<commit_message>
added more emphasis to experience sections
</commit_message>
<xml_diff>
--- a/Resume.docx
+++ b/Resume.docx
@@ -71,9 +71,31 @@
       <w:r>
         <w:rPr>
           <w:rFonts w:ascii="Palatino" w:hAnsi="Palatino"/>
+          <w:b/>
           <w:sz w:val="18"/>
         </w:rPr>
-        <w:t xml:space="preserve"> </w:t>
+        <w:t xml:space="preserve">Phone: </w:t>
+      </w:r>
+      <w:r>
+        <w:rPr>
+          <w:rFonts w:ascii="Palatino" w:hAnsi="Palatino"/>
+          <w:sz w:val="18"/>
+        </w:rPr>
+        <w:t>(312) 919-149</w:t>
+      </w:r>
+      <w:r>
+        <w:rPr>
+          <w:rFonts w:ascii="Palatino" w:hAnsi="Palatino"/>
+          <w:sz w:val="18"/>
+        </w:rPr>
+        <w:t xml:space="preserve">4 </w:t>
+      </w:r>
+      <w:r>
+        <w:rPr>
+          <w:rFonts w:ascii="Palatino" w:hAnsi="Palatino"/>
+          <w:sz w:val="18"/>
+        </w:rPr>
+        <w:tab/>
       </w:r>
       <w:r>
         <w:rPr>
@@ -81,21 +103,7 @@
           <w:b/>
           <w:sz w:val="18"/>
         </w:rPr>
-        <w:t xml:space="preserve">Phone: </w:t>
-      </w:r>
-      <w:r>
-        <w:rPr>
-          <w:rFonts w:ascii="Palatino" w:hAnsi="Palatino"/>
-          <w:sz w:val="18"/>
-        </w:rPr>
-        <w:t>(312) 919-149</w:t>
-      </w:r>
-      <w:r>
-        <w:rPr>
-          <w:rFonts w:ascii="Palatino" w:hAnsi="Palatino"/>
-          <w:sz w:val="18"/>
-        </w:rPr>
-        <w:t xml:space="preserve">4 </w:t>
+        <w:t xml:space="preserve">| </w:t>
       </w:r>
       <w:r>
         <w:rPr>
@@ -103,7 +111,7 @@
           <w:b/>
           <w:sz w:val="18"/>
         </w:rPr>
-        <w:t xml:space="preserve">| </w:t>
+        <w:t xml:space="preserve">           </w:t>
       </w:r>
       <w:r>
         <w:rPr>
@@ -121,13 +129,16 @@
         </w:rPr>
         <w:t xml:space="preserve"> </w:t>
       </w:r>
-      <w:r>
-        <w:rPr>
-          <w:rFonts w:ascii="Palatino" w:hAnsi="Palatino"/>
-          <w:sz w:val="18"/>
-        </w:rPr>
-        <w:t>cjfife95@gmail.com</w:t>
-      </w:r>
+      <w:hyperlink r:id="rId8" w:history="1">
+        <w:r>
+          <w:rPr>
+            <w:rStyle w:val="Hyperlink"/>
+            <w:rFonts w:ascii="Palatino" w:hAnsi="Palatino"/>
+            <w:sz w:val="18"/>
+          </w:rPr>
+          <w:t>cjfife95@gmail.com</w:t>
+        </w:r>
+      </w:hyperlink>
       <w:r>
         <w:rPr>
           <w:rFonts w:ascii="Palatino" w:hAnsi="Palatino"/>
@@ -139,10 +150,10 @@
       <w:r>
         <w:rPr>
           <w:rFonts w:ascii="Palatino" w:hAnsi="Palatino"/>
-          <w:b/>
+          <w:color w:val="000000"/>
           <w:sz w:val="18"/>
         </w:rPr>
-        <w:t>|</w:t>
+        <w:t xml:space="preserve">        </w:t>
       </w:r>
       <w:r>
         <w:rPr>
@@ -150,7 +161,31 @@
           <w:b/>
           <w:sz w:val="18"/>
         </w:rPr>
-        <w:t xml:space="preserve"> Website: </w:t>
+        <w:t>|</w:t>
+      </w:r>
+      <w:r>
+        <w:rPr>
+          <w:rFonts w:ascii="Palatino" w:hAnsi="Palatino"/>
+          <w:b/>
+          <w:sz w:val="18"/>
+        </w:rPr>
+        <w:t xml:space="preserve"> </w:t>
+      </w:r>
+      <w:r>
+        <w:rPr>
+          <w:rFonts w:ascii="Palatino" w:hAnsi="Palatino"/>
+          <w:b/>
+          <w:sz w:val="18"/>
+        </w:rPr>
+        <w:t xml:space="preserve">       </w:t>
+      </w:r>
+      <w:r>
+        <w:rPr>
+          <w:rFonts w:ascii="Palatino" w:hAnsi="Palatino"/>
+          <w:b/>
+          <w:sz w:val="18"/>
+        </w:rPr>
+        <w:t xml:space="preserve">Website: </w:t>
       </w:r>
       <w:r>
         <w:rPr>
@@ -265,7 +300,7 @@
                         </a:effectLst>
                         <a:extLst>
                           <a:ext uri="{909E8E84-426E-40dd-AFC4-6F175D3DCCD1}">
-                            <a14:hiddenFill xmlns:cx="http://schemas.microsoft.com/office/drawing/2014/chartex" xmlns:cx1="http://schemas.microsoft.com/office/drawing/2015/9/8/chartex" xmlns:cx2="http://schemas.microsoft.com/office/drawing/2015/10/21/chartex" xmlns:cx3="http://schemas.microsoft.com/office/drawing/2016/5/9/chartex" xmlns:cx4="http://schemas.microsoft.com/office/drawing/2016/5/10/chartex" xmlns:cx5="http://schemas.microsoft.com/office/drawing/2016/5/11/chartex" xmlns:cx6="http://schemas.microsoft.com/office/drawing/2016/5/12/chartex" xmlns:cx7="http://schemas.microsoft.com/office/drawing/2016/5/13/chartex" xmlns:cx8="http://schemas.microsoft.com/office/drawing/2016/5/14/chartex" xmlns:aink="http://schemas.microsoft.com/office/drawing/2016/ink" xmlns:w16se="http://schemas.microsoft.com/office/word/2015/wordml/symex" xmlns:arto="http://schemas.microsoft.com/office/word/2006/arto" xmlns="" xmlns:mo="http://schemas.microsoft.com/office/mac/office/2008/main" xmlns:mv="urn:schemas-microsoft-com:mac:vml" xmlns:o="urn:schemas-microsoft-com:office:office" xmlns:v="urn:schemas-microsoft-com:vml" xmlns:w10="urn:schemas-microsoft-com:office:word" xmlns:w="http://schemas.openxmlformats.org/wordprocessingml/2006/main" xmlns:a14="http://schemas.microsoft.com/office/drawing/2010/main">
+                            <a14:hiddenFill xmlns:a14="http://schemas.microsoft.com/office/drawing/2010/main" xmlns:w="http://schemas.openxmlformats.org/wordprocessingml/2006/main" xmlns:w10="urn:schemas-microsoft-com:office:word" xmlns:v="urn:schemas-microsoft-com:vml" xmlns:o="urn:schemas-microsoft-com:office:office" xmlns:mv="urn:schemas-microsoft-com:mac:vml" xmlns:mo="http://schemas.microsoft.com/office/mac/office/2008/main" xmlns="" xmlns:arto="http://schemas.microsoft.com/office/word/2006/arto" xmlns:w16se="http://schemas.microsoft.com/office/word/2015/wordml/symex" xmlns:aink="http://schemas.microsoft.com/office/drawing/2016/ink" xmlns:cx8="http://schemas.microsoft.com/office/drawing/2016/5/14/chartex" xmlns:cx7="http://schemas.microsoft.com/office/drawing/2016/5/13/chartex" xmlns:cx6="http://schemas.microsoft.com/office/drawing/2016/5/12/chartex" xmlns:cx5="http://schemas.microsoft.com/office/drawing/2016/5/11/chartex" xmlns:cx4="http://schemas.microsoft.com/office/drawing/2016/5/10/chartex" xmlns:cx3="http://schemas.microsoft.com/office/drawing/2016/5/9/chartex" xmlns:cx2="http://schemas.microsoft.com/office/drawing/2015/10/21/chartex" xmlns:cx1="http://schemas.microsoft.com/office/drawing/2015/9/8/chartex" xmlns:cx="http://schemas.microsoft.com/office/drawing/2014/chartex">
                               <a:noFill/>
                             </a14:hiddenFill>
                           </a:ext>
@@ -284,7 +319,7 @@
               </wp:anchor>
             </w:drawing>
           </mc:Choice>
-          <mc:Fallback xmlns:cx="http://schemas.microsoft.com/office/drawing/2014/chartex" xmlns:cx1="http://schemas.microsoft.com/office/drawing/2015/9/8/chartex" xmlns:cx2="http://schemas.microsoft.com/office/drawing/2015/10/21/chartex" xmlns:cx3="http://schemas.microsoft.com/office/drawing/2016/5/9/chartex" xmlns:cx4="http://schemas.microsoft.com/office/drawing/2016/5/10/chartex" xmlns:cx5="http://schemas.microsoft.com/office/drawing/2016/5/11/chartex" xmlns:cx6="http://schemas.microsoft.com/office/drawing/2016/5/12/chartex" xmlns:cx7="http://schemas.microsoft.com/office/drawing/2016/5/13/chartex" xmlns:cx8="http://schemas.microsoft.com/office/drawing/2016/5/14/chartex" xmlns:aink="http://schemas.microsoft.com/office/drawing/2016/ink" xmlns:w16se="http://schemas.microsoft.com/office/word/2015/wordml/symex">
+          <mc:Fallback xmlns:w16se="http://schemas.microsoft.com/office/word/2015/wordml/symex" xmlns:aink="http://schemas.microsoft.com/office/drawing/2016/ink" xmlns:cx8="http://schemas.microsoft.com/office/drawing/2016/5/14/chartex" xmlns:cx7="http://schemas.microsoft.com/office/drawing/2016/5/13/chartex" xmlns:cx6="http://schemas.microsoft.com/office/drawing/2016/5/12/chartex" xmlns:cx5="http://schemas.microsoft.com/office/drawing/2016/5/11/chartex" xmlns:cx4="http://schemas.microsoft.com/office/drawing/2016/5/10/chartex" xmlns:cx3="http://schemas.microsoft.com/office/drawing/2016/5/9/chartex" xmlns:cx2="http://schemas.microsoft.com/office/drawing/2015/10/21/chartex" xmlns:cx1="http://schemas.microsoft.com/office/drawing/2015/9/8/chartex" xmlns:cx="http://schemas.microsoft.com/office/drawing/2014/chartex">
             <w:pict>
               <v:line w14:anchorId="77969662" id="Straight Connector 1" o:spid="_x0000_s1026" style="position:absolute;z-index:251657728;visibility:visible;mso-wrap-style:square;mso-width-percent:0;mso-height-percent:0;mso-wrap-distance-left:9pt;mso-wrap-distance-top:0;mso-wrap-distance-right:9pt;mso-wrap-distance-bottom:0;mso-position-horizontal:absolute;mso-position-horizontal-relative:text;mso-position-vertical:absolute;mso-position-vertical-relative:text;mso-width-percent:0;mso-height-percent:0;mso-width-relative:page;mso-height-relative:page" from="0,3.2pt" to="468pt,3.2pt" o:gfxdata="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" strokecolor="#365f91" strokeweight="2pt">
                 <v:shadow on="t" color="black" opacity="24903f" origin=",.5" offset="0,.55556mm"/>
@@ -324,8 +359,8 @@
           <w:smallCaps/>
           <w:color w:val="365F91"/>
           <w:spacing w:val="20"/>
-          <w:sz w:val="20"/>
-          <w:szCs w:val="20"/>
+          <w:sz w:val="28"/>
+          <w:szCs w:val="28"/>
         </w:rPr>
       </w:pPr>
       <w:r>
@@ -335,10 +370,10 @@
           <w:smallCaps/>
           <w:color w:val="365F91"/>
           <w:spacing w:val="20"/>
-          <w:sz w:val="20"/>
-          <w:szCs w:val="20"/>
-        </w:rPr>
-        <w:t>Education</w:t>
+          <w:sz w:val="28"/>
+          <w:szCs w:val="28"/>
+        </w:rPr>
+        <w:t xml:space="preserve">Education </w:t>
       </w:r>
       <w:r>
         <w:rPr>
@@ -347,8 +382,20 @@
           <w:smallCaps/>
           <w:color w:val="365F91"/>
           <w:spacing w:val="20"/>
-          <w:sz w:val="20"/>
-          <w:szCs w:val="20"/>
+          <w:sz w:val="28"/>
+          <w:szCs w:val="28"/>
+        </w:rPr>
+        <w:t xml:space="preserve">                                                                                                              </w:t>
+      </w:r>
+      <w:r>
+        <w:rPr>
+          <w:rFonts w:ascii="Palatino Linotype" w:hAnsi="Palatino Linotype"/>
+          <w:b/>
+          <w:smallCaps/>
+          <w:color w:val="365F91"/>
+          <w:spacing w:val="20"/>
+          <w:sz w:val="28"/>
+          <w:szCs w:val="28"/>
         </w:rPr>
         <w:t xml:space="preserve"> </w:t>
       </w:r>
@@ -359,10 +406,10 @@
           <w:smallCaps/>
           <w:color w:val="365F91"/>
           <w:spacing w:val="20"/>
-          <w:sz w:val="20"/>
-          <w:szCs w:val="20"/>
-        </w:rPr>
-        <w:t xml:space="preserve">                                                                                                              </w:t>
+          <w:sz w:val="28"/>
+          <w:szCs w:val="28"/>
+        </w:rPr>
+        <w:t xml:space="preserve"> </w:t>
       </w:r>
       <w:r>
         <w:rPr>
@@ -371,88 +418,52 @@
           <w:smallCaps/>
           <w:color w:val="365F91"/>
           <w:spacing w:val="20"/>
-          <w:sz w:val="20"/>
-          <w:szCs w:val="20"/>
-        </w:rPr>
-        <w:t xml:space="preserve"> </w:t>
-      </w:r>
-      <w:r>
-        <w:rPr>
-          <w:rFonts w:ascii="Palatino Linotype" w:hAnsi="Palatino Linotype"/>
-          <w:b/>
-          <w:smallCaps/>
-          <w:color w:val="365F91"/>
-          <w:spacing w:val="20"/>
-          <w:sz w:val="20"/>
-          <w:szCs w:val="20"/>
-        </w:rPr>
-        <w:t xml:space="preserve"> </w:t>
-      </w:r>
-      <w:r>
-        <w:rPr>
-          <w:rFonts w:ascii="Palatino Linotype" w:hAnsi="Palatino Linotype"/>
-          <w:b/>
-          <w:smallCaps/>
-          <w:color w:val="365F91"/>
-          <w:spacing w:val="20"/>
-          <w:sz w:val="20"/>
-          <w:szCs w:val="20"/>
+          <w:sz w:val="28"/>
+          <w:szCs w:val="28"/>
         </w:rPr>
         <w:t xml:space="preserve">  </w:t>
-      </w:r>
-      <w:r>
-        <w:rPr>
-          <w:rFonts w:ascii="Palatino Linotype" w:hAnsi="Palatino Linotype"/>
-          <w:b/>
-          <w:smallCaps/>
-          <w:color w:val="365F91"/>
-          <w:spacing w:val="20"/>
-          <w:sz w:val="20"/>
-          <w:szCs w:val="20"/>
-        </w:rPr>
-        <w:t xml:space="preserve">2014 – </w:t>
-      </w:r>
-      <w:r>
-        <w:rPr>
-          <w:rFonts w:ascii="Palatino Linotype" w:hAnsi="Palatino Linotype"/>
-          <w:b/>
-          <w:smallCaps/>
-          <w:color w:val="365F91"/>
-          <w:spacing w:val="20"/>
-          <w:sz w:val="20"/>
-          <w:szCs w:val="20"/>
-        </w:rPr>
-        <w:t>2019</w:t>
-      </w:r>
-      <w:r>
-        <w:rPr>
-          <w:rFonts w:ascii="Palatino Linotype" w:hAnsi="Palatino Linotype"/>
-          <w:b/>
-          <w:smallCaps/>
-          <w:color w:val="365F91"/>
-          <w:spacing w:val="20"/>
-          <w:sz w:val="20"/>
-          <w:szCs w:val="20"/>
-        </w:rPr>
-        <w:t xml:space="preserve"> </w:t>
       </w:r>
     </w:p>
     <w:p>
       <w:pPr>
-        <w:tabs>
-          <w:tab w:val="left" w:pos="9180"/>
-          <w:tab w:val="left" w:pos="10260"/>
-        </w:tabs>
-        <w:rPr>
-          <w:rFonts w:ascii="Palatino Linotype" w:hAnsi="Palatino Linotype"/>
+        <w:pStyle w:val="Heading2"/>
+        <w:rPr>
           <w:bCs/>
+        </w:rPr>
+      </w:pPr>
+      <w:r>
+        <w:t xml:space="preserve">B.S. </w:t>
+      </w:r>
+      <w:r>
+        <w:t xml:space="preserve">Computer Science, </w:t>
+      </w:r>
+      <w:r>
+        <w:t xml:space="preserve">Brigham Young University </w:t>
+      </w:r>
+      <w:r>
+        <w:t>–</w:t>
+      </w:r>
+      <w:r>
+        <w:t xml:space="preserve"> Idaho</w:t>
+      </w:r>
+      <w:r>
+        <w:t xml:space="preserve"> </w:t>
+      </w:r>
+      <w:r>
+        <w:t xml:space="preserve">                                  </w:t>
+      </w:r>
+      <w:r>
+        <w:rPr>
+          <w:rFonts w:ascii="Palatino Linotype" w:hAnsi="Palatino Linotype"/>
+          <w:b/>
           <w:smallCaps/>
           <w:color w:val="365F91"/>
           <w:spacing w:val="20"/>
           <w:sz w:val="20"/>
           <w:szCs w:val="20"/>
         </w:rPr>
-      </w:pPr>
+        <w:t xml:space="preserve">2014 – </w:t>
+      </w:r>
       <w:r>
         <w:rPr>
           <w:rFonts w:ascii="Palatino Linotype" w:hAnsi="Palatino Linotype"/>
@@ -463,484 +474,374 @@
           <w:sz w:val="20"/>
           <w:szCs w:val="20"/>
         </w:rPr>
-        <w:t xml:space="preserve">B.S. </w:t>
-      </w:r>
-      <w:r>
-        <w:rPr>
-          <w:rFonts w:ascii="Palatino Linotype" w:hAnsi="Palatino Linotype"/>
-          <w:b/>
-          <w:smallCaps/>
-          <w:color w:val="365F91"/>
-          <w:spacing w:val="20"/>
-          <w:sz w:val="20"/>
-          <w:szCs w:val="20"/>
-        </w:rPr>
-        <w:t xml:space="preserve">Computer Science, </w:t>
-      </w:r>
-      <w:r>
-        <w:rPr>
-          <w:rFonts w:ascii="Palatino Linotype" w:hAnsi="Palatino Linotype"/>
-          <w:b/>
-          <w:smallCaps/>
-          <w:color w:val="365F91"/>
-          <w:spacing w:val="20"/>
-          <w:sz w:val="20"/>
-          <w:szCs w:val="20"/>
-        </w:rPr>
-        <w:t xml:space="preserve">Brigham Young University </w:t>
-      </w:r>
-      <w:r>
-        <w:rPr>
-          <w:rFonts w:ascii="Palatino Linotype" w:hAnsi="Palatino Linotype"/>
-          <w:b/>
-          <w:smallCaps/>
-          <w:color w:val="365F91"/>
-          <w:spacing w:val="20"/>
-          <w:sz w:val="20"/>
-          <w:szCs w:val="20"/>
-        </w:rPr>
-        <w:t>–</w:t>
-      </w:r>
-      <w:r>
-        <w:rPr>
-          <w:rFonts w:ascii="Palatino Linotype" w:hAnsi="Palatino Linotype"/>
-          <w:b/>
-          <w:smallCaps/>
-          <w:color w:val="365F91"/>
-          <w:spacing w:val="20"/>
-          <w:sz w:val="20"/>
-          <w:szCs w:val="20"/>
-        </w:rPr>
-        <w:t xml:space="preserve"> Idaho</w:t>
-      </w:r>
-      <w:r>
-        <w:rPr>
-          <w:rFonts w:ascii="Palatino Linotype" w:hAnsi="Palatino Linotype"/>
-          <w:b/>
-          <w:smallCaps/>
-          <w:color w:val="365F91"/>
-          <w:spacing w:val="20"/>
-          <w:sz w:val="20"/>
-          <w:szCs w:val="20"/>
-        </w:rPr>
-        <w:t xml:space="preserve"> </w:t>
+        <w:t>2019</w:t>
       </w:r>
     </w:p>
     <w:p>
       <w:pPr>
+        <w:pStyle w:val="Heading2"/>
+        <w:rPr>
+          <w:sz w:val="24"/>
+          <w:szCs w:val="24"/>
+        </w:rPr>
+      </w:pPr>
+      <w:r>
+        <w:rPr>
+          <w:sz w:val="24"/>
+          <w:szCs w:val="24"/>
+        </w:rPr>
+        <w:t>GPA: 3.93/4.0</w:t>
+      </w:r>
+    </w:p>
+    <w:p>
+      <w:pPr>
+        <w:ind w:firstLine="360"/>
+        <w:rPr>
+          <w:rFonts w:ascii="Palatino Linotype" w:hAnsi="Palatino Linotype"/>
+          <w:sz w:val="20"/>
+          <w:szCs w:val="20"/>
+        </w:rPr>
+      </w:pPr>
+      <w:r>
+        <w:rPr>
+          <w:rFonts w:ascii="Palatino Linotype" w:hAnsi="Palatino Linotype"/>
+          <w:b/>
+          <w:smallCaps/>
+          <w:spacing w:val="20"/>
+          <w:sz w:val="20"/>
+          <w:szCs w:val="20"/>
+        </w:rPr>
+        <w:t>Awards</w:t>
+      </w:r>
+      <w:r>
+        <w:rPr>
+          <w:rFonts w:ascii="Palatino Linotype" w:hAnsi="Palatino Linotype"/>
+          <w:b/>
+          <w:sz w:val="20"/>
+          <w:szCs w:val="20"/>
+        </w:rPr>
+        <w:t>:</w:t>
+      </w:r>
+      <w:r>
+        <w:rPr>
+          <w:rFonts w:ascii="Palatino Linotype" w:hAnsi="Palatino Linotype"/>
+          <w:sz w:val="20"/>
+          <w:szCs w:val="20"/>
+        </w:rPr>
+        <w:t xml:space="preserve"> </w:t>
+      </w:r>
+      <w:r>
+        <w:rPr>
+          <w:rFonts w:ascii="Palatino Linotype" w:hAnsi="Palatino Linotype"/>
+          <w:smallCaps/>
+          <w:spacing w:val="20"/>
+          <w:sz w:val="20"/>
+          <w:szCs w:val="20"/>
+        </w:rPr>
+        <w:t>dean’s list</w:t>
+      </w:r>
+    </w:p>
+    <w:p>
+      <w:pPr>
+        <w:ind w:left="360"/>
+        <w:rPr>
+          <w:rFonts w:ascii="Palatino Linotype" w:hAnsi="Palatino Linotype"/>
+          <w:smallCaps/>
+          <w:spacing w:val="20"/>
+          <w:sz w:val="20"/>
+          <w:szCs w:val="20"/>
+        </w:rPr>
+      </w:pPr>
+      <w:r>
+        <w:rPr>
+          <w:rFonts w:ascii="Palatino Linotype" w:hAnsi="Palatino Linotype"/>
+          <w:b/>
+          <w:smallCaps/>
+          <w:spacing w:val="20"/>
+          <w:sz w:val="20"/>
+          <w:szCs w:val="20"/>
+        </w:rPr>
+        <w:t>Extra-Curricular</w:t>
+      </w:r>
+      <w:r>
+        <w:rPr>
+          <w:rFonts w:ascii="Palatino Linotype" w:hAnsi="Palatino Linotype"/>
+          <w:sz w:val="20"/>
+          <w:szCs w:val="20"/>
+        </w:rPr>
+        <w:t xml:space="preserve">: </w:t>
+      </w:r>
+      <w:r>
+        <w:rPr>
+          <w:rFonts w:ascii="Palatino Linotype" w:hAnsi="Palatino Linotype"/>
+          <w:smallCaps/>
+          <w:spacing w:val="20"/>
+          <w:sz w:val="20"/>
+          <w:szCs w:val="20"/>
+        </w:rPr>
+        <w:t>co-founder and secretary for artific</w:t>
+      </w:r>
+      <w:r>
+        <w:rPr>
+          <w:rFonts w:ascii="Palatino Linotype" w:hAnsi="Palatino Linotype"/>
+          <w:smallCaps/>
+          <w:spacing w:val="20"/>
+          <w:sz w:val="20"/>
+          <w:szCs w:val="20"/>
+        </w:rPr>
+        <w:t>i</w:t>
+      </w:r>
+      <w:r>
+        <w:rPr>
+          <w:rFonts w:ascii="Palatino Linotype" w:hAnsi="Palatino Linotype"/>
+          <w:smallCaps/>
+          <w:spacing w:val="20"/>
+          <w:sz w:val="20"/>
+          <w:szCs w:val="20"/>
+        </w:rPr>
+        <w:t xml:space="preserve">al intelligence society, lecturer for discrete math, and </w:t>
+      </w:r>
+      <w:r>
+        <w:rPr>
+          <w:rFonts w:ascii="Palatino Linotype" w:hAnsi="Palatino Linotype"/>
+          <w:smallCaps/>
+          <w:spacing w:val="20"/>
+          <w:sz w:val="20"/>
+          <w:szCs w:val="20"/>
+        </w:rPr>
+        <w:t>TA</w:t>
+      </w:r>
+      <w:r>
+        <w:rPr>
+          <w:rFonts w:ascii="Palatino Linotype" w:hAnsi="Palatino Linotype"/>
+          <w:smallCaps/>
+          <w:spacing w:val="20"/>
+          <w:sz w:val="20"/>
+          <w:szCs w:val="20"/>
+        </w:rPr>
+        <w:t xml:space="preserve"> for data structures course</w:t>
+      </w:r>
+    </w:p>
+    <w:p>
+      <w:pPr>
+        <w:ind w:left="360"/>
+        <w:rPr>
+          <w:rFonts w:ascii="Palatino Linotype" w:hAnsi="Palatino Linotype"/>
+          <w:sz w:val="20"/>
+          <w:szCs w:val="20"/>
+        </w:rPr>
+      </w:pPr>
+      <w:r>
+        <w:rPr>
+          <w:rFonts w:ascii="Palatino Linotype" w:hAnsi="Palatino Linotype"/>
+          <w:b/>
+          <w:smallCaps/>
+          <w:spacing w:val="20"/>
+          <w:sz w:val="20"/>
+          <w:szCs w:val="20"/>
+        </w:rPr>
+        <w:t>Courses</w:t>
+      </w:r>
+      <w:r>
+        <w:rPr>
+          <w:rFonts w:ascii="Palatino Linotype" w:hAnsi="Palatino Linotype"/>
+          <w:smallCaps/>
+          <w:spacing w:val="20"/>
+          <w:sz w:val="20"/>
+          <w:szCs w:val="20"/>
+        </w:rPr>
+        <w:t>:</w:t>
+      </w:r>
+      <w:r>
+        <w:rPr>
+          <w:rFonts w:ascii="Palatino Linotype" w:hAnsi="Palatino Linotype"/>
+          <w:b/>
+          <w:smallCaps/>
+          <w:spacing w:val="20"/>
+          <w:sz w:val="20"/>
+          <w:szCs w:val="20"/>
+        </w:rPr>
+        <w:t xml:space="preserve"> </w:t>
+      </w:r>
+      <w:r>
+        <w:rPr>
+          <w:rFonts w:ascii="Palatino Linotype" w:hAnsi="Palatino Linotype"/>
+          <w:smallCaps/>
+          <w:spacing w:val="20"/>
+          <w:sz w:val="20"/>
+          <w:szCs w:val="20"/>
+        </w:rPr>
+        <w:t>Linear Algebra, Calculus I &amp; II, Data Structures, Algorithms, Discrete Math</w:t>
+      </w:r>
+      <w:r>
+        <w:rPr>
+          <w:rFonts w:ascii="Palatino Linotype" w:hAnsi="Palatino Linotype"/>
+          <w:smallCaps/>
+          <w:spacing w:val="20"/>
+          <w:sz w:val="20"/>
+          <w:szCs w:val="20"/>
+        </w:rPr>
+        <w:t xml:space="preserve"> I &amp; II</w:t>
+      </w:r>
+      <w:r>
+        <w:rPr>
+          <w:rFonts w:ascii="Palatino Linotype" w:hAnsi="Palatino Linotype"/>
+          <w:smallCaps/>
+          <w:spacing w:val="20"/>
+          <w:sz w:val="20"/>
+          <w:szCs w:val="20"/>
+        </w:rPr>
+        <w:t>,</w:t>
+      </w:r>
+      <w:r>
+        <w:rPr>
+          <w:rFonts w:ascii="Palatino Linotype" w:hAnsi="Palatino Linotype"/>
+          <w:smallCaps/>
+          <w:spacing w:val="20"/>
+          <w:sz w:val="20"/>
+          <w:szCs w:val="20"/>
+        </w:rPr>
+        <w:t xml:space="preserve"> </w:t>
+      </w:r>
+      <w:r>
+        <w:rPr>
+          <w:rFonts w:ascii="Palatino Linotype" w:hAnsi="Palatino Linotype"/>
+          <w:smallCaps/>
+          <w:spacing w:val="20"/>
+          <w:sz w:val="20"/>
+          <w:szCs w:val="20"/>
+        </w:rPr>
+        <w:t>Web Engineering</w:t>
+      </w:r>
+      <w:r>
+        <w:rPr>
+          <w:rFonts w:ascii="Palatino Linotype" w:hAnsi="Palatino Linotype"/>
+          <w:smallCaps/>
+          <w:spacing w:val="20"/>
+          <w:sz w:val="20"/>
+          <w:szCs w:val="20"/>
+        </w:rPr>
+        <w:t>, Computer Architecture</w:t>
+      </w:r>
+    </w:p>
+    <w:p>
+      <w:pPr>
+        <w:rPr>
+          <w:rFonts w:ascii="Palatino Linotype" w:hAnsi="Palatino Linotype"/>
+          <w:sz w:val="20"/>
+          <w:szCs w:val="20"/>
+        </w:rPr>
+      </w:pPr>
+    </w:p>
+    <w:p>
+      <w:pPr>
+        <w:rPr>
+          <w:rFonts w:ascii="Palatino Linotype" w:hAnsi="Palatino Linotype"/>
+          <w:b/>
+          <w:smallCaps/>
+          <w:color w:val="365F91"/>
+          <w:spacing w:val="20"/>
+          <w:sz w:val="20"/>
+          <w:szCs w:val="20"/>
+        </w:rPr>
+      </w:pPr>
+      <w:r>
+        <w:rPr>
+          <w:rFonts w:ascii="Palatino Linotype" w:hAnsi="Palatino Linotype"/>
+          <w:b/>
+          <w:smallCaps/>
+          <w:color w:val="365F91"/>
+          <w:spacing w:val="20"/>
+          <w:sz w:val="20"/>
+          <w:szCs w:val="20"/>
+        </w:rPr>
+        <w:t>Online Education</w:t>
+      </w:r>
+    </w:p>
+    <w:p>
+      <w:pPr>
+        <w:ind w:left="360"/>
+        <w:rPr>
+          <w:rFonts w:ascii="Palatino Linotype" w:hAnsi="Palatino Linotype"/>
+          <w:b/>
+          <w:smallCaps/>
+          <w:color w:val="365F91"/>
+          <w:spacing w:val="20"/>
+          <w:sz w:val="20"/>
+          <w:szCs w:val="20"/>
+        </w:rPr>
+      </w:pPr>
+      <w:r>
+        <w:rPr>
+          <w:rFonts w:ascii="Palatino Linotype" w:hAnsi="Palatino Linotype"/>
+          <w:b/>
+          <w:smallCaps/>
+          <w:spacing w:val="20"/>
+          <w:sz w:val="20"/>
+          <w:szCs w:val="20"/>
+        </w:rPr>
+        <w:t xml:space="preserve">Harvard Business School </w:t>
+      </w:r>
+      <w:proofErr w:type="spellStart"/>
+      <w:r>
+        <w:rPr>
+          <w:rFonts w:ascii="Palatino Linotype" w:hAnsi="Palatino Linotype"/>
+          <w:b/>
+          <w:smallCaps/>
+          <w:spacing w:val="20"/>
+          <w:sz w:val="20"/>
+          <w:szCs w:val="20"/>
+        </w:rPr>
+        <w:t>CORe</w:t>
+      </w:r>
+      <w:proofErr w:type="spellEnd"/>
+      <w:r>
+        <w:rPr>
+          <w:rFonts w:ascii="Palatino Linotype" w:hAnsi="Palatino Linotype"/>
+          <w:b/>
+          <w:smallCaps/>
+          <w:spacing w:val="20"/>
+          <w:sz w:val="20"/>
+          <w:szCs w:val="20"/>
+        </w:rPr>
+        <w:t xml:space="preserve"> – </w:t>
+      </w:r>
+      <w:r>
+        <w:rPr>
+          <w:rFonts w:ascii="Palatino Linotype" w:hAnsi="Palatino Linotype"/>
+          <w:smallCaps/>
+          <w:spacing w:val="20"/>
+          <w:sz w:val="20"/>
+          <w:szCs w:val="20"/>
+        </w:rPr>
+        <w:t xml:space="preserve">Accounting, Business Statistics, Economics,            </w:t>
+      </w:r>
+      <w:r>
+        <w:rPr>
+          <w:rFonts w:ascii="Palatino Linotype" w:hAnsi="Palatino Linotype"/>
+          <w:smallCaps/>
+          <w:spacing w:val="20"/>
+          <w:sz w:val="20"/>
+          <w:szCs w:val="20"/>
+        </w:rPr>
+        <w:t>Passed with Honors</w:t>
+      </w:r>
+    </w:p>
+    <w:p>
+      <w:pPr>
         <w:pStyle w:val="ListParagraph"/>
         <w:ind w:left="360"/>
         <w:rPr>
           <w:rFonts w:ascii="Palatino Linotype" w:hAnsi="Palatino Linotype"/>
           <w:b/>
           <w:smallCaps/>
-          <w:spacing w:val="20"/>
-          <w:sz w:val="20"/>
-          <w:szCs w:val="20"/>
-        </w:rPr>
-      </w:pPr>
-      <w:r>
-        <w:rPr>
-          <w:rFonts w:ascii="Palatino Linotype" w:hAnsi="Palatino Linotype"/>
-          <w:b/>
-          <w:smallCaps/>
-          <w:spacing w:val="20"/>
-          <w:sz w:val="20"/>
-          <w:szCs w:val="20"/>
-        </w:rPr>
-        <w:t>GPA</w:t>
-      </w:r>
-      <w:r>
-        <w:rPr>
-          <w:rFonts w:ascii="Palatino Linotype" w:hAnsi="Palatino Linotype"/>
-          <w:b/>
-          <w:smallCaps/>
-          <w:spacing w:val="20"/>
-          <w:sz w:val="20"/>
-          <w:szCs w:val="20"/>
-        </w:rPr>
-        <w:t xml:space="preserve">: </w:t>
-      </w:r>
-      <w:r>
-        <w:rPr>
-          <w:rFonts w:ascii="Palatino Linotype" w:hAnsi="Palatino Linotype"/>
-          <w:smallCaps/>
-          <w:spacing w:val="20"/>
-          <w:sz w:val="20"/>
-          <w:szCs w:val="20"/>
-        </w:rPr>
-        <w:t>3.93/4.0</w:t>
-      </w:r>
-    </w:p>
-    <w:p>
-      <w:pPr>
-        <w:ind w:firstLine="360"/>
-        <w:rPr>
-          <w:rFonts w:ascii="Palatino Linotype" w:hAnsi="Palatino Linotype"/>
-          <w:sz w:val="20"/>
-          <w:szCs w:val="20"/>
-        </w:rPr>
-      </w:pPr>
-      <w:r>
-        <w:rPr>
-          <w:rFonts w:ascii="Palatino Linotype" w:hAnsi="Palatino Linotype"/>
-          <w:b/>
-          <w:smallCaps/>
-          <w:spacing w:val="20"/>
-          <w:sz w:val="20"/>
-          <w:szCs w:val="20"/>
-        </w:rPr>
-        <w:t>Awards</w:t>
-      </w:r>
-      <w:r>
-        <w:rPr>
-          <w:rFonts w:ascii="Palatino Linotype" w:hAnsi="Palatino Linotype"/>
-          <w:b/>
-          <w:sz w:val="20"/>
-          <w:szCs w:val="20"/>
-        </w:rPr>
-        <w:t>:</w:t>
-      </w:r>
-      <w:r>
-        <w:rPr>
-          <w:rFonts w:ascii="Palatino Linotype" w:hAnsi="Palatino Linotype"/>
-          <w:sz w:val="20"/>
-          <w:szCs w:val="20"/>
-        </w:rPr>
-        <w:t xml:space="preserve"> </w:t>
-      </w:r>
-      <w:r>
-        <w:rPr>
-          <w:rFonts w:ascii="Palatino Linotype" w:hAnsi="Palatino Linotype"/>
-          <w:smallCaps/>
-          <w:spacing w:val="20"/>
-          <w:sz w:val="20"/>
-          <w:szCs w:val="20"/>
-        </w:rPr>
-        <w:t>dean’s list</w:t>
-      </w:r>
-    </w:p>
-    <w:p>
-      <w:pPr>
-        <w:ind w:left="360"/>
-        <w:rPr>
-          <w:rFonts w:ascii="Palatino Linotype" w:hAnsi="Palatino Linotype"/>
-          <w:smallCaps/>
-          <w:spacing w:val="20"/>
-          <w:sz w:val="20"/>
-          <w:szCs w:val="20"/>
-        </w:rPr>
-      </w:pPr>
-      <w:r>
-        <w:rPr>
-          <w:rFonts w:ascii="Palatino Linotype" w:hAnsi="Palatino Linotype"/>
-          <w:b/>
-          <w:smallCaps/>
-          <w:spacing w:val="20"/>
-          <w:sz w:val="20"/>
-          <w:szCs w:val="20"/>
-        </w:rPr>
-        <w:t>Extra-Curricular</w:t>
-      </w:r>
-      <w:r>
-        <w:rPr>
-          <w:rFonts w:ascii="Palatino Linotype" w:hAnsi="Palatino Linotype"/>
-          <w:sz w:val="20"/>
-          <w:szCs w:val="20"/>
-        </w:rPr>
-        <w:t xml:space="preserve">: </w:t>
-      </w:r>
-      <w:r>
-        <w:rPr>
-          <w:rFonts w:ascii="Palatino Linotype" w:hAnsi="Palatino Linotype"/>
-          <w:smallCaps/>
-          <w:spacing w:val="20"/>
-          <w:sz w:val="20"/>
-          <w:szCs w:val="20"/>
-        </w:rPr>
-        <w:t>c</w:t>
-      </w:r>
-      <w:r>
-        <w:rPr>
-          <w:rFonts w:ascii="Palatino Linotype" w:hAnsi="Palatino Linotype"/>
-          <w:smallCaps/>
-          <w:spacing w:val="20"/>
-          <w:sz w:val="20"/>
-          <w:szCs w:val="20"/>
-        </w:rPr>
-        <w:t>o</w:t>
-      </w:r>
-      <w:r>
-        <w:rPr>
-          <w:rFonts w:ascii="Palatino Linotype" w:hAnsi="Palatino Linotype"/>
-          <w:smallCaps/>
-          <w:spacing w:val="20"/>
-          <w:sz w:val="20"/>
-          <w:szCs w:val="20"/>
-        </w:rPr>
-        <w:t>-founder and secretary for artific</w:t>
-      </w:r>
-      <w:r>
-        <w:rPr>
-          <w:rFonts w:ascii="Palatino Linotype" w:hAnsi="Palatino Linotype"/>
-          <w:smallCaps/>
-          <w:spacing w:val="20"/>
-          <w:sz w:val="20"/>
-          <w:szCs w:val="20"/>
-        </w:rPr>
-        <w:t>i</w:t>
-      </w:r>
-      <w:r>
-        <w:rPr>
-          <w:rFonts w:ascii="Palatino Linotype" w:hAnsi="Palatino Linotype"/>
-          <w:smallCaps/>
-          <w:spacing w:val="20"/>
-          <w:sz w:val="20"/>
-          <w:szCs w:val="20"/>
-        </w:rPr>
-        <w:t xml:space="preserve">al intelligence society, lecturer for discrete math, and </w:t>
-      </w:r>
-      <w:r>
-        <w:rPr>
-          <w:rFonts w:ascii="Palatino Linotype" w:hAnsi="Palatino Linotype"/>
-          <w:smallCaps/>
-          <w:spacing w:val="20"/>
-          <w:sz w:val="20"/>
-          <w:szCs w:val="20"/>
-        </w:rPr>
-        <w:t>TA</w:t>
-      </w:r>
-      <w:r>
-        <w:rPr>
-          <w:rFonts w:ascii="Palatino Linotype" w:hAnsi="Palatino Linotype"/>
-          <w:smallCaps/>
-          <w:spacing w:val="20"/>
-          <w:sz w:val="20"/>
-          <w:szCs w:val="20"/>
-        </w:rPr>
-        <w:t xml:space="preserve"> for data structures course</w:t>
-      </w:r>
-    </w:p>
-    <w:p>
-      <w:pPr>
-        <w:ind w:left="360"/>
-        <w:rPr>
-          <w:rFonts w:ascii="Palatino Linotype" w:hAnsi="Palatino Linotype"/>
-          <w:sz w:val="20"/>
-          <w:szCs w:val="20"/>
-        </w:rPr>
-      </w:pPr>
-      <w:r>
-        <w:rPr>
-          <w:rFonts w:ascii="Palatino Linotype" w:hAnsi="Palatino Linotype"/>
-          <w:b/>
-          <w:smallCaps/>
-          <w:spacing w:val="20"/>
-          <w:sz w:val="20"/>
-          <w:szCs w:val="20"/>
-        </w:rPr>
-        <w:t>Courses</w:t>
-      </w:r>
-      <w:r>
-        <w:rPr>
-          <w:rFonts w:ascii="Palatino Linotype" w:hAnsi="Palatino Linotype"/>
-          <w:smallCaps/>
-          <w:spacing w:val="20"/>
-          <w:sz w:val="20"/>
-          <w:szCs w:val="20"/>
-        </w:rPr>
-        <w:t>:</w:t>
-      </w:r>
-      <w:r>
-        <w:rPr>
-          <w:rFonts w:ascii="Palatino Linotype" w:hAnsi="Palatino Linotype"/>
-          <w:b/>
-          <w:smallCaps/>
-          <w:spacing w:val="20"/>
-          <w:sz w:val="20"/>
-          <w:szCs w:val="20"/>
-        </w:rPr>
-        <w:t xml:space="preserve"> </w:t>
-      </w:r>
-      <w:r>
-        <w:rPr>
-          <w:rFonts w:ascii="Palatino Linotype" w:hAnsi="Palatino Linotype"/>
-          <w:smallCaps/>
-          <w:spacing w:val="20"/>
-          <w:sz w:val="20"/>
-          <w:szCs w:val="20"/>
-        </w:rPr>
-        <w:t>Linear Algebra, Calculus I &amp; II, Data Structures, Algorithms, Discrete Math</w:t>
-      </w:r>
-      <w:r>
-        <w:rPr>
-          <w:rFonts w:ascii="Palatino Linotype" w:hAnsi="Palatino Linotype"/>
-          <w:smallCaps/>
-          <w:spacing w:val="20"/>
-          <w:sz w:val="20"/>
-          <w:szCs w:val="20"/>
-        </w:rPr>
-        <w:t xml:space="preserve"> I &amp; II</w:t>
-      </w:r>
-      <w:r>
-        <w:rPr>
-          <w:rFonts w:ascii="Palatino Linotype" w:hAnsi="Palatino Linotype"/>
-          <w:smallCaps/>
-          <w:spacing w:val="20"/>
-          <w:sz w:val="20"/>
-          <w:szCs w:val="20"/>
-        </w:rPr>
-        <w:t>,</w:t>
-      </w:r>
-      <w:r>
-        <w:rPr>
-          <w:rFonts w:ascii="Palatino Linotype" w:hAnsi="Palatino Linotype"/>
-          <w:smallCaps/>
-          <w:spacing w:val="20"/>
-          <w:sz w:val="20"/>
-          <w:szCs w:val="20"/>
-        </w:rPr>
-        <w:t xml:space="preserve"> </w:t>
-      </w:r>
-      <w:r>
-        <w:rPr>
-          <w:rFonts w:ascii="Palatino Linotype" w:hAnsi="Palatino Linotype"/>
-          <w:smallCaps/>
-          <w:spacing w:val="20"/>
-          <w:sz w:val="20"/>
-          <w:szCs w:val="20"/>
-        </w:rPr>
-        <w:t>Web Engineering</w:t>
-      </w:r>
-      <w:r>
-        <w:rPr>
-          <w:rFonts w:ascii="Palatino Linotype" w:hAnsi="Palatino Linotype"/>
-          <w:smallCaps/>
-          <w:spacing w:val="20"/>
-          <w:sz w:val="20"/>
-          <w:szCs w:val="20"/>
-        </w:rPr>
-        <w:t>, Computer Architecture</w:t>
-      </w:r>
-    </w:p>
-    <w:p>
-      <w:pPr>
-        <w:rPr>
-          <w:rFonts w:ascii="Palatino Linotype" w:hAnsi="Palatino Linotype"/>
-          <w:sz w:val="20"/>
-          <w:szCs w:val="20"/>
-        </w:rPr>
-      </w:pPr>
-    </w:p>
-    <w:p>
-      <w:pPr>
-        <w:rPr>
-          <w:rFonts w:ascii="Palatino Linotype" w:hAnsi="Palatino Linotype"/>
-          <w:b/>
-          <w:smallCaps/>
           <w:color w:val="365F91"/>
           <w:spacing w:val="20"/>
           <w:sz w:val="20"/>
           <w:szCs w:val="20"/>
         </w:rPr>
-      </w:pPr>
-      <w:r>
-        <w:rPr>
-          <w:rFonts w:ascii="Palatino Linotype" w:hAnsi="Palatino Linotype"/>
-          <w:b/>
-          <w:smallCaps/>
-          <w:color w:val="365F91"/>
-          <w:spacing w:val="20"/>
-          <w:sz w:val="20"/>
-          <w:szCs w:val="20"/>
-        </w:rPr>
-        <w:t>Online Education</w:t>
-      </w:r>
-    </w:p>
-    <w:p>
-      <w:pPr>
-        <w:ind w:left="360"/>
-        <w:rPr>
-          <w:rFonts w:ascii="Palatino Linotype" w:hAnsi="Palatino Linotype"/>
-          <w:b/>
-          <w:smallCaps/>
-          <w:color w:val="365F91"/>
-          <w:spacing w:val="20"/>
-          <w:sz w:val="20"/>
-          <w:szCs w:val="20"/>
-        </w:rPr>
-      </w:pPr>
-      <w:r>
-        <w:rPr>
-          <w:rFonts w:ascii="Palatino Linotype" w:hAnsi="Palatino Linotype"/>
-          <w:b/>
-          <w:smallCaps/>
-          <w:spacing w:val="20"/>
-          <w:sz w:val="20"/>
-          <w:szCs w:val="20"/>
-        </w:rPr>
-        <w:t xml:space="preserve">Harvard Business School </w:t>
-      </w:r>
-      <w:proofErr w:type="spellStart"/>
-      <w:r>
-        <w:rPr>
-          <w:rFonts w:ascii="Palatino Linotype" w:hAnsi="Palatino Linotype"/>
-          <w:b/>
-          <w:smallCaps/>
-          <w:spacing w:val="20"/>
-          <w:sz w:val="20"/>
-          <w:szCs w:val="20"/>
-        </w:rPr>
-        <w:t>CORe</w:t>
-      </w:r>
-      <w:proofErr w:type="spellEnd"/>
-      <w:r>
-        <w:rPr>
-          <w:rFonts w:ascii="Palatino Linotype" w:hAnsi="Palatino Linotype"/>
-          <w:b/>
-          <w:smallCaps/>
-          <w:spacing w:val="20"/>
-          <w:sz w:val="20"/>
-          <w:szCs w:val="20"/>
-        </w:rPr>
-        <w:t xml:space="preserve"> – </w:t>
-      </w:r>
-      <w:r>
-        <w:rPr>
-          <w:rFonts w:ascii="Palatino Linotype" w:hAnsi="Palatino Linotype"/>
-          <w:smallCaps/>
-          <w:spacing w:val="20"/>
-          <w:sz w:val="20"/>
-          <w:szCs w:val="20"/>
-        </w:rPr>
-        <w:t xml:space="preserve">Accounting, Business Statistics, Economics,            </w:t>
-      </w:r>
-      <w:r>
-        <w:rPr>
-          <w:rFonts w:ascii="Palatino Linotype" w:hAnsi="Palatino Linotype"/>
-          <w:smallCaps/>
-          <w:spacing w:val="20"/>
-          <w:sz w:val="20"/>
-          <w:szCs w:val="20"/>
-        </w:rPr>
-        <w:t>Passed with Honors</w:t>
-      </w:r>
-    </w:p>
-    <w:p>
-      <w:pPr>
-        <w:pStyle w:val="ListParagraph"/>
-        <w:ind w:left="360"/>
-        <w:rPr>
-          <w:rFonts w:ascii="Palatino Linotype" w:hAnsi="Palatino Linotype"/>
-          <w:b/>
-          <w:smallCaps/>
-          <w:color w:val="365F91"/>
-          <w:spacing w:val="20"/>
-          <w:sz w:val="20"/>
-          <w:szCs w:val="20"/>
-        </w:rPr>
         <w:sectPr>
-          <w:footerReference w:type="default" r:id="rId8"/>
+          <w:footerReference w:type="default" r:id="rId9"/>
           <w:type w:val="continuous"/>
           <w:pgSz w:w="12240" w:h="15840" w:code="1"/>
           <w:pgMar w:top="1440" w:right="1440" w:bottom="1440" w:left="1440" w:header="360" w:footer="360" w:gutter="0"/>
@@ -1021,7 +922,7 @@
           <w:spacing w:val="20"/>
           <w:sz w:val="20"/>
         </w:rPr>
-        <w:t>Programming Languages</w:t>
+        <w:t>Skills</w:t>
       </w:r>
     </w:p>
     <w:p>
@@ -1435,7 +1336,7 @@
           <w:sz w:val="20"/>
           <w:szCs w:val="20"/>
         </w:rPr>
-        <w:t>Work</w:t>
+        <w:t>Experience</w:t>
       </w:r>
     </w:p>
     <w:p>
@@ -1499,7 +1400,67 @@
           <w:sz w:val="20"/>
           <w:szCs w:val="20"/>
         </w:rPr>
-        <w:t xml:space="preserve">                                                                  </w:t>
+        <w:t xml:space="preserve"> </w:t>
+      </w:r>
+      <w:r>
+        <w:rPr>
+          <w:rFonts w:ascii="Palatino Linotype" w:hAnsi="Palatino Linotype"/>
+          <w:smallCaps/>
+          <w:spacing w:val="20"/>
+          <w:sz w:val="20"/>
+          <w:szCs w:val="20"/>
+        </w:rPr>
+        <w:t xml:space="preserve">| </w:t>
+      </w:r>
+      <w:r>
+        <w:rPr>
+          <w:rFonts w:ascii="Aharoni" w:hAnsi="Aharoni" w:cs="Aharoni"/>
+          <w:smallCaps/>
+          <w:spacing w:val="20"/>
+          <w:sz w:val="20"/>
+          <w:szCs w:val="20"/>
+        </w:rPr>
+        <w:t>Intern</w:t>
+      </w:r>
+      <w:r>
+        <w:rPr>
+          <w:rFonts w:ascii="Palatino Linotype" w:hAnsi="Palatino Linotype"/>
+          <w:smallCaps/>
+          <w:spacing w:val="20"/>
+          <w:sz w:val="20"/>
+          <w:szCs w:val="20"/>
+        </w:rPr>
+        <w:t xml:space="preserve"> </w:t>
+      </w:r>
+      <w:r>
+        <w:rPr>
+          <w:rFonts w:ascii="Palatino Linotype" w:hAnsi="Palatino Linotype"/>
+          <w:smallCaps/>
+          <w:spacing w:val="20"/>
+          <w:sz w:val="20"/>
+          <w:szCs w:val="20"/>
+        </w:rPr>
+        <w:t xml:space="preserve">| </w:t>
+      </w:r>
+      <w:r>
+        <w:rPr>
+          <w:rFonts w:ascii="Aharoni" w:hAnsi="Aharoni" w:cs="Aharoni"/>
+          <w:smallCaps/>
+          <w:spacing w:val="20"/>
+          <w:sz w:val="20"/>
+          <w:szCs w:val="20"/>
+        </w:rPr>
+        <w:t>Chicago, Il</w:t>
+      </w:r>
+      <w:r>
+        <w:rPr>
+          <w:rFonts w:ascii="Aharoni" w:hAnsi="Aharoni" w:cs="Aharoni"/>
+          <w:smallCaps/>
+          <w:spacing w:val="20"/>
+          <w:sz w:val="20"/>
+          <w:szCs w:val="20"/>
+        </w:rPr>
+        <w:t xml:space="preserve"> </w:t>
       </w:r>
       <w:r>
         <w:rPr>
@@ -1510,7 +1471,7 @@
           <w:sz w:val="20"/>
           <w:szCs w:val="20"/>
         </w:rPr>
-        <w:t xml:space="preserve">    </w:t>
+        <w:t xml:space="preserve">                 </w:t>
       </w:r>
       <w:r>
         <w:rPr>
@@ -1521,7 +1482,7 @@
           <w:sz w:val="20"/>
           <w:szCs w:val="20"/>
         </w:rPr>
-        <w:t xml:space="preserve">   </w:t>
+        <w:t xml:space="preserve">                </w:t>
       </w:r>
       <w:r>
         <w:rPr>
@@ -1534,6 +1495,513 @@
           <w:szCs w:val="20"/>
         </w:rPr>
         <w:t>Summer 2017</w:t>
+      </w:r>
+    </w:p>
+    <w:p>
+      <w:pPr>
+        <w:pStyle w:val="ListParagraph"/>
+      </w:pPr>
+      <w:r>
+        <w:t>I</w:t>
+      </w:r>
+      <w:r>
+        <w:t xml:space="preserve">mplemented the login </w:t>
+      </w:r>
+      <w:r>
+        <w:t xml:space="preserve">system used for our </w:t>
+      </w:r>
+      <w:proofErr w:type="spellStart"/>
+      <w:r>
+        <w:t>EmberJS</w:t>
+      </w:r>
+      <w:proofErr w:type="spellEnd"/>
+      <w:r>
+        <w:t xml:space="preserve"> web app using Firebase with Torii. </w:t>
+      </w:r>
+      <w:r>
+        <w:t>Implemented</w:t>
+      </w:r>
+      <w:r>
+        <w:t xml:space="preserve"> changes and</w:t>
+      </w:r>
+      <w:r>
+        <w:t xml:space="preserve"> augment</w:t>
+      </w:r>
+      <w:r>
+        <w:t>ations to the site (e.g.</w:t>
+      </w:r>
+      <w:r>
+        <w:t xml:space="preserve"> a</w:t>
+      </w:r>
+      <w:r>
+        <w:t>djusted models, added templates, fixed</w:t>
+      </w:r>
+      <w:r>
+        <w:t xml:space="preserve"> various routing bugs).</w:t>
+      </w:r>
+    </w:p>
+    <w:p>
+      <w:pPr>
+        <w:ind w:left="338"/>
+        <w:rPr>
+          <w:rFonts w:ascii="Palatino Linotype" w:hAnsi="Palatino Linotype"/>
+          <w:smallCaps/>
+          <w:spacing w:val="20"/>
+          <w:sz w:val="20"/>
+          <w:szCs w:val="20"/>
+        </w:rPr>
+      </w:pPr>
+    </w:p>
+    <w:p>
+      <w:pPr>
+        <w:ind w:left="338"/>
+        <w:rPr>
+          <w:rFonts w:ascii="Palatino Linotype" w:hAnsi="Palatino Linotype"/>
+          <w:b/>
+          <w:smallCaps/>
+          <w:spacing w:val="20"/>
+          <w:sz w:val="20"/>
+          <w:szCs w:val="20"/>
+        </w:rPr>
+      </w:pPr>
+      <w:proofErr w:type="spellStart"/>
+      <w:r>
+        <w:rPr>
+          <w:rFonts w:ascii="Palatino Linotype" w:hAnsi="Palatino Linotype"/>
+          <w:b/>
+          <w:smallCaps/>
+          <w:spacing w:val="20"/>
+          <w:sz w:val="20"/>
+          <w:szCs w:val="20"/>
+        </w:rPr>
+        <w:t>Typenex</w:t>
+      </w:r>
+      <w:proofErr w:type="spellEnd"/>
+      <w:r>
+        <w:rPr>
+          <w:rFonts w:ascii="Palatino Linotype" w:hAnsi="Palatino Linotype"/>
+          <w:b/>
+          <w:smallCaps/>
+          <w:spacing w:val="20"/>
+          <w:sz w:val="20"/>
+          <w:szCs w:val="20"/>
+        </w:rPr>
+        <w:t xml:space="preserve"> </w:t>
+      </w:r>
+      <w:r>
+        <w:rPr>
+          <w:rFonts w:ascii="Palatino Linotype" w:hAnsi="Palatino Linotype"/>
+          <w:b/>
+          <w:smallCaps/>
+          <w:spacing w:val="20"/>
+          <w:sz w:val="20"/>
+          <w:szCs w:val="20"/>
+        </w:rPr>
+        <w:t>Medical</w:t>
+      </w:r>
+      <w:r>
+        <w:rPr>
+          <w:rFonts w:ascii="Palatino Linotype" w:hAnsi="Palatino Linotype"/>
+          <w:b/>
+          <w:smallCaps/>
+          <w:spacing w:val="20"/>
+          <w:sz w:val="20"/>
+          <w:szCs w:val="20"/>
+        </w:rPr>
+        <w:t xml:space="preserve"> </w:t>
+      </w:r>
+      <w:r>
+        <w:rPr>
+          <w:rFonts w:ascii="Palatino Linotype" w:hAnsi="Palatino Linotype"/>
+          <w:smallCaps/>
+          <w:spacing w:val="20"/>
+          <w:sz w:val="20"/>
+          <w:szCs w:val="20"/>
+        </w:rPr>
+        <w:t xml:space="preserve">| </w:t>
+      </w:r>
+      <w:r>
+        <w:rPr>
+          <w:rFonts w:ascii="Aharoni" w:hAnsi="Aharoni" w:cs="Aharoni"/>
+          <w:smallCaps/>
+          <w:spacing w:val="20"/>
+          <w:sz w:val="20"/>
+          <w:szCs w:val="20"/>
+        </w:rPr>
+        <w:t>Intern</w:t>
+      </w:r>
+      <w:r>
+        <w:rPr>
+          <w:rFonts w:ascii="Palatino Linotype" w:hAnsi="Palatino Linotype"/>
+          <w:b/>
+          <w:smallCaps/>
+          <w:spacing w:val="20"/>
+          <w:sz w:val="20"/>
+          <w:szCs w:val="20"/>
+        </w:rPr>
+        <w:t xml:space="preserve"> </w:t>
+      </w:r>
+      <w:r>
+        <w:rPr>
+          <w:rFonts w:ascii="Palatino Linotype" w:hAnsi="Palatino Linotype"/>
+          <w:smallCaps/>
+          <w:spacing w:val="20"/>
+          <w:sz w:val="20"/>
+          <w:szCs w:val="20"/>
+        </w:rPr>
+        <w:t xml:space="preserve">| </w:t>
+      </w:r>
+      <w:r>
+        <w:rPr>
+          <w:rFonts w:ascii="Aharoni" w:hAnsi="Aharoni" w:cs="Aharoni"/>
+          <w:smallCaps/>
+          <w:spacing w:val="20"/>
+          <w:sz w:val="20"/>
+          <w:szCs w:val="20"/>
+        </w:rPr>
+        <w:t>Chicago, Il</w:t>
+      </w:r>
+      <w:r>
+        <w:rPr>
+          <w:rFonts w:ascii="Palatino Linotype" w:hAnsi="Palatino Linotype"/>
+          <w:b/>
+          <w:smallCaps/>
+          <w:spacing w:val="20"/>
+          <w:sz w:val="20"/>
+          <w:szCs w:val="20"/>
+        </w:rPr>
+        <w:t xml:space="preserve">                                           </w:t>
+      </w:r>
+      <w:r>
+        <w:rPr>
+          <w:rFonts w:ascii="Palatino Linotype" w:hAnsi="Palatino Linotype"/>
+          <w:b/>
+          <w:smallCaps/>
+          <w:spacing w:val="20"/>
+          <w:sz w:val="20"/>
+          <w:szCs w:val="20"/>
+        </w:rPr>
+        <w:t xml:space="preserve">           </w:t>
+      </w:r>
+      <w:r>
+        <w:rPr>
+          <w:rFonts w:ascii="Palatino Linotype" w:hAnsi="Palatino Linotype"/>
+          <w:b/>
+          <w:smallCaps/>
+          <w:color w:val="365F91"/>
+          <w:spacing w:val="20"/>
+          <w:sz w:val="20"/>
+          <w:szCs w:val="20"/>
+        </w:rPr>
+        <w:t>Summer 2016</w:t>
+      </w:r>
+    </w:p>
+    <w:p>
+      <w:pPr>
+        <w:pStyle w:val="ListParagraph"/>
+      </w:pPr>
+      <w:r>
+        <w:t>Wrote Bash script</w:t>
+      </w:r>
+      <w:r>
+        <w:t xml:space="preserve">s for converting high resolution uncompressed images </w:t>
+      </w:r>
+      <w:proofErr w:type="gramStart"/>
+      <w:r>
+        <w:t xml:space="preserve">to </w:t>
+      </w:r>
+      <w:r>
+        <w:t xml:space="preserve"> </w:t>
+      </w:r>
+      <w:r>
+        <w:t>ones</w:t>
+      </w:r>
+      <w:proofErr w:type="gramEnd"/>
+      <w:r>
+        <w:t xml:space="preserve"> consumable</w:t>
+      </w:r>
+      <w:r>
+        <w:t xml:space="preserve"> by marketing and web teams, i.e. compressed images in various resolutions, sizes and </w:t>
+      </w:r>
+      <w:r>
+        <w:t>color spaces</w:t>
+      </w:r>
+      <w:r>
+        <w:t>. Heavily Utilized open source image processing utility (</w:t>
+      </w:r>
+      <w:proofErr w:type="spellStart"/>
+      <w:r>
+        <w:t>ImageMagick</w:t>
+      </w:r>
+      <w:proofErr w:type="spellEnd"/>
+      <w:r>
+        <w:t>)</w:t>
+      </w:r>
+      <w:r>
+        <w:t>. Resized</w:t>
+      </w:r>
+      <w:r>
+        <w:t>/processed images</w:t>
+      </w:r>
+      <w:r>
+        <w:t xml:space="preserve"> </w:t>
+      </w:r>
+      <w:r>
+        <w:t>were</w:t>
+      </w:r>
+      <w:r>
+        <w:t xml:space="preserve"> programmatically</w:t>
+      </w:r>
+      <w:r>
+        <w:t xml:space="preserve"> uploaded to </w:t>
+      </w:r>
+      <w:r>
+        <w:t>web server</w:t>
+      </w:r>
+      <w:r>
+        <w:t xml:space="preserve">s and image </w:t>
+      </w:r>
+      <w:r>
+        <w:t>libraries/</w:t>
+      </w:r>
+      <w:r>
+        <w:t>repositories</w:t>
+      </w:r>
+      <w:r>
+        <w:t>.</w:t>
+      </w:r>
+    </w:p>
+    <w:p>
+      <w:pPr>
+        <w:rPr>
+          <w:rFonts w:ascii="Palatino Linotype" w:hAnsi="Palatino Linotype"/>
+          <w:b/>
+          <w:smallCaps/>
+          <w:color w:val="365F91"/>
+          <w:spacing w:val="20"/>
+          <w:sz w:val="20"/>
+          <w:szCs w:val="20"/>
+        </w:rPr>
+      </w:pPr>
+    </w:p>
+    <w:p>
+      <w:pPr>
+        <w:rPr>
+          <w:rFonts w:ascii="Palatino Linotype" w:hAnsi="Palatino Linotype"/>
+          <w:b/>
+          <w:smallCaps/>
+          <w:spacing w:val="20"/>
+          <w:sz w:val="20"/>
+          <w:szCs w:val="20"/>
+        </w:rPr>
+      </w:pPr>
+      <w:r>
+        <w:rPr>
+          <w:rFonts w:ascii="Palatino Linotype" w:hAnsi="Palatino Linotype"/>
+          <w:b/>
+          <w:smallCaps/>
+          <w:spacing w:val="20"/>
+          <w:sz w:val="20"/>
+          <w:szCs w:val="20"/>
+        </w:rPr>
+        <w:t xml:space="preserve">     </w:t>
+      </w:r>
+      <w:proofErr w:type="spellStart"/>
+      <w:r>
+        <w:rPr>
+          <w:rFonts w:ascii="Palatino Linotype" w:hAnsi="Palatino Linotype"/>
+          <w:b/>
+          <w:smallCaps/>
+          <w:spacing w:val="20"/>
+          <w:sz w:val="20"/>
+          <w:szCs w:val="20"/>
+        </w:rPr>
+        <w:t>Protaskinate</w:t>
+      </w:r>
+      <w:proofErr w:type="spellEnd"/>
+      <w:r>
+        <w:rPr>
+          <w:rFonts w:ascii="Palatino Linotype" w:hAnsi="Palatino Linotype"/>
+          <w:b/>
+          <w:smallCaps/>
+          <w:spacing w:val="20"/>
+          <w:sz w:val="20"/>
+          <w:szCs w:val="20"/>
+        </w:rPr>
+        <w:t xml:space="preserve"> </w:t>
+      </w:r>
+      <w:r>
+        <w:rPr>
+          <w:rFonts w:ascii="Palatino Linotype" w:hAnsi="Palatino Linotype"/>
+          <w:smallCaps/>
+          <w:spacing w:val="20"/>
+          <w:sz w:val="20"/>
+          <w:szCs w:val="20"/>
+        </w:rPr>
+        <w:t xml:space="preserve">| </w:t>
+      </w:r>
+      <w:r>
+        <w:rPr>
+          <w:rFonts w:ascii="Aharoni" w:hAnsi="Aharoni" w:cs="Aharoni"/>
+          <w:smallCaps/>
+          <w:spacing w:val="20"/>
+          <w:sz w:val="20"/>
+          <w:szCs w:val="20"/>
+        </w:rPr>
+        <w:t xml:space="preserve">Final Project </w:t>
+      </w:r>
+      <w:r>
+        <w:rPr>
+          <w:rFonts w:ascii="Palatino Linotype" w:hAnsi="Palatino Linotype"/>
+          <w:smallCaps/>
+          <w:spacing w:val="20"/>
+          <w:sz w:val="20"/>
+          <w:szCs w:val="20"/>
+        </w:rPr>
+        <w:t xml:space="preserve">| </w:t>
+      </w:r>
+      <w:r>
+        <w:rPr>
+          <w:rFonts w:ascii="Aharoni" w:hAnsi="Aharoni" w:cs="Aharoni"/>
+          <w:smallCaps/>
+          <w:spacing w:val="20"/>
+          <w:sz w:val="20"/>
+          <w:szCs w:val="20"/>
+        </w:rPr>
+        <w:t>School</w:t>
+      </w:r>
+      <w:r>
+        <w:rPr>
+          <w:rFonts w:ascii="Palatino Linotype" w:hAnsi="Palatino Linotype"/>
+          <w:b/>
+          <w:smallCaps/>
+          <w:spacing w:val="20"/>
+          <w:sz w:val="20"/>
+          <w:szCs w:val="20"/>
+        </w:rPr>
+        <w:tab/>
+      </w:r>
+      <w:r>
+        <w:rPr>
+          <w:rFonts w:ascii="Palatino Linotype" w:hAnsi="Palatino Linotype"/>
+          <w:b/>
+          <w:smallCaps/>
+          <w:spacing w:val="20"/>
+          <w:sz w:val="20"/>
+          <w:szCs w:val="20"/>
+        </w:rPr>
+        <w:t xml:space="preserve">              </w:t>
+      </w:r>
+      <w:r>
+        <w:rPr>
+          <w:rFonts w:ascii="Palatino Linotype" w:hAnsi="Palatino Linotype"/>
+          <w:b/>
+          <w:smallCaps/>
+          <w:spacing w:val="20"/>
+          <w:sz w:val="20"/>
+          <w:szCs w:val="20"/>
+        </w:rPr>
+        <w:t xml:space="preserve">                      </w:t>
+      </w:r>
+      <w:r>
+        <w:rPr>
+          <w:rFonts w:ascii="Palatino Linotype" w:hAnsi="Palatino Linotype"/>
+          <w:b/>
+          <w:smallCaps/>
+          <w:spacing w:val="20"/>
+          <w:sz w:val="20"/>
+          <w:szCs w:val="20"/>
+        </w:rPr>
+        <w:tab/>
+        <w:t xml:space="preserve">      </w:t>
+      </w:r>
+      <w:r>
+        <w:rPr>
+          <w:rFonts w:ascii="Palatino Linotype" w:hAnsi="Palatino Linotype"/>
+          <w:b/>
+          <w:smallCaps/>
+          <w:color w:val="365F91"/>
+          <w:spacing w:val="20"/>
+          <w:sz w:val="20"/>
+          <w:szCs w:val="20"/>
+        </w:rPr>
+        <w:t>Fall</w:t>
+      </w:r>
+      <w:r>
+        <w:rPr>
+          <w:rFonts w:ascii="Palatino Linotype" w:hAnsi="Palatino Linotype"/>
+          <w:b/>
+          <w:smallCaps/>
+          <w:color w:val="365F91"/>
+          <w:spacing w:val="20"/>
+          <w:sz w:val="20"/>
+          <w:szCs w:val="20"/>
+        </w:rPr>
+        <w:t xml:space="preserve"> 2016</w:t>
+      </w:r>
+    </w:p>
+    <w:p>
+      <w:pPr>
+        <w:pStyle w:val="ListParagraph"/>
+      </w:pPr>
+      <w:r>
+        <w:t>Created</w:t>
+      </w:r>
+      <w:r>
+        <w:t xml:space="preserve"> Android</w:t>
+      </w:r>
+      <w:r>
+        <w:t xml:space="preserve"> App that automatically created</w:t>
+      </w:r>
+      <w:r>
+        <w:t xml:space="preserve"> </w:t>
+      </w:r>
+      <w:r>
+        <w:t>and uploaded</w:t>
+      </w:r>
+      <w:r>
+        <w:t xml:space="preserve"> Events into the Google Calendar based </w:t>
+      </w:r>
+      <w:r>
+        <w:t xml:space="preserve">on </w:t>
+      </w:r>
+      <w:r>
+        <w:t>the user’s</w:t>
+      </w:r>
+      <w:r>
+        <w:t xml:space="preserve"> </w:t>
+      </w:r>
+      <w:r>
+        <w:t xml:space="preserve">homework Assignments. </w:t>
+      </w:r>
+      <w:r>
+        <w:t xml:space="preserve">Wrote logic that prevented </w:t>
+      </w:r>
+      <w:r>
+        <w:t xml:space="preserve">overlap </w:t>
+      </w:r>
+      <w:r>
+        <w:t>with existing</w:t>
+      </w:r>
+      <w:r>
+        <w:t xml:space="preserve"> </w:t>
+      </w:r>
+      <w:r>
+        <w:t>events in Google Calendar.</w:t>
+      </w:r>
+      <w:r>
+        <w:t xml:space="preserve"> Wrote Greedy Algorithm to evenly distribute</w:t>
+      </w:r>
+      <w:r>
+        <w:t xml:space="preserve"> </w:t>
+      </w:r>
+      <w:r>
+        <w:t>events across the Ca</w:t>
+      </w:r>
+      <w:bookmarkStart w:id="0" w:name="_GoBack"/>
+      <w:bookmarkEnd w:id="0"/>
+      <w:r>
+        <w:t>lendar.</w:t>
       </w:r>
     </w:p>
     <w:p>
@@ -1543,877 +2011,12 @@
           <w:ilvl w:val="0"/>
           <w:numId w:val="0"/>
         </w:numPr>
-        <w:ind w:left="360" w:hanging="360"/>
-        <w:rPr>
-          <w:rFonts w:ascii="Palatino Linotype" w:hAnsi="Palatino Linotype"/>
-          <w:smallCaps/>
-          <w:spacing w:val="20"/>
-          <w:sz w:val="20"/>
-          <w:szCs w:val="20"/>
-        </w:rPr>
-      </w:pPr>
-      <w:r>
-        <w:rPr>
-          <w:rFonts w:ascii="Palatino Linotype" w:hAnsi="Palatino Linotype"/>
-          <w:b/>
-          <w:smallCaps/>
-          <w:spacing w:val="20"/>
-          <w:sz w:val="20"/>
-          <w:szCs w:val="20"/>
-        </w:rPr>
-        <w:tab/>
-      </w:r>
-      <w:r>
-        <w:rPr>
-          <w:rFonts w:ascii="Palatino Linotype" w:hAnsi="Palatino Linotype"/>
-          <w:smallCaps/>
-          <w:spacing w:val="20"/>
-          <w:sz w:val="20"/>
-          <w:szCs w:val="20"/>
-        </w:rPr>
-        <w:t>I</w:t>
-      </w:r>
-      <w:r>
-        <w:rPr>
-          <w:rFonts w:ascii="Palatino Linotype" w:hAnsi="Palatino Linotype"/>
-          <w:smallCaps/>
-          <w:spacing w:val="20"/>
-          <w:sz w:val="20"/>
-          <w:szCs w:val="20"/>
-        </w:rPr>
-        <w:t xml:space="preserve">mplemented the login </w:t>
-      </w:r>
-      <w:r>
-        <w:rPr>
-          <w:rFonts w:ascii="Palatino Linotype" w:hAnsi="Palatino Linotype"/>
-          <w:smallCaps/>
-          <w:spacing w:val="20"/>
-          <w:sz w:val="20"/>
-          <w:szCs w:val="20"/>
-        </w:rPr>
-        <w:t xml:space="preserve">system used for our </w:t>
-      </w:r>
-      <w:proofErr w:type="spellStart"/>
-      <w:r>
-        <w:rPr>
-          <w:rFonts w:ascii="Palatino Linotype" w:hAnsi="Palatino Linotype"/>
-          <w:smallCaps/>
-          <w:spacing w:val="20"/>
-          <w:sz w:val="20"/>
-          <w:szCs w:val="20"/>
-        </w:rPr>
-        <w:t>EmberJS</w:t>
-      </w:r>
-      <w:proofErr w:type="spellEnd"/>
-      <w:r>
-        <w:rPr>
-          <w:rFonts w:ascii="Palatino Linotype" w:hAnsi="Palatino Linotype"/>
-          <w:smallCaps/>
-          <w:spacing w:val="20"/>
-          <w:sz w:val="20"/>
-          <w:szCs w:val="20"/>
-        </w:rPr>
-        <w:t xml:space="preserve"> web app using Firebase with Torii. </w:t>
-      </w:r>
-      <w:r>
-        <w:rPr>
-          <w:rFonts w:ascii="Palatino Linotype" w:hAnsi="Palatino Linotype"/>
-          <w:smallCaps/>
-          <w:spacing w:val="20"/>
-          <w:sz w:val="20"/>
-          <w:szCs w:val="20"/>
-        </w:rPr>
-        <w:t>Implemented</w:t>
-      </w:r>
-      <w:r>
-        <w:rPr>
-          <w:rFonts w:ascii="Palatino Linotype" w:hAnsi="Palatino Linotype"/>
-          <w:smallCaps/>
-          <w:spacing w:val="20"/>
-          <w:sz w:val="20"/>
-          <w:szCs w:val="20"/>
-        </w:rPr>
-        <w:t xml:space="preserve"> changes and</w:t>
-      </w:r>
-      <w:r>
-        <w:rPr>
-          <w:rFonts w:ascii="Palatino Linotype" w:hAnsi="Palatino Linotype"/>
-          <w:smallCaps/>
-          <w:spacing w:val="20"/>
-          <w:sz w:val="20"/>
-          <w:szCs w:val="20"/>
-        </w:rPr>
-        <w:t xml:space="preserve"> augment</w:t>
-      </w:r>
-      <w:r>
-        <w:rPr>
-          <w:rFonts w:ascii="Palatino Linotype" w:hAnsi="Palatino Linotype"/>
-          <w:smallCaps/>
-          <w:spacing w:val="20"/>
-          <w:sz w:val="20"/>
-          <w:szCs w:val="20"/>
-        </w:rPr>
-        <w:t>ations to the site (e.g.</w:t>
-      </w:r>
-      <w:r>
-        <w:rPr>
-          <w:rFonts w:ascii="Palatino Linotype" w:hAnsi="Palatino Linotype"/>
-          <w:smallCaps/>
-          <w:spacing w:val="20"/>
-          <w:sz w:val="20"/>
-          <w:szCs w:val="20"/>
-        </w:rPr>
-        <w:t xml:space="preserve"> a</w:t>
-      </w:r>
-      <w:r>
-        <w:rPr>
-          <w:rFonts w:ascii="Palatino Linotype" w:hAnsi="Palatino Linotype"/>
-          <w:smallCaps/>
-          <w:spacing w:val="20"/>
-          <w:sz w:val="20"/>
-          <w:szCs w:val="20"/>
-        </w:rPr>
-        <w:t>djusted models, added templates, fixed</w:t>
-      </w:r>
-      <w:r>
-        <w:rPr>
-          <w:rFonts w:ascii="Palatino Linotype" w:hAnsi="Palatino Linotype"/>
-          <w:smallCaps/>
-          <w:spacing w:val="20"/>
-          <w:sz w:val="20"/>
-          <w:szCs w:val="20"/>
-        </w:rPr>
-        <w:t xml:space="preserve"> various routing bugs).</w:t>
-      </w:r>
-    </w:p>
-    <w:p>
-      <w:pPr>
-        <w:ind w:left="338"/>
-        <w:rPr>
-          <w:rFonts w:ascii="Palatino Linotype" w:hAnsi="Palatino Linotype"/>
-          <w:smallCaps/>
-          <w:spacing w:val="20"/>
-          <w:sz w:val="20"/>
-          <w:szCs w:val="20"/>
-        </w:rPr>
-      </w:pPr>
-    </w:p>
-    <w:p>
-      <w:pPr>
-        <w:ind w:left="338"/>
-        <w:rPr>
-          <w:rFonts w:ascii="Palatino Linotype" w:hAnsi="Palatino Linotype"/>
-          <w:b/>
-          <w:smallCaps/>
-          <w:spacing w:val="20"/>
-          <w:sz w:val="20"/>
-          <w:szCs w:val="20"/>
-        </w:rPr>
-      </w:pPr>
-      <w:proofErr w:type="spellStart"/>
-      <w:r>
-        <w:rPr>
-          <w:rFonts w:ascii="Palatino Linotype" w:hAnsi="Palatino Linotype"/>
-          <w:b/>
-          <w:smallCaps/>
-          <w:spacing w:val="20"/>
-          <w:sz w:val="20"/>
-          <w:szCs w:val="20"/>
-        </w:rPr>
-        <w:t>Typenex</w:t>
-      </w:r>
-      <w:proofErr w:type="spellEnd"/>
-      <w:r>
-        <w:rPr>
-          <w:rFonts w:ascii="Palatino Linotype" w:hAnsi="Palatino Linotype"/>
-          <w:b/>
-          <w:smallCaps/>
-          <w:spacing w:val="20"/>
-          <w:sz w:val="20"/>
-          <w:szCs w:val="20"/>
-        </w:rPr>
-        <w:t xml:space="preserve"> </w:t>
-      </w:r>
-      <w:r>
-        <w:rPr>
-          <w:rFonts w:ascii="Palatino Linotype" w:hAnsi="Palatino Linotype"/>
-          <w:b/>
-          <w:smallCaps/>
-          <w:spacing w:val="20"/>
-          <w:sz w:val="20"/>
-          <w:szCs w:val="20"/>
-        </w:rPr>
-        <w:t>Medical</w:t>
-      </w:r>
-      <w:r>
-        <w:rPr>
-          <w:rFonts w:ascii="Palatino Linotype" w:hAnsi="Palatino Linotype"/>
-          <w:b/>
-          <w:smallCaps/>
-          <w:spacing w:val="20"/>
-          <w:sz w:val="20"/>
-          <w:szCs w:val="20"/>
-        </w:rPr>
-        <w:t xml:space="preserve">                                                                                       </w:t>
-      </w:r>
-      <w:r>
-        <w:rPr>
-          <w:rFonts w:ascii="Palatino Linotype" w:hAnsi="Palatino Linotype"/>
-          <w:b/>
-          <w:smallCaps/>
-          <w:spacing w:val="20"/>
-          <w:sz w:val="20"/>
-          <w:szCs w:val="20"/>
-        </w:rPr>
-        <w:t xml:space="preserve">    </w:t>
-      </w:r>
-      <w:r>
-        <w:rPr>
-          <w:rFonts w:ascii="Palatino Linotype" w:hAnsi="Palatino Linotype"/>
-          <w:b/>
-          <w:smallCaps/>
-          <w:spacing w:val="20"/>
-          <w:sz w:val="20"/>
-          <w:szCs w:val="20"/>
-        </w:rPr>
-        <w:t xml:space="preserve">   </w:t>
-      </w:r>
-      <w:r>
-        <w:rPr>
-          <w:rFonts w:ascii="Palatino Linotype" w:hAnsi="Palatino Linotype"/>
-          <w:b/>
-          <w:smallCaps/>
-          <w:color w:val="365F91"/>
-          <w:spacing w:val="20"/>
-          <w:sz w:val="20"/>
-          <w:szCs w:val="20"/>
-        </w:rPr>
-        <w:t>Summer 2016</w:t>
-      </w:r>
-    </w:p>
-    <w:p>
-      <w:pPr>
-        <w:ind w:left="338"/>
-        <w:rPr>
-          <w:rFonts w:ascii="Palatino Linotype" w:hAnsi="Palatino Linotype"/>
-          <w:smallCaps/>
-          <w:spacing w:val="20"/>
-          <w:sz w:val="20"/>
-          <w:szCs w:val="20"/>
-        </w:rPr>
-      </w:pPr>
-      <w:r>
-        <w:rPr>
-          <w:rFonts w:ascii="Palatino Linotype" w:hAnsi="Palatino Linotype"/>
-          <w:smallCaps/>
-          <w:spacing w:val="20"/>
-          <w:sz w:val="20"/>
-          <w:szCs w:val="20"/>
-        </w:rPr>
-        <w:t>Wrote Bash script</w:t>
-      </w:r>
-      <w:r>
-        <w:rPr>
-          <w:rFonts w:ascii="Palatino Linotype" w:hAnsi="Palatino Linotype"/>
-          <w:smallCaps/>
-          <w:spacing w:val="20"/>
-          <w:sz w:val="20"/>
-          <w:szCs w:val="20"/>
-        </w:rPr>
-        <w:t xml:space="preserve">s for converting high resolution uncompressed images </w:t>
-      </w:r>
-      <w:proofErr w:type="gramStart"/>
-      <w:r>
-        <w:rPr>
-          <w:rFonts w:ascii="Palatino Linotype" w:hAnsi="Palatino Linotype"/>
-          <w:smallCaps/>
-          <w:spacing w:val="20"/>
-          <w:sz w:val="20"/>
-          <w:szCs w:val="20"/>
-        </w:rPr>
-        <w:t xml:space="preserve">to </w:t>
-      </w:r>
-      <w:r>
-        <w:rPr>
-          <w:rFonts w:ascii="Palatino Linotype" w:hAnsi="Palatino Linotype"/>
-          <w:smallCaps/>
-          <w:spacing w:val="20"/>
-          <w:sz w:val="20"/>
-          <w:szCs w:val="20"/>
-        </w:rPr>
-        <w:t xml:space="preserve"> </w:t>
-      </w:r>
-      <w:r>
-        <w:rPr>
-          <w:rFonts w:ascii="Palatino Linotype" w:hAnsi="Palatino Linotype"/>
-          <w:smallCaps/>
-          <w:spacing w:val="20"/>
-          <w:sz w:val="20"/>
-          <w:szCs w:val="20"/>
-        </w:rPr>
-        <w:t>ones</w:t>
-      </w:r>
-      <w:proofErr w:type="gramEnd"/>
-      <w:r>
-        <w:rPr>
-          <w:rFonts w:ascii="Palatino Linotype" w:hAnsi="Palatino Linotype"/>
-          <w:smallCaps/>
-          <w:spacing w:val="20"/>
-          <w:sz w:val="20"/>
-          <w:szCs w:val="20"/>
-        </w:rPr>
-        <w:t xml:space="preserve"> consumable</w:t>
-      </w:r>
-      <w:r>
-        <w:rPr>
-          <w:rFonts w:ascii="Palatino Linotype" w:hAnsi="Palatino Linotype"/>
-          <w:smallCaps/>
-          <w:spacing w:val="20"/>
-          <w:sz w:val="20"/>
-          <w:szCs w:val="20"/>
-        </w:rPr>
-        <w:t xml:space="preserve"> by marketing and web teams, i.e. compressed images in various resolutions, sizes and </w:t>
-      </w:r>
-      <w:r>
-        <w:rPr>
-          <w:rFonts w:ascii="Palatino Linotype" w:hAnsi="Palatino Linotype"/>
-          <w:smallCaps/>
-          <w:spacing w:val="20"/>
-          <w:sz w:val="20"/>
-          <w:szCs w:val="20"/>
-        </w:rPr>
-        <w:t>color spaces</w:t>
-      </w:r>
-      <w:r>
-        <w:rPr>
-          <w:rFonts w:ascii="Palatino Linotype" w:hAnsi="Palatino Linotype"/>
-          <w:smallCaps/>
-          <w:spacing w:val="20"/>
-          <w:sz w:val="20"/>
-          <w:szCs w:val="20"/>
-        </w:rPr>
-        <w:t>. Heavily Utilized open source image processing utility (</w:t>
-      </w:r>
-      <w:proofErr w:type="spellStart"/>
-      <w:r>
-        <w:rPr>
-          <w:rFonts w:ascii="Palatino Linotype" w:hAnsi="Palatino Linotype"/>
-          <w:smallCaps/>
-          <w:spacing w:val="20"/>
-          <w:sz w:val="20"/>
-          <w:szCs w:val="20"/>
-        </w:rPr>
-        <w:t>ImageMagick</w:t>
-      </w:r>
-      <w:proofErr w:type="spellEnd"/>
-      <w:r>
-        <w:rPr>
-          <w:rFonts w:ascii="Palatino Linotype" w:hAnsi="Palatino Linotype"/>
-          <w:smallCaps/>
-          <w:spacing w:val="20"/>
-          <w:sz w:val="20"/>
-          <w:szCs w:val="20"/>
-        </w:rPr>
-        <w:t>)</w:t>
-      </w:r>
-      <w:r>
-        <w:rPr>
-          <w:rFonts w:ascii="Palatino Linotype" w:hAnsi="Palatino Linotype"/>
-          <w:smallCaps/>
-          <w:spacing w:val="20"/>
-          <w:sz w:val="20"/>
-          <w:szCs w:val="20"/>
-        </w:rPr>
-        <w:t>. Resized</w:t>
-      </w:r>
-      <w:r>
-        <w:rPr>
-          <w:rFonts w:ascii="Palatino Linotype" w:hAnsi="Palatino Linotype"/>
-          <w:smallCaps/>
-          <w:spacing w:val="20"/>
-          <w:sz w:val="20"/>
-          <w:szCs w:val="20"/>
-        </w:rPr>
-        <w:t>/processed images</w:t>
-      </w:r>
-      <w:r>
-        <w:rPr>
-          <w:rFonts w:ascii="Palatino Linotype" w:hAnsi="Palatino Linotype"/>
-          <w:smallCaps/>
-          <w:spacing w:val="20"/>
-          <w:sz w:val="20"/>
-          <w:szCs w:val="20"/>
-        </w:rPr>
-        <w:t xml:space="preserve"> </w:t>
-      </w:r>
-      <w:r>
-        <w:rPr>
-          <w:rFonts w:ascii="Palatino Linotype" w:hAnsi="Palatino Linotype"/>
-          <w:smallCaps/>
-          <w:spacing w:val="20"/>
-          <w:sz w:val="20"/>
-          <w:szCs w:val="20"/>
-        </w:rPr>
-        <w:t>were</w:t>
-      </w:r>
-      <w:r>
-        <w:rPr>
-          <w:rFonts w:ascii="Palatino Linotype" w:hAnsi="Palatino Linotype"/>
-          <w:smallCaps/>
-          <w:spacing w:val="20"/>
-          <w:sz w:val="20"/>
-          <w:szCs w:val="20"/>
-        </w:rPr>
-        <w:t xml:space="preserve"> programmatically</w:t>
-      </w:r>
-      <w:r>
-        <w:rPr>
-          <w:rFonts w:ascii="Palatino Linotype" w:hAnsi="Palatino Linotype"/>
-          <w:smallCaps/>
-          <w:spacing w:val="20"/>
-          <w:sz w:val="20"/>
-          <w:szCs w:val="20"/>
-        </w:rPr>
-        <w:t xml:space="preserve"> uploaded to </w:t>
-      </w:r>
-      <w:r>
-        <w:rPr>
-          <w:rFonts w:ascii="Palatino Linotype" w:hAnsi="Palatino Linotype"/>
-          <w:smallCaps/>
-          <w:spacing w:val="20"/>
-          <w:sz w:val="20"/>
-          <w:szCs w:val="20"/>
-        </w:rPr>
-        <w:t>web server</w:t>
-      </w:r>
-      <w:r>
-        <w:rPr>
-          <w:rFonts w:ascii="Palatino Linotype" w:hAnsi="Palatino Linotype"/>
-          <w:smallCaps/>
-          <w:spacing w:val="20"/>
-          <w:sz w:val="20"/>
-          <w:szCs w:val="20"/>
-        </w:rPr>
-        <w:t xml:space="preserve">s and image </w:t>
-      </w:r>
-      <w:r>
-        <w:rPr>
-          <w:rFonts w:ascii="Palatino Linotype" w:hAnsi="Palatino Linotype"/>
-          <w:smallCaps/>
-          <w:spacing w:val="20"/>
-          <w:sz w:val="20"/>
-          <w:szCs w:val="20"/>
-        </w:rPr>
-        <w:t>libraries/</w:t>
-      </w:r>
-      <w:r>
-        <w:rPr>
-          <w:rFonts w:ascii="Palatino Linotype" w:hAnsi="Palatino Linotype"/>
-          <w:smallCaps/>
-          <w:spacing w:val="20"/>
-          <w:sz w:val="20"/>
-          <w:szCs w:val="20"/>
-        </w:rPr>
-        <w:t>repositories</w:t>
-      </w:r>
-      <w:r>
-        <w:rPr>
-          <w:rFonts w:ascii="Palatino Linotype" w:hAnsi="Palatino Linotype"/>
-          <w:smallCaps/>
-          <w:spacing w:val="20"/>
-          <w:sz w:val="20"/>
-          <w:szCs w:val="20"/>
-        </w:rPr>
-        <w:t>.</w:t>
-      </w:r>
-    </w:p>
-    <w:p>
-      <w:pPr>
-        <w:ind w:left="338"/>
-        <w:rPr>
-          <w:rFonts w:ascii="Palatino Linotype" w:hAnsi="Palatino Linotype"/>
-          <w:smallCaps/>
-          <w:spacing w:val="20"/>
-          <w:sz w:val="20"/>
-          <w:szCs w:val="20"/>
-        </w:rPr>
-      </w:pPr>
-    </w:p>
-    <w:p>
-      <w:pPr>
-        <w:rPr>
-          <w:rFonts w:ascii="Palatino Linotype" w:hAnsi="Palatino Linotype"/>
-          <w:b/>
-          <w:smallCaps/>
-          <w:color w:val="365F91"/>
-          <w:spacing w:val="20"/>
-          <w:sz w:val="20"/>
-          <w:szCs w:val="20"/>
-        </w:rPr>
-      </w:pPr>
-      <w:r>
-        <w:rPr>
-          <w:rFonts w:ascii="Palatino Linotype" w:hAnsi="Palatino Linotype"/>
-          <w:b/>
-          <w:smallCaps/>
-          <w:color w:val="365F91"/>
-          <w:spacing w:val="20"/>
-          <w:sz w:val="20"/>
-          <w:szCs w:val="20"/>
-        </w:rPr>
-        <w:t>Projects</w:t>
-      </w:r>
-    </w:p>
-    <w:p>
-      <w:pPr>
-        <w:rPr>
-          <w:rFonts w:ascii="Palatino Linotype" w:hAnsi="Palatino Linotype"/>
-          <w:b/>
-          <w:smallCaps/>
-          <w:spacing w:val="20"/>
-          <w:sz w:val="20"/>
-          <w:szCs w:val="20"/>
-        </w:rPr>
-      </w:pPr>
-      <w:r>
-        <w:rPr>
-          <w:rFonts w:ascii="Palatino Linotype" w:hAnsi="Palatino Linotype"/>
-          <w:b/>
-          <w:smallCaps/>
-          <w:spacing w:val="20"/>
-          <w:sz w:val="20"/>
-          <w:szCs w:val="20"/>
-        </w:rPr>
-        <w:t xml:space="preserve">     </w:t>
-      </w:r>
-      <w:proofErr w:type="spellStart"/>
-      <w:r>
-        <w:rPr>
-          <w:rFonts w:ascii="Palatino Linotype" w:hAnsi="Palatino Linotype"/>
-          <w:b/>
-          <w:smallCaps/>
-          <w:spacing w:val="20"/>
-          <w:sz w:val="20"/>
-          <w:szCs w:val="20"/>
-        </w:rPr>
-        <w:t>Protaskinate</w:t>
-      </w:r>
-      <w:proofErr w:type="spellEnd"/>
-      <w:r>
-        <w:rPr>
-          <w:rFonts w:ascii="Palatino Linotype" w:hAnsi="Palatino Linotype"/>
-          <w:b/>
-          <w:smallCaps/>
-          <w:spacing w:val="20"/>
-          <w:sz w:val="20"/>
-          <w:szCs w:val="20"/>
-        </w:rPr>
-        <w:t xml:space="preserve">                                      </w:t>
-      </w:r>
-      <w:r>
-        <w:rPr>
-          <w:rFonts w:ascii="Palatino Linotype" w:hAnsi="Palatino Linotype"/>
-          <w:b/>
-          <w:smallCaps/>
-          <w:spacing w:val="20"/>
-          <w:sz w:val="20"/>
-          <w:szCs w:val="20"/>
-        </w:rPr>
-        <w:tab/>
-      </w:r>
-      <w:r>
-        <w:rPr>
-          <w:rFonts w:ascii="Palatino Linotype" w:hAnsi="Palatino Linotype"/>
-          <w:b/>
-          <w:smallCaps/>
-          <w:spacing w:val="20"/>
-          <w:sz w:val="20"/>
-          <w:szCs w:val="20"/>
-        </w:rPr>
-        <w:tab/>
-      </w:r>
-      <w:r>
-        <w:rPr>
-          <w:rFonts w:ascii="Palatino Linotype" w:hAnsi="Palatino Linotype"/>
-          <w:b/>
-          <w:smallCaps/>
-          <w:spacing w:val="20"/>
-          <w:sz w:val="20"/>
-          <w:szCs w:val="20"/>
-        </w:rPr>
-        <w:tab/>
-      </w:r>
-      <w:r>
-        <w:rPr>
-          <w:rFonts w:ascii="Palatino Linotype" w:hAnsi="Palatino Linotype"/>
-          <w:b/>
-          <w:smallCaps/>
-          <w:spacing w:val="20"/>
-          <w:sz w:val="20"/>
-          <w:szCs w:val="20"/>
-        </w:rPr>
-        <w:tab/>
-      </w:r>
-      <w:r>
-        <w:rPr>
-          <w:rFonts w:ascii="Palatino Linotype" w:hAnsi="Palatino Linotype"/>
-          <w:b/>
-          <w:smallCaps/>
-          <w:spacing w:val="20"/>
-          <w:sz w:val="20"/>
-          <w:szCs w:val="20"/>
-        </w:rPr>
-        <w:tab/>
-        <w:t xml:space="preserve">     </w:t>
-      </w:r>
-      <w:r>
-        <w:rPr>
-          <w:rFonts w:ascii="Palatino Linotype" w:hAnsi="Palatino Linotype"/>
-          <w:b/>
-          <w:smallCaps/>
-          <w:spacing w:val="20"/>
-          <w:sz w:val="20"/>
-          <w:szCs w:val="20"/>
-        </w:rPr>
-        <w:t xml:space="preserve">          </w:t>
-      </w:r>
-      <w:r>
-        <w:rPr>
-          <w:rFonts w:ascii="Palatino Linotype" w:hAnsi="Palatino Linotype"/>
-          <w:b/>
-          <w:smallCaps/>
-          <w:spacing w:val="20"/>
-          <w:sz w:val="20"/>
-          <w:szCs w:val="20"/>
-        </w:rPr>
-        <w:t xml:space="preserve">   </w:t>
-      </w:r>
-      <w:r>
-        <w:rPr>
-          <w:rFonts w:ascii="Palatino Linotype" w:hAnsi="Palatino Linotype"/>
-          <w:b/>
-          <w:smallCaps/>
-          <w:color w:val="365F91"/>
-          <w:spacing w:val="20"/>
-          <w:sz w:val="20"/>
-          <w:szCs w:val="20"/>
-        </w:rPr>
-        <w:t>Fall</w:t>
-      </w:r>
-      <w:r>
-        <w:rPr>
-          <w:rFonts w:ascii="Palatino Linotype" w:hAnsi="Palatino Linotype"/>
-          <w:b/>
-          <w:smallCaps/>
-          <w:color w:val="365F91"/>
-          <w:spacing w:val="20"/>
-          <w:sz w:val="20"/>
-          <w:szCs w:val="20"/>
-        </w:rPr>
-        <w:t xml:space="preserve"> 2016</w:t>
-      </w:r>
-    </w:p>
-    <w:p>
-      <w:pPr>
-        <w:rPr>
-          <w:rFonts w:ascii="Palatino Linotype" w:hAnsi="Palatino Linotype"/>
-          <w:smallCaps/>
-          <w:spacing w:val="20"/>
-          <w:sz w:val="20"/>
-          <w:szCs w:val="20"/>
-        </w:rPr>
-      </w:pPr>
-      <w:r>
-        <w:rPr>
-          <w:rFonts w:ascii="Palatino Linotype" w:hAnsi="Palatino Linotype"/>
-          <w:b/>
-          <w:smallCaps/>
-          <w:spacing w:val="20"/>
-          <w:sz w:val="20"/>
-          <w:szCs w:val="20"/>
-        </w:rPr>
-        <w:t xml:space="preserve">     </w:t>
-      </w:r>
-      <w:r>
-        <w:rPr>
-          <w:rFonts w:ascii="Palatino Linotype" w:hAnsi="Palatino Linotype"/>
-          <w:smallCaps/>
-          <w:spacing w:val="20"/>
-          <w:sz w:val="20"/>
-          <w:szCs w:val="20"/>
-        </w:rPr>
-        <w:t>Final Project for CS 246, created Android</w:t>
-      </w:r>
-      <w:r>
-        <w:rPr>
-          <w:rFonts w:ascii="Palatino Linotype" w:hAnsi="Palatino Linotype"/>
-          <w:smallCaps/>
-          <w:spacing w:val="20"/>
-          <w:sz w:val="20"/>
-          <w:szCs w:val="20"/>
-        </w:rPr>
-        <w:t xml:space="preserve"> App that automatically created</w:t>
-      </w:r>
-    </w:p>
-    <w:p>
-      <w:pPr>
-        <w:rPr>
-          <w:rFonts w:ascii="Palatino Linotype" w:hAnsi="Palatino Linotype"/>
-          <w:smallCaps/>
-          <w:spacing w:val="20"/>
-          <w:sz w:val="20"/>
-          <w:szCs w:val="20"/>
-        </w:rPr>
-      </w:pPr>
-      <w:r>
-        <w:rPr>
-          <w:rFonts w:ascii="Palatino Linotype" w:hAnsi="Palatino Linotype"/>
-          <w:smallCaps/>
-          <w:spacing w:val="20"/>
-          <w:sz w:val="20"/>
-          <w:szCs w:val="20"/>
-        </w:rPr>
-        <w:t xml:space="preserve">     and uploaded</w:t>
-      </w:r>
-      <w:r>
-        <w:rPr>
-          <w:rFonts w:ascii="Palatino Linotype" w:hAnsi="Palatino Linotype"/>
-          <w:smallCaps/>
-          <w:spacing w:val="20"/>
-          <w:sz w:val="20"/>
-          <w:szCs w:val="20"/>
-        </w:rPr>
-        <w:t xml:space="preserve"> Events into the Google Calendar based </w:t>
-      </w:r>
-      <w:r>
-        <w:rPr>
-          <w:rFonts w:ascii="Palatino Linotype" w:hAnsi="Palatino Linotype"/>
-          <w:smallCaps/>
-          <w:spacing w:val="20"/>
-          <w:sz w:val="20"/>
-          <w:szCs w:val="20"/>
-        </w:rPr>
-        <w:t xml:space="preserve">on </w:t>
-      </w:r>
-      <w:r>
-        <w:rPr>
-          <w:rFonts w:ascii="Palatino Linotype" w:hAnsi="Palatino Linotype"/>
-          <w:smallCaps/>
-          <w:spacing w:val="20"/>
-          <w:sz w:val="20"/>
-          <w:szCs w:val="20"/>
-        </w:rPr>
-        <w:t>the user’s</w:t>
-      </w:r>
-    </w:p>
-    <w:p>
-      <w:pPr>
-        <w:rPr>
-          <w:rFonts w:ascii="Palatino Linotype" w:hAnsi="Palatino Linotype"/>
-          <w:smallCaps/>
-          <w:spacing w:val="20"/>
-          <w:sz w:val="20"/>
-          <w:szCs w:val="20"/>
-        </w:rPr>
-      </w:pPr>
-      <w:r>
-        <w:rPr>
-          <w:rFonts w:ascii="Palatino Linotype" w:hAnsi="Palatino Linotype"/>
-          <w:smallCaps/>
-          <w:spacing w:val="20"/>
-          <w:sz w:val="20"/>
-          <w:szCs w:val="20"/>
-        </w:rPr>
-        <w:t xml:space="preserve">     homework Assignments. </w:t>
-      </w:r>
-      <w:r>
-        <w:rPr>
-          <w:rFonts w:ascii="Palatino Linotype" w:hAnsi="Palatino Linotype"/>
-          <w:smallCaps/>
-          <w:spacing w:val="20"/>
-          <w:sz w:val="20"/>
-          <w:szCs w:val="20"/>
-        </w:rPr>
-        <w:t xml:space="preserve">Wrote logic that prevented </w:t>
-      </w:r>
-      <w:r>
-        <w:rPr>
-          <w:rFonts w:ascii="Palatino Linotype" w:hAnsi="Palatino Linotype"/>
-          <w:smallCaps/>
-          <w:spacing w:val="20"/>
-          <w:sz w:val="20"/>
-          <w:szCs w:val="20"/>
-        </w:rPr>
-        <w:t>overlap with existing</w:t>
-      </w:r>
-    </w:p>
-    <w:p>
-      <w:pPr>
-        <w:rPr>
-          <w:rFonts w:ascii="Palatino Linotype" w:hAnsi="Palatino Linotype"/>
-          <w:smallCaps/>
-          <w:spacing w:val="20"/>
-          <w:sz w:val="20"/>
-          <w:szCs w:val="20"/>
-        </w:rPr>
-      </w:pPr>
-      <w:r>
-        <w:rPr>
-          <w:rFonts w:ascii="Palatino Linotype" w:hAnsi="Palatino Linotype"/>
-          <w:smallCaps/>
-          <w:spacing w:val="20"/>
-          <w:sz w:val="20"/>
-          <w:szCs w:val="20"/>
-        </w:rPr>
-        <w:t xml:space="preserve">     events in Google Calendar.</w:t>
-      </w:r>
-      <w:r>
-        <w:rPr>
-          <w:rFonts w:ascii="Palatino Linotype" w:hAnsi="Palatino Linotype"/>
-          <w:smallCaps/>
-          <w:spacing w:val="20"/>
-          <w:sz w:val="20"/>
-          <w:szCs w:val="20"/>
-        </w:rPr>
-        <w:t xml:space="preserve"> Wrote Greedy Algorithm to evenly distribute</w:t>
-      </w:r>
-    </w:p>
-    <w:p>
-      <w:pPr>
-        <w:rPr>
-          <w:rFonts w:ascii="Palatino Linotype" w:hAnsi="Palatino Linotype"/>
-          <w:smallCaps/>
-          <w:spacing w:val="20"/>
-          <w:sz w:val="20"/>
-          <w:szCs w:val="20"/>
-        </w:rPr>
-      </w:pPr>
-      <w:r>
-        <w:rPr>
-          <w:rFonts w:ascii="Palatino Linotype" w:hAnsi="Palatino Linotype"/>
-          <w:smallCaps/>
-          <w:spacing w:val="20"/>
-          <w:sz w:val="20"/>
-          <w:szCs w:val="20"/>
-        </w:rPr>
-        <w:t xml:space="preserve">     events across the Calendar.</w:t>
-      </w:r>
-    </w:p>
-    <w:p>
-      <w:pPr>
-        <w:pStyle w:val="ListBullet"/>
-        <w:numPr>
-          <w:ilvl w:val="0"/>
-          <w:numId w:val="0"/>
-        </w:numPr>
-        <w:rPr>
-          <w:rFonts w:ascii="Palatino Linotype" w:hAnsi="Palatino Linotype"/>
-          <w:sz w:val="20"/>
-          <w:szCs w:val="20"/>
-        </w:rPr>
-      </w:pPr>
-      <w:bookmarkStart w:id="0" w:name="_GoBack"/>
-      <w:bookmarkEnd w:id="0"/>
+        <w:rPr>
+          <w:rFonts w:ascii="Palatino Linotype" w:hAnsi="Palatino Linotype"/>
+          <w:sz w:val="20"/>
+          <w:szCs w:val="20"/>
+        </w:rPr>
+      </w:pPr>
     </w:p>
     <w:p>
       <w:pPr>
@@ -5398,6 +5001,119 @@
     </w:lvl>
   </w:abstractNum>
   <w:abstractNum w:abstractNumId="24" w15:restartNumberingAfterBreak="0">
+    <w:nsid w:val="31193CC0"/>
+    <w:multiLevelType w:val="hybridMultilevel"/>
+    <w:tmpl w:val="875C6CBA"/>
+    <w:lvl w:ilvl="0" w:tplc="AC024A2A">
+      <w:start w:val="2"/>
+      <w:numFmt w:val="bullet"/>
+      <w:lvlText w:val="-"/>
+      <w:lvlJc w:val="left"/>
+      <w:pPr>
+        <w:ind w:left="1080" w:hanging="360"/>
+      </w:pPr>
+      <w:rPr>
+        <w:rFonts w:ascii="Times New Roman" w:eastAsia="SimSun" w:hAnsi="Times New Roman" w:cs="Times New Roman" w:hint="default"/>
+      </w:rPr>
+    </w:lvl>
+    <w:lvl w:ilvl="1" w:tplc="04090003" w:tentative="1">
+      <w:start w:val="1"/>
+      <w:numFmt w:val="bullet"/>
+      <w:lvlText w:val="o"/>
+      <w:lvlJc w:val="left"/>
+      <w:pPr>
+        <w:ind w:left="1800" w:hanging="360"/>
+      </w:pPr>
+      <w:rPr>
+        <w:rFonts w:ascii="Courier New" w:hAnsi="Courier New" w:cs="Courier New" w:hint="default"/>
+      </w:rPr>
+    </w:lvl>
+    <w:lvl w:ilvl="2" w:tplc="04090005" w:tentative="1">
+      <w:start w:val="1"/>
+      <w:numFmt w:val="bullet"/>
+      <w:lvlText w:val=""/>
+      <w:lvlJc w:val="left"/>
+      <w:pPr>
+        <w:ind w:left="2520" w:hanging="360"/>
+      </w:pPr>
+      <w:rPr>
+        <w:rFonts w:ascii="Wingdings" w:hAnsi="Wingdings" w:hint="default"/>
+      </w:rPr>
+    </w:lvl>
+    <w:lvl w:ilvl="3" w:tplc="04090001" w:tentative="1">
+      <w:start w:val="1"/>
+      <w:numFmt w:val="bullet"/>
+      <w:lvlText w:val=""/>
+      <w:lvlJc w:val="left"/>
+      <w:pPr>
+        <w:ind w:left="3240" w:hanging="360"/>
+      </w:pPr>
+      <w:rPr>
+        <w:rFonts w:ascii="Symbol" w:hAnsi="Symbol" w:hint="default"/>
+      </w:rPr>
+    </w:lvl>
+    <w:lvl w:ilvl="4" w:tplc="04090003" w:tentative="1">
+      <w:start w:val="1"/>
+      <w:numFmt w:val="bullet"/>
+      <w:lvlText w:val="o"/>
+      <w:lvlJc w:val="left"/>
+      <w:pPr>
+        <w:ind w:left="3960" w:hanging="360"/>
+      </w:pPr>
+      <w:rPr>
+        <w:rFonts w:ascii="Courier New" w:hAnsi="Courier New" w:cs="Courier New" w:hint="default"/>
+      </w:rPr>
+    </w:lvl>
+    <w:lvl w:ilvl="5" w:tplc="04090005" w:tentative="1">
+      <w:start w:val="1"/>
+      <w:numFmt w:val="bullet"/>
+      <w:lvlText w:val=""/>
+      <w:lvlJc w:val="left"/>
+      <w:pPr>
+        <w:ind w:left="4680" w:hanging="360"/>
+      </w:pPr>
+      <w:rPr>
+        <w:rFonts w:ascii="Wingdings" w:hAnsi="Wingdings" w:hint="default"/>
+      </w:rPr>
+    </w:lvl>
+    <w:lvl w:ilvl="6" w:tplc="04090001" w:tentative="1">
+      <w:start w:val="1"/>
+      <w:numFmt w:val="bullet"/>
+      <w:lvlText w:val=""/>
+      <w:lvlJc w:val="left"/>
+      <w:pPr>
+        <w:ind w:left="5400" w:hanging="360"/>
+      </w:pPr>
+      <w:rPr>
+        <w:rFonts w:ascii="Symbol" w:hAnsi="Symbol" w:hint="default"/>
+      </w:rPr>
+    </w:lvl>
+    <w:lvl w:ilvl="7" w:tplc="04090003" w:tentative="1">
+      <w:start w:val="1"/>
+      <w:numFmt w:val="bullet"/>
+      <w:lvlText w:val="o"/>
+      <w:lvlJc w:val="left"/>
+      <w:pPr>
+        <w:ind w:left="6120" w:hanging="360"/>
+      </w:pPr>
+      <w:rPr>
+        <w:rFonts w:ascii="Courier New" w:hAnsi="Courier New" w:cs="Courier New" w:hint="default"/>
+      </w:rPr>
+    </w:lvl>
+    <w:lvl w:ilvl="8" w:tplc="04090005" w:tentative="1">
+      <w:start w:val="1"/>
+      <w:numFmt w:val="bullet"/>
+      <w:lvlText w:val=""/>
+      <w:lvlJc w:val="left"/>
+      <w:pPr>
+        <w:ind w:left="6840" w:hanging="360"/>
+      </w:pPr>
+      <w:rPr>
+        <w:rFonts w:ascii="Wingdings" w:hAnsi="Wingdings" w:hint="default"/>
+      </w:rPr>
+    </w:lvl>
+  </w:abstractNum>
+  <w:abstractNum w:abstractNumId="25" w15:restartNumberingAfterBreak="0">
     <w:nsid w:val="31832669"/>
     <w:multiLevelType w:val="hybridMultilevel"/>
     <w:tmpl w:val="2B5015C6"/>
@@ -5538,7 +5254,7 @@
       </w:rPr>
     </w:lvl>
   </w:abstractNum>
-  <w:abstractNum w:abstractNumId="25" w15:restartNumberingAfterBreak="0">
+  <w:abstractNum w:abstractNumId="26" w15:restartNumberingAfterBreak="0">
     <w:nsid w:val="328E242E"/>
     <w:multiLevelType w:val="hybridMultilevel"/>
     <w:tmpl w:val="80A828DE"/>
@@ -5652,7 +5368,7 @@
       </w:rPr>
     </w:lvl>
   </w:abstractNum>
-  <w:abstractNum w:abstractNumId="26" w15:restartNumberingAfterBreak="0">
+  <w:abstractNum w:abstractNumId="27" w15:restartNumberingAfterBreak="0">
     <w:nsid w:val="36AE61B5"/>
     <w:multiLevelType w:val="hybridMultilevel"/>
     <w:tmpl w:val="54689378"/>
@@ -5765,7 +5481,7 @@
       </w:rPr>
     </w:lvl>
   </w:abstractNum>
-  <w:abstractNum w:abstractNumId="27" w15:restartNumberingAfterBreak="0">
+  <w:abstractNum w:abstractNumId="28" w15:restartNumberingAfterBreak="0">
     <w:nsid w:val="380F4CA9"/>
     <w:multiLevelType w:val="hybridMultilevel"/>
     <w:tmpl w:val="81A61DA6"/>
@@ -5878,7 +5594,7 @@
       </w:rPr>
     </w:lvl>
   </w:abstractNum>
-  <w:abstractNum w:abstractNumId="28" w15:restartNumberingAfterBreak="0">
+  <w:abstractNum w:abstractNumId="29" w15:restartNumberingAfterBreak="0">
     <w:nsid w:val="3F124EEE"/>
     <w:multiLevelType w:val="multilevel"/>
     <w:tmpl w:val="EAB82B56"/>
@@ -6016,7 +5732,7 @@
       </w:rPr>
     </w:lvl>
   </w:abstractNum>
-  <w:abstractNum w:abstractNumId="29" w15:restartNumberingAfterBreak="0">
+  <w:abstractNum w:abstractNumId="30" w15:restartNumberingAfterBreak="0">
     <w:nsid w:val="48A77FCE"/>
     <w:multiLevelType w:val="hybridMultilevel"/>
     <w:tmpl w:val="B462BABC"/>
@@ -6129,7 +5845,7 @@
       </w:rPr>
     </w:lvl>
   </w:abstractNum>
-  <w:abstractNum w:abstractNumId="30" w15:restartNumberingAfterBreak="0">
+  <w:abstractNum w:abstractNumId="31" w15:restartNumberingAfterBreak="0">
     <w:nsid w:val="48D00487"/>
     <w:multiLevelType w:val="hybridMultilevel"/>
     <w:tmpl w:val="B30C830A"/>
@@ -6269,7 +5985,7 @@
       </w:rPr>
     </w:lvl>
   </w:abstractNum>
-  <w:abstractNum w:abstractNumId="31" w15:restartNumberingAfterBreak="0">
+  <w:abstractNum w:abstractNumId="32" w15:restartNumberingAfterBreak="0">
     <w:nsid w:val="4F071448"/>
     <w:multiLevelType w:val="hybridMultilevel"/>
     <w:tmpl w:val="AA5C3F00"/>
@@ -6382,7 +6098,7 @@
       </w:rPr>
     </w:lvl>
   </w:abstractNum>
-  <w:abstractNum w:abstractNumId="32" w15:restartNumberingAfterBreak="0">
+  <w:abstractNum w:abstractNumId="33" w15:restartNumberingAfterBreak="0">
     <w:nsid w:val="4F0B10DC"/>
     <w:multiLevelType w:val="multilevel"/>
     <w:tmpl w:val="1DF47DA6"/>
@@ -6522,7 +6238,7 @@
       </w:rPr>
     </w:lvl>
   </w:abstractNum>
-  <w:abstractNum w:abstractNumId="33" w15:restartNumberingAfterBreak="0">
+  <w:abstractNum w:abstractNumId="34" w15:restartNumberingAfterBreak="0">
     <w:nsid w:val="51C11480"/>
     <w:multiLevelType w:val="hybridMultilevel"/>
     <w:tmpl w:val="8C807770"/>
@@ -6636,7 +6352,7 @@
       </w:rPr>
     </w:lvl>
   </w:abstractNum>
-  <w:abstractNum w:abstractNumId="34" w15:restartNumberingAfterBreak="0">
+  <w:abstractNum w:abstractNumId="35" w15:restartNumberingAfterBreak="0">
     <w:nsid w:val="58A570BB"/>
     <w:multiLevelType w:val="hybridMultilevel"/>
     <w:tmpl w:val="FC5A9124"/>
@@ -6774,7 +6490,7 @@
       </w:rPr>
     </w:lvl>
   </w:abstractNum>
-  <w:abstractNum w:abstractNumId="35" w15:restartNumberingAfterBreak="0">
+  <w:abstractNum w:abstractNumId="36" w15:restartNumberingAfterBreak="0">
     <w:nsid w:val="5C1305DD"/>
     <w:multiLevelType w:val="hybridMultilevel"/>
     <w:tmpl w:val="64767EA6"/>
@@ -6887,7 +6603,7 @@
       </w:rPr>
     </w:lvl>
   </w:abstractNum>
-  <w:abstractNum w:abstractNumId="36" w15:restartNumberingAfterBreak="0">
+  <w:abstractNum w:abstractNumId="37" w15:restartNumberingAfterBreak="0">
     <w:nsid w:val="5C823574"/>
     <w:multiLevelType w:val="hybridMultilevel"/>
     <w:tmpl w:val="03C874CE"/>
@@ -7001,7 +6717,7 @@
       </w:rPr>
     </w:lvl>
   </w:abstractNum>
-  <w:abstractNum w:abstractNumId="37" w15:restartNumberingAfterBreak="0">
+  <w:abstractNum w:abstractNumId="38" w15:restartNumberingAfterBreak="0">
     <w:nsid w:val="5E1A4DCE"/>
     <w:multiLevelType w:val="hybridMultilevel"/>
     <w:tmpl w:val="325A2F36"/>
@@ -7114,7 +6830,7 @@
       </w:rPr>
     </w:lvl>
   </w:abstractNum>
-  <w:abstractNum w:abstractNumId="38" w15:restartNumberingAfterBreak="0">
+  <w:abstractNum w:abstractNumId="39" w15:restartNumberingAfterBreak="0">
     <w:nsid w:val="5F994C5A"/>
     <w:multiLevelType w:val="hybridMultilevel"/>
     <w:tmpl w:val="C7DE44AA"/>
@@ -7227,7 +6943,7 @@
       </w:rPr>
     </w:lvl>
   </w:abstractNum>
-  <w:abstractNum w:abstractNumId="39" w15:restartNumberingAfterBreak="0">
+  <w:abstractNum w:abstractNumId="40" w15:restartNumberingAfterBreak="0">
     <w:nsid w:val="699670E7"/>
     <w:multiLevelType w:val="hybridMultilevel"/>
     <w:tmpl w:val="A4D05B7E"/>
@@ -7341,7 +7057,7 @@
       </w:rPr>
     </w:lvl>
   </w:abstractNum>
-  <w:abstractNum w:abstractNumId="40" w15:restartNumberingAfterBreak="0">
+  <w:abstractNum w:abstractNumId="41" w15:restartNumberingAfterBreak="0">
     <w:nsid w:val="6C7F0F36"/>
     <w:multiLevelType w:val="hybridMultilevel"/>
     <w:tmpl w:val="873EE23C"/>
@@ -7454,7 +7170,7 @@
       </w:rPr>
     </w:lvl>
   </w:abstractNum>
-  <w:abstractNum w:abstractNumId="41" w15:restartNumberingAfterBreak="0">
+  <w:abstractNum w:abstractNumId="42" w15:restartNumberingAfterBreak="0">
     <w:nsid w:val="6D1500E8"/>
     <w:multiLevelType w:val="hybridMultilevel"/>
     <w:tmpl w:val="03C874CE"/>
@@ -7567,7 +7283,7 @@
       </w:rPr>
     </w:lvl>
   </w:abstractNum>
-  <w:abstractNum w:abstractNumId="42" w15:restartNumberingAfterBreak="0">
+  <w:abstractNum w:abstractNumId="43" w15:restartNumberingAfterBreak="0">
     <w:nsid w:val="72062502"/>
     <w:multiLevelType w:val="multilevel"/>
     <w:tmpl w:val="54689378"/>
@@ -7680,7 +7396,7 @@
       </w:rPr>
     </w:lvl>
   </w:abstractNum>
-  <w:abstractNum w:abstractNumId="43" w15:restartNumberingAfterBreak="0">
+  <w:abstractNum w:abstractNumId="44" w15:restartNumberingAfterBreak="0">
     <w:nsid w:val="763061C8"/>
     <w:multiLevelType w:val="hybridMultilevel"/>
     <w:tmpl w:val="FB3499D2"/>
@@ -7793,7 +7509,7 @@
       </w:rPr>
     </w:lvl>
   </w:abstractNum>
-  <w:abstractNum w:abstractNumId="44" w15:restartNumberingAfterBreak="0">
+  <w:abstractNum w:abstractNumId="45" w15:restartNumberingAfterBreak="0">
     <w:nsid w:val="76F86BE5"/>
     <w:multiLevelType w:val="hybridMultilevel"/>
     <w:tmpl w:val="2A62668C"/>
@@ -7935,7 +7651,7 @@
       </w:rPr>
     </w:lvl>
   </w:abstractNum>
-  <w:abstractNum w:abstractNumId="45" w15:restartNumberingAfterBreak="0">
+  <w:abstractNum w:abstractNumId="46" w15:restartNumberingAfterBreak="0">
     <w:nsid w:val="77361368"/>
     <w:multiLevelType w:val="hybridMultilevel"/>
     <w:tmpl w:val="47E8F38A"/>
@@ -8048,7 +7764,7 @@
       </w:rPr>
     </w:lvl>
   </w:abstractNum>
-  <w:abstractNum w:abstractNumId="46" w15:restartNumberingAfterBreak="0">
+  <w:abstractNum w:abstractNumId="47" w15:restartNumberingAfterBreak="0">
     <w:nsid w:val="7C4A7F97"/>
     <w:multiLevelType w:val="hybridMultilevel"/>
     <w:tmpl w:val="2A62668C"/>
@@ -8188,7 +7904,7 @@
       </w:rPr>
     </w:lvl>
   </w:abstractNum>
-  <w:abstractNum w:abstractNumId="47" w15:restartNumberingAfterBreak="0">
+  <w:abstractNum w:abstractNumId="48" w15:restartNumberingAfterBreak="0">
     <w:nsid w:val="7D3D4FB9"/>
     <w:multiLevelType w:val="hybridMultilevel"/>
     <w:tmpl w:val="58F04B5E"/>
@@ -8338,7 +8054,7 @@
     <w:abstractNumId w:val="18"/>
   </w:num>
   <w:num w:numId="4">
-    <w:abstractNumId w:val="30"/>
+    <w:abstractNumId w:val="31"/>
   </w:num>
   <w:num w:numId="5">
     <w:abstractNumId w:val="15"/>
@@ -8362,28 +8078,28 @@
     <w:abstractNumId w:val="14"/>
   </w:num>
   <w:num w:numId="12">
-    <w:abstractNumId w:val="47"/>
+    <w:abstractNumId w:val="48"/>
   </w:num>
   <w:num w:numId="13">
-    <w:abstractNumId w:val="32"/>
+    <w:abstractNumId w:val="33"/>
   </w:num>
   <w:num w:numId="14">
-    <w:abstractNumId w:val="44"/>
+    <w:abstractNumId w:val="45"/>
   </w:num>
   <w:num w:numId="15">
-    <w:abstractNumId w:val="27"/>
+    <w:abstractNumId w:val="28"/>
   </w:num>
   <w:num w:numId="16">
     <w:abstractNumId w:val="9"/>
   </w:num>
   <w:num w:numId="17">
-    <w:abstractNumId w:val="37"/>
+    <w:abstractNumId w:val="38"/>
   </w:num>
   <w:num w:numId="18">
-    <w:abstractNumId w:val="26"/>
+    <w:abstractNumId w:val="27"/>
   </w:num>
   <w:num w:numId="19">
-    <w:abstractNumId w:val="42"/>
+    <w:abstractNumId w:val="43"/>
   </w:num>
   <w:num w:numId="20">
     <w:abstractNumId w:val="20"/>
@@ -8395,10 +8111,10 @@
     <w:abstractNumId w:val="1"/>
   </w:num>
   <w:num w:numId="23">
-    <w:abstractNumId w:val="29"/>
+    <w:abstractNumId w:val="30"/>
   </w:num>
   <w:num w:numId="24">
-    <w:abstractNumId w:val="41"/>
+    <w:abstractNumId w:val="42"/>
   </w:num>
   <w:num w:numId="25">
     <w:abstractNumId w:val="8"/>
@@ -8407,7 +8123,7 @@
     <w:abstractNumId w:val="17"/>
   </w:num>
   <w:num w:numId="27">
-    <w:abstractNumId w:val="46"/>
+    <w:abstractNumId w:val="47"/>
   </w:num>
   <w:num w:numId="28">
     <w:abstractNumId w:val="12"/>
@@ -8419,49 +8135,49 @@
     <w:abstractNumId w:val="11"/>
   </w:num>
   <w:num w:numId="31">
-    <w:abstractNumId w:val="28"/>
+    <w:abstractNumId w:val="29"/>
   </w:num>
   <w:num w:numId="32">
-    <w:abstractNumId w:val="34"/>
+    <w:abstractNumId w:val="35"/>
   </w:num>
   <w:num w:numId="33">
-    <w:abstractNumId w:val="36"/>
+    <w:abstractNumId w:val="37"/>
   </w:num>
   <w:num w:numId="34">
-    <w:abstractNumId w:val="33"/>
+    <w:abstractNumId w:val="34"/>
   </w:num>
   <w:num w:numId="35">
     <w:abstractNumId w:val="3"/>
   </w:num>
   <w:num w:numId="36">
-    <w:abstractNumId w:val="39"/>
+    <w:abstractNumId w:val="40"/>
   </w:num>
   <w:num w:numId="37">
-    <w:abstractNumId w:val="24"/>
+    <w:abstractNumId w:val="25"/>
   </w:num>
   <w:num w:numId="38">
-    <w:abstractNumId w:val="31"/>
+    <w:abstractNumId w:val="32"/>
   </w:num>
   <w:num w:numId="39">
     <w:abstractNumId w:val="13"/>
   </w:num>
   <w:num w:numId="40">
-    <w:abstractNumId w:val="40"/>
+    <w:abstractNumId w:val="41"/>
   </w:num>
   <w:num w:numId="41">
-    <w:abstractNumId w:val="43"/>
+    <w:abstractNumId w:val="44"/>
   </w:num>
   <w:num w:numId="42">
     <w:abstractNumId w:val="0"/>
   </w:num>
   <w:num w:numId="43">
-    <w:abstractNumId w:val="45"/>
+    <w:abstractNumId w:val="46"/>
   </w:num>
   <w:num w:numId="44">
-    <w:abstractNumId w:val="25"/>
+    <w:abstractNumId w:val="26"/>
   </w:num>
   <w:num w:numId="45">
-    <w:abstractNumId w:val="38"/>
+    <w:abstractNumId w:val="39"/>
   </w:num>
   <w:num w:numId="46">
     <w:abstractNumId w:val="5"/>
@@ -8470,7 +8186,10 @@
     <w:abstractNumId w:val="6"/>
   </w:num>
   <w:num w:numId="48">
-    <w:abstractNumId w:val="35"/>
+    <w:abstractNumId w:val="36"/>
+  </w:num>
+  <w:num w:numId="49">
+    <w:abstractNumId w:val="24"/>
   </w:num>
 </w:numbering>
 </file>
@@ -8862,6 +8581,27 @@
       <w:szCs w:val="20"/>
     </w:rPr>
   </w:style>
+  <w:style w:type="paragraph" w:styleId="Heading2">
+    <w:name w:val="heading 2"/>
+    <w:basedOn w:val="Normal"/>
+    <w:next w:val="Normal"/>
+    <w:link w:val="Heading2Char"/>
+    <w:unhideWhenUsed/>
+    <w:qFormat/>
+    <w:rsid w:val="007707D3"/>
+    <w:pPr>
+      <w:keepNext/>
+      <w:keepLines/>
+      <w:spacing w:before="40"/>
+      <w:outlineLvl w:val="1"/>
+    </w:pPr>
+    <w:rPr>
+      <w:rFonts w:asciiTheme="majorHAnsi" w:eastAsiaTheme="majorEastAsia" w:hAnsiTheme="majorHAnsi" w:cstheme="majorBidi"/>
+      <w:color w:val="365F91" w:themeColor="accent1" w:themeShade="BF"/>
+      <w:sz w:val="26"/>
+      <w:szCs w:val="26"/>
+    </w:rPr>
+  </w:style>
   <w:style w:type="paragraph" w:styleId="Heading3">
     <w:name w:val="heading 3"/>
     <w:basedOn w:val="Normal"/>
@@ -8883,6 +8623,7 @@
   <w:style w:type="character" w:default="1" w:styleId="DefaultParagraphFont">
     <w:name w:val="Default Paragraph Font"/>
     <w:uiPriority w:val="1"/>
+    <w:semiHidden/>
     <w:unhideWhenUsed/>
   </w:style>
   <w:style w:type="table" w:default="1" w:styleId="TableNormal">
@@ -9087,6 +8828,18 @@
     <w:rPr>
       <w:color w:val="800080" w:themeColor="followedHyperlink"/>
       <w:u w:val="single"/>
+    </w:rPr>
+  </w:style>
+  <w:style w:type="character" w:customStyle="1" w:styleId="Heading2Char">
+    <w:name w:val="Heading 2 Char"/>
+    <w:basedOn w:val="DefaultParagraphFont"/>
+    <w:link w:val="Heading2"/>
+    <w:rsid w:val="007707D3"/>
+    <w:rPr>
+      <w:rFonts w:asciiTheme="majorHAnsi" w:eastAsiaTheme="majorEastAsia" w:hAnsiTheme="majorHAnsi" w:cstheme="majorBidi"/>
+      <w:color w:val="365F91" w:themeColor="accent1" w:themeShade="BF"/>
+      <w:sz w:val="26"/>
+      <w:szCs w:val="26"/>
     </w:rPr>
   </w:style>
 </w:styles>
@@ -9415,7 +9168,7 @@
 </file>
 
 <file path=customXml/itemProps1.xml><?xml version="1.0" encoding="utf-8"?>
-<ds:datastoreItem xmlns:ds="http://schemas.openxmlformats.org/officeDocument/2006/customXml" ds:itemID="{2B1398C2-129D-4719-ACFB-04AAB5712698}">
+<ds:datastoreItem xmlns:ds="http://schemas.openxmlformats.org/officeDocument/2006/customXml" ds:itemID="{ED72087E-E4A2-4C66-ABC9-C0462F14AAF7}">
   <ds:schemaRefs>
     <ds:schemaRef ds:uri="http://schemas.openxmlformats.org/officeDocument/2006/bibliography"/>
   </ds:schemaRefs>

</xml_diff>

<commit_message>
improved separation between skills/education/experience
</commit_message>
<xml_diff>
--- a/Resume.docx
+++ b/Resume.docx
@@ -349,13 +349,16 @@
     </w:p>
     <w:p>
       <w:pPr>
+        <w:pBdr>
+          <w:bottom w:val="single" w:sz="6" w:space="1" w:color="auto"/>
+        </w:pBdr>
         <w:tabs>
           <w:tab w:val="left" w:pos="9180"/>
           <w:tab w:val="left" w:pos="10260"/>
         </w:tabs>
         <w:rPr>
           <w:rFonts w:ascii="Palatino Linotype" w:hAnsi="Palatino Linotype"/>
-          <w:bCs/>
+          <w:b/>
           <w:smallCaps/>
           <w:color w:val="365F91"/>
           <w:spacing w:val="20"/>
@@ -428,59 +431,68 @@
       <w:pPr>
         <w:pStyle w:val="Heading2"/>
         <w:rPr>
-          <w:bCs/>
-        </w:rPr>
-      </w:pPr>
-      <w:r>
-        <w:t xml:space="preserve">B.S. </w:t>
-      </w:r>
-      <w:r>
-        <w:t xml:space="preserve">Computer Science, </w:t>
-      </w:r>
-      <w:r>
-        <w:t xml:space="preserve">Brigham Young University </w:t>
-      </w:r>
-      <w:r>
-        <w:t>–</w:t>
-      </w:r>
-      <w:r>
-        <w:t xml:space="preserve"> Idaho</w:t>
-      </w:r>
-      <w:r>
-        <w:t xml:space="preserve"> </w:t>
-      </w:r>
-      <w:r>
-        <w:t xml:space="preserve">                                  </w:t>
-      </w:r>
-      <w:r>
-        <w:rPr>
-          <w:rFonts w:ascii="Palatino Linotype" w:hAnsi="Palatino Linotype"/>
-          <w:b/>
-          <w:smallCaps/>
-          <w:color w:val="365F91"/>
-          <w:spacing w:val="20"/>
-          <w:sz w:val="20"/>
-          <w:szCs w:val="20"/>
-        </w:rPr>
-        <w:t xml:space="preserve">2014 – </w:t>
-      </w:r>
-      <w:r>
-        <w:rPr>
-          <w:rFonts w:ascii="Palatino Linotype" w:hAnsi="Palatino Linotype"/>
-          <w:b/>
-          <w:smallCaps/>
-          <w:color w:val="365F91"/>
-          <w:spacing w:val="20"/>
-          <w:sz w:val="20"/>
-          <w:szCs w:val="20"/>
-        </w:rPr>
-        <w:t>2019</w:t>
-      </w:r>
+          <w:sz w:val="8"/>
+          <w:szCs w:val="8"/>
+        </w:rPr>
+      </w:pPr>
     </w:p>
     <w:p>
       <w:pPr>
         <w:pStyle w:val="Heading2"/>
         <w:rPr>
+          <w:bCs/>
+        </w:rPr>
+      </w:pPr>
+      <w:r>
+        <w:t xml:space="preserve">B.S. </w:t>
+      </w:r>
+      <w:r>
+        <w:t xml:space="preserve">Computer Science, </w:t>
+      </w:r>
+      <w:r>
+        <w:t xml:space="preserve">Brigham Young University </w:t>
+      </w:r>
+      <w:r>
+        <w:t>–</w:t>
+      </w:r>
+      <w:r>
+        <w:t xml:space="preserve"> Idaho</w:t>
+      </w:r>
+      <w:r>
+        <w:t xml:space="preserve"> </w:t>
+      </w:r>
+      <w:r>
+        <w:t xml:space="preserve">                                  </w:t>
+      </w:r>
+      <w:r>
+        <w:rPr>
+          <w:rFonts w:ascii="Palatino Linotype" w:hAnsi="Palatino Linotype"/>
+          <w:b/>
+          <w:smallCaps/>
+          <w:color w:val="365F91"/>
+          <w:spacing w:val="20"/>
+          <w:sz w:val="20"/>
+          <w:szCs w:val="20"/>
+        </w:rPr>
+        <w:t xml:space="preserve">2014 – </w:t>
+      </w:r>
+      <w:r>
+        <w:rPr>
+          <w:rFonts w:ascii="Palatino Linotype" w:hAnsi="Palatino Linotype"/>
+          <w:b/>
+          <w:smallCaps/>
+          <w:color w:val="365F91"/>
+          <w:spacing w:val="20"/>
+          <w:sz w:val="20"/>
+          <w:szCs w:val="20"/>
+        </w:rPr>
+        <w:t>2019</w:t>
+      </w:r>
+    </w:p>
+    <w:p>
+      <w:pPr>
+        <w:pStyle w:val="Heading2"/>
+        <w:rPr>
           <w:sz w:val="24"/>
           <w:szCs w:val="24"/>
         </w:rPr>
@@ -495,50 +507,48 @@
     </w:p>
     <w:p>
       <w:pPr>
-        <w:ind w:firstLine="360"/>
-        <w:rPr>
-          <w:rFonts w:ascii="Palatino Linotype" w:hAnsi="Palatino Linotype"/>
-          <w:sz w:val="20"/>
-          <w:szCs w:val="20"/>
-        </w:rPr>
-      </w:pPr>
-      <w:r>
-        <w:rPr>
-          <w:rFonts w:ascii="Palatino Linotype" w:hAnsi="Palatino Linotype"/>
-          <w:b/>
-          <w:smallCaps/>
-          <w:spacing w:val="20"/>
-          <w:sz w:val="20"/>
-          <w:szCs w:val="20"/>
-        </w:rPr>
-        <w:t>Awards</w:t>
-      </w:r>
-      <w:r>
-        <w:rPr>
-          <w:rFonts w:ascii="Palatino Linotype" w:hAnsi="Palatino Linotype"/>
-          <w:b/>
-          <w:sz w:val="20"/>
-          <w:szCs w:val="20"/>
-        </w:rPr>
-        <w:t>:</w:t>
-      </w:r>
-      <w:r>
-        <w:rPr>
-          <w:rFonts w:ascii="Palatino Linotype" w:hAnsi="Palatino Linotype"/>
-          <w:sz w:val="20"/>
-          <w:szCs w:val="20"/>
-        </w:rPr>
-        <w:t xml:space="preserve"> </w:t>
-      </w:r>
-      <w:r>
-        <w:rPr>
-          <w:rFonts w:ascii="Palatino Linotype" w:hAnsi="Palatino Linotype"/>
-          <w:smallCaps/>
-          <w:spacing w:val="20"/>
-          <w:sz w:val="20"/>
-          <w:szCs w:val="20"/>
-        </w:rPr>
-        <w:t>dean’s list</w:t>
+        <w:pStyle w:val="Heading2"/>
+        <w:rPr>
+          <w:sz w:val="24"/>
+          <w:szCs w:val="24"/>
+        </w:rPr>
+      </w:pPr>
+      <w:bookmarkStart w:id="0" w:name="_GoBack"/>
+      <w:r>
+        <w:rPr>
+          <w:sz w:val="24"/>
+          <w:szCs w:val="24"/>
+        </w:rPr>
+        <w:t>A</w:t>
+      </w:r>
+      <w:r>
+        <w:rPr>
+          <w:sz w:val="24"/>
+          <w:szCs w:val="24"/>
+        </w:rPr>
+        <w:t>ward</w:t>
+      </w:r>
+      <w:r>
+        <w:rPr>
+          <w:sz w:val="24"/>
+          <w:szCs w:val="24"/>
+        </w:rPr>
+        <w:t xml:space="preserve">s: </w:t>
+      </w:r>
+      <w:bookmarkEnd w:id="0"/>
+      <w:r>
+        <w:rPr>
+          <w:sz w:val="24"/>
+          <w:szCs w:val="24"/>
+        </w:rPr>
+        <w:t>Dean’s L</w:t>
+      </w:r>
+      <w:r>
+        <w:rPr>
+          <w:sz w:val="24"/>
+          <w:szCs w:val="24"/>
+        </w:rPr>
+        <w:t>ist</w:t>
       </w:r>
     </w:p>
     <w:p>
@@ -722,40 +732,6 @@
           <w:szCs w:val="20"/>
         </w:rPr>
         <w:t>, Computer Architecture</w:t>
-      </w:r>
-    </w:p>
-    <w:p>
-      <w:pPr>
-        <w:rPr>
-          <w:rFonts w:ascii="Palatino Linotype" w:hAnsi="Palatino Linotype"/>
-          <w:sz w:val="20"/>
-          <w:szCs w:val="20"/>
-        </w:rPr>
-      </w:pPr>
-    </w:p>
-    <w:p>
-      <w:pPr>
-        <w:rPr>
-          <w:rFonts w:ascii="Palatino Linotype" w:hAnsi="Palatino Linotype"/>
-          <w:b/>
-          <w:smallCaps/>
-          <w:color w:val="365F91"/>
-          <w:spacing w:val="20"/>
-          <w:sz w:val="20"/>
-          <w:szCs w:val="20"/>
-        </w:rPr>
-      </w:pPr>
-      <w:r>
-        <w:rPr>
-          <w:rFonts w:ascii="Palatino Linotype" w:hAnsi="Palatino Linotype"/>
-          <w:b/>
-          <w:smallCaps/>
-          <w:color w:val="365F91"/>
-          <w:spacing w:val="20"/>
-          <w:sz w:val="20"/>
-          <w:szCs w:val="20"/>
-        </w:rPr>
-        <w:t>Online Education</w:t>
       </w:r>
     </w:p>
     <w:p>
@@ -902,6 +878,9 @@
     <w:p>
       <w:pPr>
         <w:pStyle w:val="Heading3"/>
+        <w:pBdr>
+          <w:bottom w:val="single" w:sz="6" w:space="1" w:color="auto"/>
+        </w:pBdr>
         <w:ind w:left="0"/>
         <w:jc w:val="left"/>
         <w:rPr>
@@ -910,7 +889,7 @@
           <w:smallCaps/>
           <w:color w:val="365F91"/>
           <w:spacing w:val="20"/>
-          <w:sz w:val="20"/>
+          <w:szCs w:val="24"/>
         </w:rPr>
       </w:pPr>
       <w:r>
@@ -920,9 +899,207 @@
           <w:smallCaps/>
           <w:color w:val="365F91"/>
           <w:spacing w:val="20"/>
-          <w:sz w:val="20"/>
+          <w:szCs w:val="24"/>
         </w:rPr>
         <w:t>Skills</w:t>
+      </w:r>
+    </w:p>
+    <w:p>
+      <w:pPr>
+        <w:pStyle w:val="ListBullet"/>
+        <w:numPr>
+          <w:ilvl w:val="0"/>
+          <w:numId w:val="0"/>
+        </w:numPr>
+        <w:ind w:firstLine="360"/>
+        <w:rPr>
+          <w:rFonts w:eastAsia="SimSun"/>
+          <w:sz w:val="8"/>
+          <w:szCs w:val="8"/>
+          <w:lang w:eastAsia="en-US"/>
+        </w:rPr>
+      </w:pPr>
+    </w:p>
+    <w:p>
+      <w:pPr>
+        <w:pStyle w:val="ListBullet"/>
+        <w:numPr>
+          <w:ilvl w:val="0"/>
+          <w:numId w:val="0"/>
+        </w:numPr>
+        <w:ind w:firstLine="360"/>
+        <w:rPr>
+          <w:rFonts w:ascii="Palatino Linotype" w:hAnsi="Palatino Linotype"/>
+          <w:smallCaps/>
+          <w:spacing w:val="20"/>
+          <w:sz w:val="20"/>
+          <w:szCs w:val="20"/>
+        </w:rPr>
+      </w:pPr>
+      <w:r>
+        <w:rPr>
+          <w:rFonts w:ascii="Palatino Linotype" w:hAnsi="Palatino Linotype"/>
+          <w:b/>
+          <w:smallCaps/>
+          <w:spacing w:val="20"/>
+          <w:sz w:val="20"/>
+          <w:szCs w:val="20"/>
+        </w:rPr>
+        <w:t xml:space="preserve">Languages: </w:t>
+      </w:r>
+      <w:r>
+        <w:rPr>
+          <w:rFonts w:ascii="Palatino Linotype" w:hAnsi="Palatino Linotype"/>
+          <w:smallCaps/>
+          <w:spacing w:val="20"/>
+          <w:sz w:val="20"/>
+          <w:szCs w:val="20"/>
+        </w:rPr>
+        <w:t>C++,</w:t>
+      </w:r>
+      <w:r>
+        <w:rPr>
+          <w:rFonts w:ascii="Palatino Linotype" w:hAnsi="Palatino Linotype"/>
+          <w:smallCaps/>
+          <w:spacing w:val="20"/>
+          <w:sz w:val="20"/>
+          <w:szCs w:val="20"/>
+        </w:rPr>
+        <w:t xml:space="preserve"> </w:t>
+      </w:r>
+      <w:r>
+        <w:rPr>
+          <w:rFonts w:ascii="Palatino Linotype" w:hAnsi="Palatino Linotype"/>
+          <w:smallCaps/>
+          <w:spacing w:val="20"/>
+          <w:sz w:val="20"/>
+          <w:szCs w:val="20"/>
+        </w:rPr>
+        <w:t xml:space="preserve">Java, </w:t>
+      </w:r>
+      <w:r>
+        <w:rPr>
+          <w:rFonts w:ascii="Palatino Linotype" w:hAnsi="Palatino Linotype"/>
+          <w:smallCaps/>
+          <w:spacing w:val="20"/>
+          <w:sz w:val="20"/>
+          <w:szCs w:val="20"/>
+        </w:rPr>
+        <w:t>html/</w:t>
+      </w:r>
+      <w:proofErr w:type="spellStart"/>
+      <w:r>
+        <w:rPr>
+          <w:rFonts w:ascii="Palatino Linotype" w:hAnsi="Palatino Linotype"/>
+          <w:smallCaps/>
+          <w:spacing w:val="20"/>
+          <w:sz w:val="20"/>
+          <w:szCs w:val="20"/>
+        </w:rPr>
+        <w:t>css</w:t>
+      </w:r>
+      <w:proofErr w:type="spellEnd"/>
+      <w:r>
+        <w:rPr>
+          <w:rFonts w:ascii="Palatino Linotype" w:hAnsi="Palatino Linotype"/>
+          <w:smallCaps/>
+          <w:spacing w:val="20"/>
+          <w:sz w:val="20"/>
+          <w:szCs w:val="20"/>
+        </w:rPr>
+        <w:t>,</w:t>
+      </w:r>
+      <w:r>
+        <w:rPr>
+          <w:rFonts w:ascii="Palatino Linotype" w:hAnsi="Palatino Linotype"/>
+          <w:smallCaps/>
+          <w:spacing w:val="20"/>
+          <w:sz w:val="20"/>
+          <w:szCs w:val="20"/>
+        </w:rPr>
+        <w:t xml:space="preserve"> JavaScript</w:t>
+      </w:r>
+      <w:r>
+        <w:rPr>
+          <w:rFonts w:ascii="Palatino Linotype" w:hAnsi="Palatino Linotype"/>
+          <w:smallCaps/>
+          <w:spacing w:val="20"/>
+          <w:sz w:val="20"/>
+          <w:szCs w:val="20"/>
+        </w:rPr>
+        <w:t>,</w:t>
+      </w:r>
+      <w:r>
+        <w:rPr>
+          <w:rFonts w:ascii="Palatino Linotype" w:hAnsi="Palatino Linotype"/>
+          <w:smallCaps/>
+          <w:spacing w:val="20"/>
+          <w:sz w:val="20"/>
+          <w:szCs w:val="20"/>
+        </w:rPr>
+        <w:t xml:space="preserve"> Lisp,</w:t>
+      </w:r>
+      <w:r>
+        <w:rPr>
+          <w:rFonts w:ascii="Palatino Linotype" w:hAnsi="Palatino Linotype"/>
+          <w:smallCaps/>
+          <w:spacing w:val="20"/>
+          <w:sz w:val="20"/>
+          <w:szCs w:val="20"/>
+        </w:rPr>
+        <w:t xml:space="preserve"> </w:t>
+      </w:r>
+      <w:r>
+        <w:rPr>
+          <w:rFonts w:ascii="Palatino Linotype" w:hAnsi="Palatino Linotype"/>
+          <w:smallCaps/>
+          <w:spacing w:val="20"/>
+          <w:sz w:val="20"/>
+          <w:szCs w:val="20"/>
+        </w:rPr>
+        <w:t>Shell</w:t>
+      </w:r>
+      <w:r>
+        <w:rPr>
+          <w:rFonts w:ascii="Palatino Linotype" w:hAnsi="Palatino Linotype"/>
+          <w:smallCaps/>
+          <w:spacing w:val="20"/>
+          <w:sz w:val="20"/>
+          <w:szCs w:val="20"/>
+        </w:rPr>
+        <w:t>,</w:t>
+      </w:r>
+      <w:r>
+        <w:rPr>
+          <w:rFonts w:ascii="Palatino Linotype" w:hAnsi="Palatino Linotype"/>
+          <w:smallCaps/>
+          <w:spacing w:val="20"/>
+          <w:sz w:val="20"/>
+          <w:szCs w:val="20"/>
+        </w:rPr>
+        <w:t xml:space="preserve"> </w:t>
+      </w:r>
+      <w:proofErr w:type="spellStart"/>
+      <w:r>
+        <w:rPr>
+          <w:rFonts w:ascii="Palatino Linotype" w:hAnsi="Palatino Linotype"/>
+          <w:smallCaps/>
+          <w:spacing w:val="20"/>
+          <w:sz w:val="20"/>
+          <w:szCs w:val="20"/>
+        </w:rPr>
+        <w:t>NodeJS</w:t>
+      </w:r>
+      <w:proofErr w:type="spellEnd"/>
+      <w:r>
+        <w:rPr>
+          <w:rFonts w:ascii="Palatino Linotype" w:hAnsi="Palatino Linotype"/>
+          <w:smallCaps/>
+          <w:spacing w:val="20"/>
+          <w:sz w:val="20"/>
+          <w:szCs w:val="20"/>
+        </w:rPr>
+        <w:t>, Python</w:t>
       </w:r>
     </w:p>
     <w:p>
@@ -950,17 +1127,7 @@
           <w:sz w:val="20"/>
           <w:szCs w:val="20"/>
         </w:rPr>
-        <w:t xml:space="preserve">Languages: </w:t>
-      </w:r>
-      <w:r>
-        <w:rPr>
-          <w:rFonts w:ascii="Palatino Linotype" w:hAnsi="Palatino Linotype"/>
-          <w:smallCaps/>
-          <w:spacing w:val="20"/>
-          <w:sz w:val="20"/>
-          <w:szCs w:val="20"/>
-        </w:rPr>
-        <w:t>C++,</w:t>
+        <w:t>Frameworks:</w:t>
       </w:r>
       <w:r>
         <w:rPr>
@@ -972,26 +1139,6 @@
         </w:rPr>
         <w:t xml:space="preserve"> </w:t>
       </w:r>
-      <w:r>
-        <w:rPr>
-          <w:rFonts w:ascii="Palatino Linotype" w:hAnsi="Palatino Linotype"/>
-          <w:smallCaps/>
-          <w:spacing w:val="20"/>
-          <w:sz w:val="20"/>
-          <w:szCs w:val="20"/>
-        </w:rPr>
-        <w:t xml:space="preserve">Java, </w:t>
-      </w:r>
-      <w:r>
-        <w:rPr>
-          <w:rFonts w:ascii="Palatino Linotype" w:hAnsi="Palatino Linotype"/>
-          <w:smallCaps/>
-          <w:spacing w:val="20"/>
-          <w:sz w:val="20"/>
-          <w:szCs w:val="20"/>
-        </w:rPr>
-        <w:t>html/</w:t>
-      </w:r>
       <w:proofErr w:type="spellStart"/>
       <w:r>
         <w:rPr>
@@ -1001,7 +1148,7 @@
           <w:sz w:val="20"/>
           <w:szCs w:val="20"/>
         </w:rPr>
-        <w:t>css</w:t>
+        <w:t>EmberJS</w:t>
       </w:r>
       <w:proofErr w:type="spellEnd"/>
       <w:r>
@@ -1022,89 +1169,7 @@
           <w:sz w:val="20"/>
           <w:szCs w:val="20"/>
         </w:rPr>
-        <w:t xml:space="preserve"> JavaScript</w:t>
-      </w:r>
-      <w:r>
-        <w:rPr>
-          <w:rFonts w:ascii="Palatino Linotype" w:hAnsi="Palatino Linotype"/>
-          <w:smallCaps/>
-          <w:spacing w:val="20"/>
-          <w:sz w:val="20"/>
-          <w:szCs w:val="20"/>
-        </w:rPr>
-        <w:t>,</w:t>
-      </w:r>
-      <w:r>
-        <w:rPr>
-          <w:rFonts w:ascii="Palatino Linotype" w:hAnsi="Palatino Linotype"/>
-          <w:smallCaps/>
-          <w:spacing w:val="20"/>
-          <w:sz w:val="20"/>
-          <w:szCs w:val="20"/>
-        </w:rPr>
-        <w:t xml:space="preserve"> Lisp,</w:t>
-      </w:r>
-      <w:r>
-        <w:rPr>
-          <w:rFonts w:ascii="Palatino Linotype" w:hAnsi="Palatino Linotype"/>
-          <w:smallCaps/>
-          <w:spacing w:val="20"/>
-          <w:sz w:val="20"/>
-          <w:szCs w:val="20"/>
-        </w:rPr>
-        <w:t xml:space="preserve"> </w:t>
-      </w:r>
-      <w:r>
-        <w:rPr>
-          <w:rFonts w:ascii="Palatino Linotype" w:hAnsi="Palatino Linotype"/>
-          <w:smallCaps/>
-          <w:spacing w:val="20"/>
-          <w:sz w:val="20"/>
-          <w:szCs w:val="20"/>
-        </w:rPr>
-        <w:t>Shell</w:t>
-      </w:r>
-      <w:r>
-        <w:rPr>
-          <w:rFonts w:ascii="Palatino Linotype" w:hAnsi="Palatino Linotype"/>
-          <w:smallCaps/>
-          <w:spacing w:val="20"/>
-          <w:sz w:val="20"/>
-          <w:szCs w:val="20"/>
-        </w:rPr>
-        <w:t>,</w:t>
-      </w:r>
-      <w:r>
-        <w:rPr>
-          <w:rFonts w:ascii="Palatino Linotype" w:hAnsi="Palatino Linotype"/>
-          <w:smallCaps/>
-          <w:spacing w:val="20"/>
-          <w:sz w:val="20"/>
-          <w:szCs w:val="20"/>
-        </w:rPr>
-        <w:t xml:space="preserve"> </w:t>
-      </w:r>
-      <w:proofErr w:type="spellStart"/>
-      <w:r>
-        <w:rPr>
-          <w:rFonts w:ascii="Palatino Linotype" w:hAnsi="Palatino Linotype"/>
-          <w:smallCaps/>
-          <w:spacing w:val="20"/>
-          <w:sz w:val="20"/>
-          <w:szCs w:val="20"/>
-        </w:rPr>
-        <w:t>NodeJS</w:t>
-      </w:r>
-      <w:proofErr w:type="spellEnd"/>
-      <w:r>
-        <w:rPr>
-          <w:rFonts w:ascii="Palatino Linotype" w:hAnsi="Palatino Linotype"/>
-          <w:smallCaps/>
-          <w:spacing w:val="20"/>
-          <w:sz w:val="20"/>
-          <w:szCs w:val="20"/>
-        </w:rPr>
-        <w:t>, Python</w:t>
+        <w:t xml:space="preserve"> Android, AngularJS</w:t>
       </w:r>
     </w:p>
     <w:p>
@@ -1132,7 +1197,7 @@
           <w:sz w:val="20"/>
           <w:szCs w:val="20"/>
         </w:rPr>
-        <w:t>Frameworks:</w:t>
+        <w:t>Tools:</w:t>
       </w:r>
       <w:r>
         <w:rPr>
@@ -1147,63 +1212,69 @@
       <w:proofErr w:type="spellStart"/>
       <w:r>
         <w:rPr>
-          <w:rFonts w:ascii="Palatino Linotype" w:hAnsi="Palatino Linotype"/>
-          <w:smallCaps/>
-          <w:spacing w:val="20"/>
-          <w:sz w:val="20"/>
-          <w:szCs w:val="20"/>
-        </w:rPr>
-        <w:t>EmberJS</w:t>
+          <w:rFonts w:asciiTheme="minorHAnsi" w:hAnsiTheme="minorHAnsi"/>
+          <w:smallCaps/>
+          <w:spacing w:val="20"/>
+          <w:sz w:val="20"/>
+          <w:szCs w:val="20"/>
+        </w:rPr>
+        <w:t>Git</w:t>
       </w:r>
       <w:proofErr w:type="spellEnd"/>
       <w:r>
         <w:rPr>
-          <w:rFonts w:ascii="Palatino Linotype" w:hAnsi="Palatino Linotype"/>
-          <w:smallCaps/>
-          <w:spacing w:val="20"/>
-          <w:sz w:val="20"/>
-          <w:szCs w:val="20"/>
-        </w:rPr>
-        <w:t>,</w:t>
-      </w:r>
-      <w:r>
-        <w:rPr>
-          <w:rFonts w:ascii="Palatino Linotype" w:hAnsi="Palatino Linotype"/>
-          <w:smallCaps/>
-          <w:spacing w:val="20"/>
-          <w:sz w:val="20"/>
-          <w:szCs w:val="20"/>
-        </w:rPr>
-        <w:t xml:space="preserve"> Android, AngularJS</w:t>
-      </w:r>
-    </w:p>
-    <w:p>
-      <w:pPr>
-        <w:pStyle w:val="ListBullet"/>
-        <w:numPr>
-          <w:ilvl w:val="0"/>
-          <w:numId w:val="0"/>
-        </w:numPr>
-        <w:ind w:left="360"/>
-        <w:rPr>
-          <w:rFonts w:ascii="Palatino Linotype" w:hAnsi="Palatino Linotype"/>
-          <w:smallCaps/>
-          <w:spacing w:val="20"/>
-          <w:sz w:val="20"/>
-          <w:szCs w:val="20"/>
-        </w:rPr>
-      </w:pPr>
-      <w:r>
-        <w:rPr>
-          <w:rFonts w:ascii="Palatino Linotype" w:hAnsi="Palatino Linotype"/>
-          <w:b/>
-          <w:smallCaps/>
-          <w:spacing w:val="20"/>
-          <w:sz w:val="20"/>
-          <w:szCs w:val="20"/>
-        </w:rPr>
-        <w:t>Tools:</w:t>
-      </w:r>
+          <w:rFonts w:asciiTheme="minorHAnsi" w:hAnsiTheme="minorHAnsi"/>
+          <w:smallCaps/>
+          <w:spacing w:val="20"/>
+          <w:sz w:val="20"/>
+          <w:szCs w:val="20"/>
+        </w:rPr>
+        <w:t xml:space="preserve">, Firebase, </w:t>
+      </w:r>
+      <w:proofErr w:type="spellStart"/>
+      <w:r>
+        <w:rPr>
+          <w:rFonts w:asciiTheme="minorHAnsi" w:hAnsiTheme="minorHAnsi"/>
+          <w:smallCaps/>
+          <w:spacing w:val="20"/>
+          <w:sz w:val="20"/>
+          <w:szCs w:val="20"/>
+        </w:rPr>
+        <w:t>ImageMagick</w:t>
+      </w:r>
+      <w:proofErr w:type="spellEnd"/>
+      <w:r>
+        <w:rPr>
+          <w:rFonts w:asciiTheme="minorHAnsi" w:hAnsiTheme="minorHAnsi"/>
+          <w:smallCaps/>
+          <w:spacing w:val="20"/>
+          <w:sz w:val="20"/>
+          <w:szCs w:val="20"/>
+        </w:rPr>
+        <w:t xml:space="preserve">, </w:t>
+      </w:r>
+      <w:proofErr w:type="spellStart"/>
+      <w:r>
+        <w:rPr>
+          <w:rFonts w:asciiTheme="minorHAnsi" w:hAnsiTheme="minorHAnsi"/>
+          <w:smallCaps/>
+          <w:spacing w:val="20"/>
+          <w:sz w:val="20"/>
+          <w:szCs w:val="20"/>
+        </w:rPr>
+        <w:t>Cloudinar</w:t>
+      </w:r>
+      <w:r>
+        <w:rPr>
+          <w:rFonts w:asciiTheme="minorHAnsi" w:hAnsiTheme="minorHAnsi"/>
+          <w:smallCaps/>
+          <w:spacing w:val="20"/>
+          <w:sz w:val="20"/>
+          <w:szCs w:val="20"/>
+        </w:rPr>
+        <w:t>y</w:t>
+      </w:r>
+      <w:proofErr w:type="spellEnd"/>
       <w:r>
         <w:rPr>
           <w:rFonts w:ascii="Palatino Linotype" w:hAnsi="Palatino Linotype"/>
@@ -1214,99 +1285,6 @@
         </w:rPr>
         <w:t xml:space="preserve"> </w:t>
       </w:r>
-      <w:proofErr w:type="spellStart"/>
-      <w:r>
-        <w:rPr>
-          <w:rFonts w:ascii="Palatino Linotype" w:hAnsi="Palatino Linotype"/>
-          <w:smallCaps/>
-          <w:spacing w:val="20"/>
-          <w:sz w:val="20"/>
-          <w:szCs w:val="20"/>
-        </w:rPr>
-        <w:t>Git</w:t>
-      </w:r>
-      <w:proofErr w:type="spellEnd"/>
-      <w:r>
-        <w:rPr>
-          <w:rFonts w:ascii="Palatino Linotype" w:hAnsi="Palatino Linotype"/>
-          <w:smallCaps/>
-          <w:spacing w:val="20"/>
-          <w:sz w:val="20"/>
-          <w:szCs w:val="20"/>
-        </w:rPr>
-        <w:t xml:space="preserve">, Firebase, </w:t>
-      </w:r>
-      <w:proofErr w:type="spellStart"/>
-      <w:r>
-        <w:rPr>
-          <w:rFonts w:ascii="Palatino Linotype" w:hAnsi="Palatino Linotype"/>
-          <w:smallCaps/>
-          <w:spacing w:val="20"/>
-          <w:sz w:val="20"/>
-          <w:szCs w:val="20"/>
-        </w:rPr>
-        <w:t>ImageMagick</w:t>
-      </w:r>
-      <w:proofErr w:type="spellEnd"/>
-      <w:r>
-        <w:rPr>
-          <w:rFonts w:ascii="Palatino Linotype" w:hAnsi="Palatino Linotype"/>
-          <w:smallCaps/>
-          <w:spacing w:val="20"/>
-          <w:sz w:val="20"/>
-          <w:szCs w:val="20"/>
-        </w:rPr>
-        <w:t xml:space="preserve">, </w:t>
-      </w:r>
-      <w:proofErr w:type="spellStart"/>
-      <w:r>
-        <w:rPr>
-          <w:rFonts w:ascii="Palatino Linotype" w:hAnsi="Palatino Linotype"/>
-          <w:smallCaps/>
-          <w:spacing w:val="20"/>
-          <w:sz w:val="20"/>
-          <w:szCs w:val="20"/>
-        </w:rPr>
-        <w:t>Cloudinar</w:t>
-      </w:r>
-      <w:r>
-        <w:rPr>
-          <w:rFonts w:ascii="Palatino Linotype" w:hAnsi="Palatino Linotype"/>
-          <w:smallCaps/>
-          <w:spacing w:val="20"/>
-          <w:sz w:val="20"/>
-          <w:szCs w:val="20"/>
-        </w:rPr>
-        <w:t>y</w:t>
-      </w:r>
-      <w:proofErr w:type="spellEnd"/>
-      <w:r>
-        <w:rPr>
-          <w:rFonts w:ascii="Palatino Linotype" w:hAnsi="Palatino Linotype"/>
-          <w:smallCaps/>
-          <w:spacing w:val="20"/>
-          <w:sz w:val="20"/>
-          <w:szCs w:val="20"/>
-        </w:rPr>
-        <w:t xml:space="preserve"> </w:t>
-      </w:r>
-    </w:p>
-    <w:p>
-      <w:pPr>
-        <w:pStyle w:val="ListBullet"/>
-        <w:numPr>
-          <w:ilvl w:val="0"/>
-          <w:numId w:val="0"/>
-        </w:numPr>
-        <w:ind w:left="360"/>
-        <w:rPr>
-          <w:rFonts w:ascii="Palatino Linotype" w:hAnsi="Palatino Linotype"/>
-          <w:smallCaps/>
-          <w:spacing w:val="20"/>
-          <w:sz w:val="20"/>
-          <w:szCs w:val="20"/>
-        </w:rPr>
-      </w:pPr>
     </w:p>
     <w:p>
       <w:pPr>
@@ -1318,26 +1296,12 @@
         <w:ind w:left="360" w:hanging="360"/>
         <w:rPr>
           <w:rFonts w:ascii="Palatino Linotype" w:hAnsi="Palatino Linotype"/>
-          <w:b/>
-          <w:smallCaps/>
-          <w:color w:val="365F91"/>
-          <w:spacing w:val="20"/>
-          <w:sz w:val="20"/>
-          <w:szCs w:val="20"/>
-        </w:rPr>
-      </w:pPr>
-      <w:r>
-        <w:rPr>
-          <w:rFonts w:ascii="Palatino Linotype" w:hAnsi="Palatino Linotype"/>
-          <w:b/>
-          <w:smallCaps/>
-          <w:color w:val="365F91"/>
-          <w:spacing w:val="20"/>
-          <w:sz w:val="20"/>
-          <w:szCs w:val="20"/>
-        </w:rPr>
-        <w:t>Experience</w:t>
-      </w:r>
+          <w:smallCaps/>
+          <w:spacing w:val="20"/>
+          <w:sz w:val="20"/>
+          <w:szCs w:val="20"/>
+        </w:rPr>
+      </w:pPr>
     </w:p>
     <w:p>
       <w:pPr>
@@ -1346,6 +1310,9 @@
           <w:ilvl w:val="0"/>
           <w:numId w:val="0"/>
         </w:numPr>
+        <w:pBdr>
+          <w:bottom w:val="single" w:sz="6" w:space="1" w:color="auto"/>
+        </w:pBdr>
         <w:ind w:left="360" w:hanging="360"/>
         <w:rPr>
           <w:rFonts w:ascii="Palatino Linotype" w:hAnsi="Palatino Linotype"/>
@@ -1353,8 +1320,6 @@
           <w:smallCaps/>
           <w:color w:val="365F91"/>
           <w:spacing w:val="20"/>
-          <w:sz w:val="20"/>
-          <w:szCs w:val="20"/>
         </w:rPr>
       </w:pPr>
       <w:r>
@@ -1364,412 +1329,238 @@
           <w:smallCaps/>
           <w:color w:val="365F91"/>
           <w:spacing w:val="20"/>
-          <w:sz w:val="20"/>
-          <w:szCs w:val="20"/>
-        </w:rPr>
-        <w:tab/>
-      </w:r>
-      <w:r>
-        <w:rPr>
-          <w:rFonts w:ascii="Palatino Linotype" w:hAnsi="Palatino Linotype"/>
-          <w:b/>
-          <w:smallCaps/>
-          <w:spacing w:val="20"/>
-          <w:sz w:val="20"/>
-          <w:szCs w:val="20"/>
-        </w:rPr>
-        <w:t>Chicago Venture</w:t>
-      </w:r>
-      <w:r>
-        <w:rPr>
-          <w:rFonts w:ascii="Palatino Linotype" w:hAnsi="Palatino Linotype"/>
-          <w:b/>
-          <w:smallCaps/>
-          <w:spacing w:val="20"/>
-          <w:sz w:val="20"/>
-          <w:szCs w:val="20"/>
-        </w:rPr>
-        <w:t xml:space="preserve"> Partners</w:t>
-      </w:r>
-      <w:r>
-        <w:rPr>
-          <w:rFonts w:ascii="Palatino Linotype" w:hAnsi="Palatino Linotype"/>
-          <w:b/>
-          <w:smallCaps/>
-          <w:spacing w:val="20"/>
-          <w:sz w:val="20"/>
-          <w:szCs w:val="20"/>
-        </w:rPr>
-        <w:t xml:space="preserve"> </w:t>
-      </w:r>
-      <w:r>
-        <w:rPr>
-          <w:rFonts w:ascii="Palatino Linotype" w:hAnsi="Palatino Linotype"/>
-          <w:smallCaps/>
-          <w:spacing w:val="20"/>
-          <w:sz w:val="20"/>
-          <w:szCs w:val="20"/>
-        </w:rPr>
-        <w:t xml:space="preserve">| </w:t>
-      </w:r>
-      <w:r>
-        <w:rPr>
-          <w:rFonts w:ascii="Aharoni" w:hAnsi="Aharoni" w:cs="Aharoni"/>
-          <w:smallCaps/>
-          <w:spacing w:val="20"/>
-          <w:sz w:val="20"/>
-          <w:szCs w:val="20"/>
-        </w:rPr>
-        <w:t>Intern</w:t>
-      </w:r>
-      <w:r>
-        <w:rPr>
-          <w:rFonts w:ascii="Palatino Linotype" w:hAnsi="Palatino Linotype"/>
-          <w:smallCaps/>
-          <w:spacing w:val="20"/>
-          <w:sz w:val="20"/>
-          <w:szCs w:val="20"/>
-        </w:rPr>
-        <w:t xml:space="preserve"> </w:t>
-      </w:r>
-      <w:r>
-        <w:rPr>
-          <w:rFonts w:ascii="Palatino Linotype" w:hAnsi="Palatino Linotype"/>
-          <w:smallCaps/>
-          <w:spacing w:val="20"/>
-          <w:sz w:val="20"/>
-          <w:szCs w:val="20"/>
-        </w:rPr>
-        <w:t xml:space="preserve">| </w:t>
-      </w:r>
-      <w:r>
-        <w:rPr>
-          <w:rFonts w:ascii="Aharoni" w:hAnsi="Aharoni" w:cs="Aharoni"/>
-          <w:smallCaps/>
-          <w:spacing w:val="20"/>
-          <w:sz w:val="20"/>
-          <w:szCs w:val="20"/>
-        </w:rPr>
-        <w:t>Chicago, Il</w:t>
-      </w:r>
-      <w:r>
-        <w:rPr>
-          <w:rFonts w:ascii="Aharoni" w:hAnsi="Aharoni" w:cs="Aharoni"/>
-          <w:smallCaps/>
-          <w:spacing w:val="20"/>
-          <w:sz w:val="20"/>
-          <w:szCs w:val="20"/>
-        </w:rPr>
-        <w:t xml:space="preserve"> </w:t>
-      </w:r>
-      <w:r>
-        <w:rPr>
-          <w:rFonts w:ascii="Palatino Linotype" w:hAnsi="Palatino Linotype"/>
-          <w:b/>
-          <w:smallCaps/>
-          <w:spacing w:val="20"/>
-          <w:sz w:val="20"/>
-          <w:szCs w:val="20"/>
-        </w:rPr>
-        <w:t xml:space="preserve">                 </w:t>
-      </w:r>
-      <w:r>
-        <w:rPr>
-          <w:rFonts w:ascii="Palatino Linotype" w:hAnsi="Palatino Linotype"/>
-          <w:b/>
-          <w:smallCaps/>
-          <w:spacing w:val="20"/>
-          <w:sz w:val="20"/>
-          <w:szCs w:val="20"/>
-        </w:rPr>
-        <w:t xml:space="preserve">                </w:t>
-      </w:r>
-      <w:r>
-        <w:rPr>
-          <w:rFonts w:ascii="Palatino Linotype" w:hAnsi="Palatino Linotype"/>
-          <w:b/>
-          <w:smallCaps/>
-          <w:color w:val="365F91"/>
-          <w:spacing w:val="20"/>
-          <w:sz w:val="20"/>
-          <w:szCs w:val="20"/>
-        </w:rPr>
-        <w:t>Summer 2017</w:t>
+        </w:rPr>
+        <w:t>Experience</w:t>
       </w:r>
     </w:p>
     <w:p>
       <w:pPr>
-        <w:pStyle w:val="ListParagraph"/>
-      </w:pPr>
-      <w:r>
-        <w:t>I</w:t>
-      </w:r>
-      <w:r>
-        <w:t xml:space="preserve">mplemented the login </w:t>
-      </w:r>
-      <w:r>
-        <w:t xml:space="preserve">system used for our </w:t>
-      </w:r>
-      <w:proofErr w:type="spellStart"/>
-      <w:r>
-        <w:t>EmberJS</w:t>
-      </w:r>
-      <w:proofErr w:type="spellEnd"/>
-      <w:r>
-        <w:t xml:space="preserve"> web app using Firebase with Torii. </w:t>
-      </w:r>
-      <w:r>
-        <w:t>Implemented</w:t>
-      </w:r>
-      <w:r>
-        <w:t xml:space="preserve"> changes and</w:t>
-      </w:r>
-      <w:r>
-        <w:t xml:space="preserve"> augment</w:t>
-      </w:r>
-      <w:r>
-        <w:t>ations to the site (e.g.</w:t>
-      </w:r>
-      <w:r>
-        <w:t xml:space="preserve"> a</w:t>
-      </w:r>
-      <w:r>
-        <w:t>djusted models, added templates, fixed</w:t>
-      </w:r>
-      <w:r>
-        <w:t xml:space="preserve"> various routing bugs).</w:t>
-      </w:r>
+        <w:pStyle w:val="ListBullet"/>
+        <w:numPr>
+          <w:ilvl w:val="0"/>
+          <w:numId w:val="0"/>
+        </w:numPr>
+        <w:rPr>
+          <w:rFonts w:ascii="Palatino Linotype" w:hAnsi="Palatino Linotype"/>
+          <w:b/>
+          <w:smallCaps/>
+          <w:color w:val="365F91"/>
+          <w:spacing w:val="20"/>
+          <w:sz w:val="8"/>
+          <w:szCs w:val="8"/>
+        </w:rPr>
+      </w:pPr>
     </w:p>
     <w:p>
       <w:pPr>
-        <w:ind w:left="338"/>
-        <w:rPr>
-          <w:rFonts w:ascii="Palatino Linotype" w:hAnsi="Palatino Linotype"/>
-          <w:smallCaps/>
-          <w:spacing w:val="20"/>
-          <w:sz w:val="20"/>
-          <w:szCs w:val="20"/>
-        </w:rPr>
-      </w:pPr>
+        <w:pStyle w:val="ListBullet"/>
+        <w:numPr>
+          <w:ilvl w:val="0"/>
+          <w:numId w:val="0"/>
+        </w:numPr>
+        <w:rPr>
+          <w:rFonts w:ascii="Palatino Linotype" w:hAnsi="Palatino Linotype"/>
+          <w:b/>
+          <w:smallCaps/>
+          <w:color w:val="365F91"/>
+          <w:spacing w:val="20"/>
+          <w:sz w:val="20"/>
+          <w:szCs w:val="20"/>
+        </w:rPr>
+      </w:pPr>
+      <w:r>
+        <w:rPr>
+          <w:rFonts w:ascii="Palatino Linotype" w:hAnsi="Palatino Linotype"/>
+          <w:b/>
+          <w:smallCaps/>
+          <w:spacing w:val="20"/>
+          <w:sz w:val="20"/>
+          <w:szCs w:val="20"/>
+        </w:rPr>
+        <w:t>Chicago Venture</w:t>
+      </w:r>
+      <w:r>
+        <w:rPr>
+          <w:rFonts w:ascii="Palatino Linotype" w:hAnsi="Palatino Linotype"/>
+          <w:b/>
+          <w:smallCaps/>
+          <w:spacing w:val="20"/>
+          <w:sz w:val="20"/>
+          <w:szCs w:val="20"/>
+        </w:rPr>
+        <w:t xml:space="preserve"> Partners</w:t>
+      </w:r>
+      <w:r>
+        <w:rPr>
+          <w:rFonts w:ascii="Palatino Linotype" w:hAnsi="Palatino Linotype"/>
+          <w:b/>
+          <w:smallCaps/>
+          <w:spacing w:val="20"/>
+          <w:sz w:val="20"/>
+          <w:szCs w:val="20"/>
+        </w:rPr>
+        <w:t xml:space="preserve"> </w:t>
+      </w:r>
+      <w:r>
+        <w:rPr>
+          <w:rFonts w:ascii="Palatino Linotype" w:hAnsi="Palatino Linotype"/>
+          <w:smallCaps/>
+          <w:spacing w:val="20"/>
+          <w:sz w:val="20"/>
+          <w:szCs w:val="20"/>
+        </w:rPr>
+        <w:t xml:space="preserve">| </w:t>
+      </w:r>
+      <w:r>
+        <w:rPr>
+          <w:rFonts w:ascii="Aharoni" w:hAnsi="Aharoni" w:cs="Aharoni"/>
+          <w:smallCaps/>
+          <w:spacing w:val="20"/>
+          <w:sz w:val="20"/>
+          <w:szCs w:val="20"/>
+        </w:rPr>
+        <w:t>Intern</w:t>
+      </w:r>
+      <w:r>
+        <w:rPr>
+          <w:rFonts w:ascii="Palatino Linotype" w:hAnsi="Palatino Linotype"/>
+          <w:smallCaps/>
+          <w:spacing w:val="20"/>
+          <w:sz w:val="20"/>
+          <w:szCs w:val="20"/>
+        </w:rPr>
+        <w:t xml:space="preserve"> </w:t>
+      </w:r>
+      <w:r>
+        <w:rPr>
+          <w:rFonts w:ascii="Palatino Linotype" w:hAnsi="Palatino Linotype"/>
+          <w:smallCaps/>
+          <w:spacing w:val="20"/>
+          <w:sz w:val="20"/>
+          <w:szCs w:val="20"/>
+        </w:rPr>
+        <w:t xml:space="preserve">| </w:t>
+      </w:r>
+      <w:r>
+        <w:rPr>
+          <w:rFonts w:ascii="Aharoni" w:hAnsi="Aharoni" w:cs="Aharoni"/>
+          <w:smallCaps/>
+          <w:spacing w:val="20"/>
+          <w:sz w:val="20"/>
+          <w:szCs w:val="20"/>
+        </w:rPr>
+        <w:t>Chicago, Il</w:t>
+      </w:r>
+      <w:r>
+        <w:rPr>
+          <w:rFonts w:ascii="Aharoni" w:hAnsi="Aharoni" w:cs="Aharoni"/>
+          <w:smallCaps/>
+          <w:spacing w:val="20"/>
+          <w:sz w:val="20"/>
+          <w:szCs w:val="20"/>
+        </w:rPr>
+        <w:t xml:space="preserve"> </w:t>
+      </w:r>
+      <w:r>
+        <w:rPr>
+          <w:rFonts w:ascii="Palatino Linotype" w:hAnsi="Palatino Linotype"/>
+          <w:b/>
+          <w:smallCaps/>
+          <w:spacing w:val="20"/>
+          <w:sz w:val="20"/>
+          <w:szCs w:val="20"/>
+        </w:rPr>
+        <w:t xml:space="preserve">                 </w:t>
+      </w:r>
+      <w:r>
+        <w:rPr>
+          <w:rFonts w:ascii="Palatino Linotype" w:hAnsi="Palatino Linotype"/>
+          <w:b/>
+          <w:smallCaps/>
+          <w:spacing w:val="20"/>
+          <w:sz w:val="20"/>
+          <w:szCs w:val="20"/>
+        </w:rPr>
+        <w:t xml:space="preserve">                </w:t>
+      </w:r>
+      <w:r>
+        <w:rPr>
+          <w:rFonts w:ascii="Palatino Linotype" w:hAnsi="Palatino Linotype"/>
+          <w:b/>
+          <w:smallCaps/>
+          <w:spacing w:val="20"/>
+          <w:sz w:val="20"/>
+          <w:szCs w:val="20"/>
+        </w:rPr>
+        <w:t xml:space="preserve">      </w:t>
+      </w:r>
+      <w:r>
+        <w:rPr>
+          <w:rFonts w:ascii="Palatino Linotype" w:hAnsi="Palatino Linotype"/>
+          <w:b/>
+          <w:smallCaps/>
+          <w:color w:val="365F91"/>
+          <w:spacing w:val="20"/>
+          <w:sz w:val="20"/>
+          <w:szCs w:val="20"/>
+        </w:rPr>
+        <w:t>Summer 2017</w:t>
+      </w:r>
     </w:p>
     <w:p>
       <w:pPr>
-        <w:ind w:left="338"/>
-        <w:rPr>
-          <w:rFonts w:ascii="Palatino Linotype" w:hAnsi="Palatino Linotype"/>
-          <w:b/>
-          <w:smallCaps/>
-          <w:spacing w:val="20"/>
-          <w:sz w:val="20"/>
-          <w:szCs w:val="20"/>
-        </w:rPr>
-      </w:pPr>
+        <w:pStyle w:val="ListParagraph"/>
+      </w:pPr>
+      <w:r>
+        <w:t>I</w:t>
+      </w:r>
+      <w:r>
+        <w:t xml:space="preserve">mplemented the login </w:t>
+      </w:r>
+      <w:r>
+        <w:t xml:space="preserve">system used for our </w:t>
+      </w:r>
       <w:proofErr w:type="spellStart"/>
       <w:r>
-        <w:rPr>
-          <w:rFonts w:ascii="Palatino Linotype" w:hAnsi="Palatino Linotype"/>
-          <w:b/>
-          <w:smallCaps/>
-          <w:spacing w:val="20"/>
-          <w:sz w:val="20"/>
-          <w:szCs w:val="20"/>
-        </w:rPr>
-        <w:t>Typenex</w:t>
+        <w:t>EmberJS</w:t>
       </w:r>
       <w:proofErr w:type="spellEnd"/>
       <w:r>
-        <w:rPr>
-          <w:rFonts w:ascii="Palatino Linotype" w:hAnsi="Palatino Linotype"/>
-          <w:b/>
-          <w:smallCaps/>
-          <w:spacing w:val="20"/>
-          <w:sz w:val="20"/>
-          <w:szCs w:val="20"/>
-        </w:rPr>
-        <w:t xml:space="preserve"> </w:t>
-      </w:r>
-      <w:r>
-        <w:rPr>
-          <w:rFonts w:ascii="Palatino Linotype" w:hAnsi="Palatino Linotype"/>
-          <w:b/>
-          <w:smallCaps/>
-          <w:spacing w:val="20"/>
-          <w:sz w:val="20"/>
-          <w:szCs w:val="20"/>
-        </w:rPr>
-        <w:t>Medical</w:t>
-      </w:r>
-      <w:r>
-        <w:rPr>
-          <w:rFonts w:ascii="Palatino Linotype" w:hAnsi="Palatino Linotype"/>
-          <w:b/>
-          <w:smallCaps/>
-          <w:spacing w:val="20"/>
-          <w:sz w:val="20"/>
-          <w:szCs w:val="20"/>
-        </w:rPr>
-        <w:t xml:space="preserve"> </w:t>
-      </w:r>
-      <w:r>
-        <w:rPr>
-          <w:rFonts w:ascii="Palatino Linotype" w:hAnsi="Palatino Linotype"/>
-          <w:smallCaps/>
-          <w:spacing w:val="20"/>
-          <w:sz w:val="20"/>
-          <w:szCs w:val="20"/>
-        </w:rPr>
-        <w:t xml:space="preserve">| </w:t>
-      </w:r>
-      <w:r>
-        <w:rPr>
-          <w:rFonts w:ascii="Aharoni" w:hAnsi="Aharoni" w:cs="Aharoni"/>
-          <w:smallCaps/>
-          <w:spacing w:val="20"/>
-          <w:sz w:val="20"/>
-          <w:szCs w:val="20"/>
-        </w:rPr>
-        <w:t>Intern</w:t>
-      </w:r>
-      <w:r>
-        <w:rPr>
-          <w:rFonts w:ascii="Palatino Linotype" w:hAnsi="Palatino Linotype"/>
-          <w:b/>
-          <w:smallCaps/>
-          <w:spacing w:val="20"/>
-          <w:sz w:val="20"/>
-          <w:szCs w:val="20"/>
-        </w:rPr>
-        <w:t xml:space="preserve"> </w:t>
-      </w:r>
-      <w:r>
-        <w:rPr>
-          <w:rFonts w:ascii="Palatino Linotype" w:hAnsi="Palatino Linotype"/>
-          <w:smallCaps/>
-          <w:spacing w:val="20"/>
-          <w:sz w:val="20"/>
-          <w:szCs w:val="20"/>
-        </w:rPr>
-        <w:t xml:space="preserve">| </w:t>
-      </w:r>
-      <w:r>
-        <w:rPr>
-          <w:rFonts w:ascii="Aharoni" w:hAnsi="Aharoni" w:cs="Aharoni"/>
-          <w:smallCaps/>
-          <w:spacing w:val="20"/>
-          <w:sz w:val="20"/>
-          <w:szCs w:val="20"/>
-        </w:rPr>
-        <w:t>Chicago, Il</w:t>
-      </w:r>
-      <w:r>
-        <w:rPr>
-          <w:rFonts w:ascii="Palatino Linotype" w:hAnsi="Palatino Linotype"/>
-          <w:b/>
-          <w:smallCaps/>
-          <w:spacing w:val="20"/>
-          <w:sz w:val="20"/>
-          <w:szCs w:val="20"/>
-        </w:rPr>
-        <w:t xml:space="preserve">                                           </w:t>
-      </w:r>
-      <w:r>
-        <w:rPr>
-          <w:rFonts w:ascii="Palatino Linotype" w:hAnsi="Palatino Linotype"/>
-          <w:b/>
-          <w:smallCaps/>
-          <w:spacing w:val="20"/>
-          <w:sz w:val="20"/>
-          <w:szCs w:val="20"/>
-        </w:rPr>
-        <w:t xml:space="preserve">           </w:t>
-      </w:r>
-      <w:r>
-        <w:rPr>
-          <w:rFonts w:ascii="Palatino Linotype" w:hAnsi="Palatino Linotype"/>
-          <w:b/>
-          <w:smallCaps/>
-          <w:color w:val="365F91"/>
-          <w:spacing w:val="20"/>
-          <w:sz w:val="20"/>
-          <w:szCs w:val="20"/>
-        </w:rPr>
-        <w:t>Summer 2016</w:t>
+        <w:t xml:space="preserve"> web app using Firebase with Torii. </w:t>
+      </w:r>
+      <w:r>
+        <w:t>Implemented</w:t>
+      </w:r>
+      <w:r>
+        <w:t xml:space="preserve"> changes and</w:t>
+      </w:r>
+      <w:r>
+        <w:t xml:space="preserve"> augment</w:t>
+      </w:r>
+      <w:r>
+        <w:t>ations to the site (e.g.</w:t>
+      </w:r>
+      <w:r>
+        <w:t xml:space="preserve"> a</w:t>
+      </w:r>
+      <w:r>
+        <w:t>djusted models, added templates, fixed</w:t>
+      </w:r>
+      <w:r>
+        <w:t xml:space="preserve"> various routing bugs).</w:t>
       </w:r>
     </w:p>
     <w:p>
       <w:pPr>
-        <w:pStyle w:val="ListParagraph"/>
-      </w:pPr>
-      <w:r>
-        <w:t>Wrote Bash script</w:t>
-      </w:r>
-      <w:r>
-        <w:t xml:space="preserve">s for converting high resolution uncompressed images </w:t>
-      </w:r>
-      <w:proofErr w:type="gramStart"/>
-      <w:r>
-        <w:t xml:space="preserve">to </w:t>
-      </w:r>
-      <w:r>
-        <w:t xml:space="preserve"> </w:t>
-      </w:r>
-      <w:r>
-        <w:t>ones</w:t>
-      </w:r>
-      <w:proofErr w:type="gramEnd"/>
-      <w:r>
-        <w:t xml:space="preserve"> consumable</w:t>
-      </w:r>
-      <w:r>
-        <w:t xml:space="preserve"> by marketing and web teams, i.e. compressed images in various resolutions, sizes and </w:t>
-      </w:r>
-      <w:r>
-        <w:t>color spaces</w:t>
-      </w:r>
-      <w:r>
-        <w:t>. Heavily Utilized open source image processing utility (</w:t>
-      </w:r>
-      <w:proofErr w:type="spellStart"/>
-      <w:r>
-        <w:t>ImageMagick</w:t>
-      </w:r>
-      <w:proofErr w:type="spellEnd"/>
-      <w:r>
-        <w:t>)</w:t>
-      </w:r>
-      <w:r>
-        <w:t>. Resized</w:t>
-      </w:r>
-      <w:r>
-        <w:t>/processed images</w:t>
-      </w:r>
-      <w:r>
-        <w:t xml:space="preserve"> </w:t>
-      </w:r>
-      <w:r>
-        <w:t>were</w:t>
-      </w:r>
-      <w:r>
-        <w:t xml:space="preserve"> programmatically</w:t>
-      </w:r>
-      <w:r>
-        <w:t xml:space="preserve"> uploaded to </w:t>
-      </w:r>
-      <w:r>
-        <w:t>web server</w:t>
-      </w:r>
-      <w:r>
-        <w:t xml:space="preserve">s and image </w:t>
-      </w:r>
-      <w:r>
-        <w:t>libraries/</w:t>
-      </w:r>
-      <w:r>
-        <w:t>repositories</w:t>
-      </w:r>
-      <w:r>
-        <w:t>.</w:t>
-      </w:r>
+        <w:ind w:left="338"/>
+        <w:rPr>
+          <w:rFonts w:ascii="Palatino Linotype" w:hAnsi="Palatino Linotype"/>
+          <w:smallCaps/>
+          <w:spacing w:val="20"/>
+          <w:sz w:val="20"/>
+          <w:szCs w:val="20"/>
+        </w:rPr>
+      </w:pPr>
     </w:p>
     <w:p>
       <w:pPr>
@@ -1777,25 +1568,236 @@
           <w:rFonts w:ascii="Palatino Linotype" w:hAnsi="Palatino Linotype"/>
           <w:b/>
           <w:smallCaps/>
+          <w:spacing w:val="20"/>
+          <w:sz w:val="20"/>
+          <w:szCs w:val="20"/>
+        </w:rPr>
+      </w:pPr>
+      <w:proofErr w:type="spellStart"/>
+      <w:r>
+        <w:rPr>
+          <w:rFonts w:ascii="Palatino Linotype" w:hAnsi="Palatino Linotype"/>
+          <w:b/>
+          <w:smallCaps/>
+          <w:spacing w:val="20"/>
+          <w:sz w:val="20"/>
+          <w:szCs w:val="20"/>
+        </w:rPr>
+        <w:t>Typenex</w:t>
+      </w:r>
+      <w:proofErr w:type="spellEnd"/>
+      <w:r>
+        <w:rPr>
+          <w:rFonts w:ascii="Palatino Linotype" w:hAnsi="Palatino Linotype"/>
+          <w:b/>
+          <w:smallCaps/>
+          <w:spacing w:val="20"/>
+          <w:sz w:val="20"/>
+          <w:szCs w:val="20"/>
+        </w:rPr>
+        <w:t xml:space="preserve"> </w:t>
+      </w:r>
+      <w:r>
+        <w:rPr>
+          <w:rFonts w:ascii="Palatino Linotype" w:hAnsi="Palatino Linotype"/>
+          <w:b/>
+          <w:smallCaps/>
+          <w:spacing w:val="20"/>
+          <w:sz w:val="20"/>
+          <w:szCs w:val="20"/>
+        </w:rPr>
+        <w:t>Medical</w:t>
+      </w:r>
+      <w:r>
+        <w:rPr>
+          <w:rFonts w:ascii="Palatino Linotype" w:hAnsi="Palatino Linotype"/>
+          <w:b/>
+          <w:smallCaps/>
+          <w:spacing w:val="20"/>
+          <w:sz w:val="20"/>
+          <w:szCs w:val="20"/>
+        </w:rPr>
+        <w:t xml:space="preserve"> </w:t>
+      </w:r>
+      <w:r>
+        <w:rPr>
+          <w:rFonts w:ascii="Palatino Linotype" w:hAnsi="Palatino Linotype"/>
+          <w:smallCaps/>
+          <w:spacing w:val="20"/>
+          <w:sz w:val="20"/>
+          <w:szCs w:val="20"/>
+        </w:rPr>
+        <w:t xml:space="preserve">| </w:t>
+      </w:r>
+      <w:r>
+        <w:rPr>
+          <w:rFonts w:ascii="Aharoni" w:hAnsi="Aharoni" w:cs="Aharoni"/>
+          <w:smallCaps/>
+          <w:spacing w:val="20"/>
+          <w:sz w:val="20"/>
+          <w:szCs w:val="20"/>
+        </w:rPr>
+        <w:t>Intern</w:t>
+      </w:r>
+      <w:r>
+        <w:rPr>
+          <w:rFonts w:ascii="Palatino Linotype" w:hAnsi="Palatino Linotype"/>
+          <w:b/>
+          <w:smallCaps/>
+          <w:spacing w:val="20"/>
+          <w:sz w:val="20"/>
+          <w:szCs w:val="20"/>
+        </w:rPr>
+        <w:t xml:space="preserve"> </w:t>
+      </w:r>
+      <w:r>
+        <w:rPr>
+          <w:rFonts w:ascii="Palatino Linotype" w:hAnsi="Palatino Linotype"/>
+          <w:smallCaps/>
+          <w:spacing w:val="20"/>
+          <w:sz w:val="20"/>
+          <w:szCs w:val="20"/>
+        </w:rPr>
+        <w:t xml:space="preserve">| </w:t>
+      </w:r>
+      <w:r>
+        <w:rPr>
+          <w:rFonts w:ascii="Aharoni" w:hAnsi="Aharoni" w:cs="Aharoni"/>
+          <w:smallCaps/>
+          <w:spacing w:val="20"/>
+          <w:sz w:val="20"/>
+          <w:szCs w:val="20"/>
+        </w:rPr>
+        <w:t>Chicago, Il</w:t>
+      </w:r>
+      <w:r>
+        <w:rPr>
+          <w:rFonts w:ascii="Palatino Linotype" w:hAnsi="Palatino Linotype"/>
+          <w:b/>
+          <w:smallCaps/>
+          <w:spacing w:val="20"/>
+          <w:sz w:val="20"/>
+          <w:szCs w:val="20"/>
+        </w:rPr>
+        <w:t xml:space="preserve">                                           </w:t>
+      </w:r>
+      <w:r>
+        <w:rPr>
+          <w:rFonts w:ascii="Palatino Linotype" w:hAnsi="Palatino Linotype"/>
+          <w:b/>
+          <w:smallCaps/>
+          <w:spacing w:val="20"/>
+          <w:sz w:val="20"/>
+          <w:szCs w:val="20"/>
+        </w:rPr>
+        <w:t xml:space="preserve">           </w:t>
+      </w:r>
+      <w:r>
+        <w:rPr>
+          <w:rFonts w:ascii="Palatino Linotype" w:hAnsi="Palatino Linotype"/>
+          <w:b/>
+          <w:smallCaps/>
+          <w:spacing w:val="20"/>
+          <w:sz w:val="20"/>
+          <w:szCs w:val="20"/>
+        </w:rPr>
+        <w:t xml:space="preserve">      </w:t>
+      </w:r>
+      <w:r>
+        <w:rPr>
+          <w:rFonts w:ascii="Palatino Linotype" w:hAnsi="Palatino Linotype"/>
+          <w:b/>
+          <w:smallCaps/>
           <w:color w:val="365F91"/>
           <w:spacing w:val="20"/>
           <w:sz w:val="20"/>
           <w:szCs w:val="20"/>
         </w:rPr>
-      </w:pPr>
+        <w:t>Summer 2016</w:t>
+      </w:r>
     </w:p>
     <w:p>
       <w:pPr>
+        <w:pStyle w:val="ListParagraph"/>
+      </w:pPr>
+      <w:r>
+        <w:t>Wrote Bash script</w:t>
+      </w:r>
+      <w:r>
+        <w:t xml:space="preserve">s for converting high resolution uncompressed images </w:t>
+      </w:r>
+      <w:r>
+        <w:t>to ones consumable</w:t>
+      </w:r>
+      <w:r>
+        <w:t xml:space="preserve"> by marketing and web teams, i.e. compressed images in various resolutions, sizes and </w:t>
+      </w:r>
+      <w:r>
+        <w:t>color spaces</w:t>
+      </w:r>
+      <w:r>
+        <w:t>. Heavily u</w:t>
+      </w:r>
+      <w:r>
+        <w:t>tilized open source image processing utility (</w:t>
+      </w:r>
+      <w:proofErr w:type="spellStart"/>
+      <w:r>
+        <w:t>ImageMagick</w:t>
+      </w:r>
+      <w:proofErr w:type="spellEnd"/>
+      <w:r>
+        <w:t>)</w:t>
+      </w:r>
+      <w:r>
+        <w:t>. Resized</w:t>
+      </w:r>
+      <w:r>
+        <w:t>/processed images</w:t>
+      </w:r>
+      <w:r>
+        <w:t xml:space="preserve"> </w:t>
+      </w:r>
+      <w:r>
+        <w:t>were</w:t>
+      </w:r>
+      <w:r>
+        <w:t xml:space="preserve"> programmatically</w:t>
+      </w:r>
+      <w:r>
+        <w:t xml:space="preserve"> uploaded to </w:t>
+      </w:r>
+      <w:r>
+        <w:t>web server</w:t>
+      </w:r>
+      <w:r>
+        <w:t xml:space="preserve">s and image </w:t>
+      </w:r>
+      <w:r>
+        <w:t>libraries/</w:t>
+      </w:r>
+      <w:r>
+        <w:t>repositories</w:t>
+      </w:r>
+      <w:r>
+        <w:t>.</w:t>
+      </w:r>
+    </w:p>
+    <w:p>
+      <w:pPr>
         <w:rPr>
           <w:rFonts w:ascii="Palatino Linotype" w:hAnsi="Palatino Linotype"/>
           <w:b/>
           <w:smallCaps/>
-          <w:spacing w:val="20"/>
-          <w:sz w:val="20"/>
-          <w:szCs w:val="20"/>
-        </w:rPr>
-      </w:pPr>
-      <w:r>
+          <w:color w:val="365F91"/>
+          <w:spacing w:val="20"/>
+          <w:sz w:val="20"/>
+          <w:szCs w:val="20"/>
+        </w:rPr>
+      </w:pPr>
+    </w:p>
+    <w:p>
+      <w:pPr>
         <w:rPr>
           <w:rFonts w:ascii="Palatino Linotype" w:hAnsi="Palatino Linotype"/>
           <w:b/>
@@ -1804,8 +1806,7 @@
           <w:sz w:val="20"/>
           <w:szCs w:val="20"/>
         </w:rPr>
-        <w:t xml:space="preserve">     </w:t>
-      </w:r>
+      </w:pPr>
       <w:proofErr w:type="spellStart"/>
       <w:r>
         <w:rPr>
@@ -1920,6 +1921,17 @@
           <w:rFonts w:ascii="Palatino Linotype" w:hAnsi="Palatino Linotype"/>
           <w:b/>
           <w:smallCaps/>
+          <w:spacing w:val="20"/>
+          <w:sz w:val="20"/>
+          <w:szCs w:val="20"/>
+        </w:rPr>
+        <w:t xml:space="preserve">            </w:t>
+      </w:r>
+      <w:r>
+        <w:rPr>
+          <w:rFonts w:ascii="Palatino Linotype" w:hAnsi="Palatino Linotype"/>
+          <w:b/>
+          <w:smallCaps/>
           <w:color w:val="365F91"/>
           <w:spacing w:val="20"/>
           <w:sz w:val="20"/>
@@ -1996,12 +2008,7 @@
         <w:t xml:space="preserve"> </w:t>
       </w:r>
       <w:r>
-        <w:t>events across the Ca</w:t>
-      </w:r>
-      <w:bookmarkStart w:id="0" w:name="_GoBack"/>
-      <w:bookmarkEnd w:id="0"/>
-      <w:r>
-        <w:t>lendar.</w:t>
+        <w:t>events across the Calendar.</w:t>
       </w:r>
     </w:p>
     <w:p>
@@ -8620,6 +8627,65 @@
       <w:szCs w:val="20"/>
     </w:rPr>
   </w:style>
+  <w:style w:type="paragraph" w:styleId="Heading4">
+    <w:name w:val="heading 4"/>
+    <w:basedOn w:val="Normal"/>
+    <w:next w:val="Normal"/>
+    <w:link w:val="Heading4Char"/>
+    <w:unhideWhenUsed/>
+    <w:qFormat/>
+    <w:rsid w:val="00FF6869"/>
+    <w:pPr>
+      <w:keepNext/>
+      <w:keepLines/>
+      <w:spacing w:before="40"/>
+      <w:outlineLvl w:val="3"/>
+    </w:pPr>
+    <w:rPr>
+      <w:rFonts w:asciiTheme="majorHAnsi" w:eastAsiaTheme="majorEastAsia" w:hAnsiTheme="majorHAnsi" w:cstheme="majorBidi"/>
+      <w:i/>
+      <w:iCs/>
+      <w:color w:val="365F91" w:themeColor="accent1" w:themeShade="BF"/>
+    </w:rPr>
+  </w:style>
+  <w:style w:type="paragraph" w:styleId="Heading5">
+    <w:name w:val="heading 5"/>
+    <w:basedOn w:val="Normal"/>
+    <w:next w:val="Normal"/>
+    <w:link w:val="Heading5Char"/>
+    <w:unhideWhenUsed/>
+    <w:qFormat/>
+    <w:rsid w:val="00FF6869"/>
+    <w:pPr>
+      <w:keepNext/>
+      <w:keepLines/>
+      <w:spacing w:before="40"/>
+      <w:outlineLvl w:val="4"/>
+    </w:pPr>
+    <w:rPr>
+      <w:rFonts w:asciiTheme="majorHAnsi" w:eastAsiaTheme="majorEastAsia" w:hAnsiTheme="majorHAnsi" w:cstheme="majorBidi"/>
+      <w:color w:val="365F91" w:themeColor="accent1" w:themeShade="BF"/>
+    </w:rPr>
+  </w:style>
+  <w:style w:type="paragraph" w:styleId="Heading6">
+    <w:name w:val="heading 6"/>
+    <w:basedOn w:val="Normal"/>
+    <w:next w:val="Normal"/>
+    <w:link w:val="Heading6Char"/>
+    <w:unhideWhenUsed/>
+    <w:qFormat/>
+    <w:rsid w:val="00FF6869"/>
+    <w:pPr>
+      <w:keepNext/>
+      <w:keepLines/>
+      <w:spacing w:before="40"/>
+      <w:outlineLvl w:val="5"/>
+    </w:pPr>
+    <w:rPr>
+      <w:rFonts w:asciiTheme="majorHAnsi" w:eastAsiaTheme="majorEastAsia" w:hAnsiTheme="majorHAnsi" w:cstheme="majorBidi"/>
+      <w:color w:val="243F60" w:themeColor="accent1" w:themeShade="7F"/>
+    </w:rPr>
+  </w:style>
   <w:style w:type="character" w:default="1" w:styleId="DefaultParagraphFont">
     <w:name w:val="Default Paragraph Font"/>
     <w:uiPriority w:val="1"/>
@@ -8840,6 +8906,44 @@
       <w:color w:val="365F91" w:themeColor="accent1" w:themeShade="BF"/>
       <w:sz w:val="26"/>
       <w:szCs w:val="26"/>
+    </w:rPr>
+  </w:style>
+  <w:style w:type="character" w:customStyle="1" w:styleId="Heading4Char">
+    <w:name w:val="Heading 4 Char"/>
+    <w:basedOn w:val="DefaultParagraphFont"/>
+    <w:link w:val="Heading4"/>
+    <w:rsid w:val="00FF6869"/>
+    <w:rPr>
+      <w:rFonts w:asciiTheme="majorHAnsi" w:eastAsiaTheme="majorEastAsia" w:hAnsiTheme="majorHAnsi" w:cstheme="majorBidi"/>
+      <w:i/>
+      <w:iCs/>
+      <w:color w:val="365F91" w:themeColor="accent1" w:themeShade="BF"/>
+      <w:sz w:val="24"/>
+      <w:szCs w:val="24"/>
+    </w:rPr>
+  </w:style>
+  <w:style w:type="character" w:customStyle="1" w:styleId="Heading5Char">
+    <w:name w:val="Heading 5 Char"/>
+    <w:basedOn w:val="DefaultParagraphFont"/>
+    <w:link w:val="Heading5"/>
+    <w:rsid w:val="00FF6869"/>
+    <w:rPr>
+      <w:rFonts w:asciiTheme="majorHAnsi" w:eastAsiaTheme="majorEastAsia" w:hAnsiTheme="majorHAnsi" w:cstheme="majorBidi"/>
+      <w:color w:val="365F91" w:themeColor="accent1" w:themeShade="BF"/>
+      <w:sz w:val="24"/>
+      <w:szCs w:val="24"/>
+    </w:rPr>
+  </w:style>
+  <w:style w:type="character" w:customStyle="1" w:styleId="Heading6Char">
+    <w:name w:val="Heading 6 Char"/>
+    <w:basedOn w:val="DefaultParagraphFont"/>
+    <w:link w:val="Heading6"/>
+    <w:rsid w:val="00FF6869"/>
+    <w:rPr>
+      <w:rFonts w:asciiTheme="majorHAnsi" w:eastAsiaTheme="majorEastAsia" w:hAnsiTheme="majorHAnsi" w:cstheme="majorBidi"/>
+      <w:color w:val="243F60" w:themeColor="accent1" w:themeShade="7F"/>
+      <w:sz w:val="24"/>
+      <w:szCs w:val="24"/>
     </w:rPr>
   </w:style>
 </w:styles>
@@ -9168,7 +9272,7 @@
 </file>
 
 <file path=customXml/itemProps1.xml><?xml version="1.0" encoding="utf-8"?>
-<ds:datastoreItem xmlns:ds="http://schemas.openxmlformats.org/officeDocument/2006/customXml" ds:itemID="{ED72087E-E4A2-4C66-ABC9-C0462F14AAF7}">
+<ds:datastoreItem xmlns:ds="http://schemas.openxmlformats.org/officeDocument/2006/customXml" ds:itemID="{EB781084-577B-4D68-97FE-FEAD0272CEEB}">
   <ds:schemaRefs>
     <ds:schemaRef ds:uri="http://schemas.openxmlformats.org/officeDocument/2006/bibliography"/>
   </ds:schemaRefs>

</xml_diff>

<commit_message>
cleaned up education section
</commit_message>
<xml_diff>
--- a/Resume.docx
+++ b/Resume.docx
@@ -507,59 +507,100 @@
     </w:p>
     <w:p>
       <w:pPr>
-        <w:pStyle w:val="Heading2"/>
-        <w:rPr>
-          <w:sz w:val="24"/>
-          <w:szCs w:val="24"/>
-        </w:rPr>
-      </w:pPr>
-      <w:bookmarkStart w:id="0" w:name="_GoBack"/>
-      <w:r>
-        <w:rPr>
-          <w:sz w:val="24"/>
-          <w:szCs w:val="24"/>
-        </w:rPr>
-        <w:t>A</w:t>
-      </w:r>
-      <w:r>
-        <w:rPr>
-          <w:sz w:val="24"/>
-          <w:szCs w:val="24"/>
-        </w:rPr>
-        <w:t>ward</w:t>
-      </w:r>
-      <w:r>
-        <w:rPr>
-          <w:sz w:val="24"/>
-          <w:szCs w:val="24"/>
-        </w:rPr>
-        <w:t xml:space="preserve">s: </w:t>
-      </w:r>
-      <w:bookmarkEnd w:id="0"/>
-      <w:r>
-        <w:rPr>
-          <w:sz w:val="24"/>
-          <w:szCs w:val="24"/>
-        </w:rPr>
-        <w:t>Dean’s L</w:t>
-      </w:r>
-      <w:r>
-        <w:rPr>
-          <w:sz w:val="24"/>
-          <w:szCs w:val="24"/>
-        </w:rPr>
-        <w:t>ist</w:t>
+        <w:ind w:left="360"/>
+        <w:rPr>
+          <w:rFonts w:ascii="Palatino Linotype" w:hAnsi="Palatino Linotype"/>
+          <w:b/>
+          <w:smallCaps/>
+          <w:spacing w:val="20"/>
+          <w:sz w:val="22"/>
+          <w:szCs w:val="22"/>
+        </w:rPr>
+      </w:pPr>
+      <w:r>
+        <w:rPr>
+          <w:rFonts w:ascii="Palatino Linotype" w:hAnsi="Palatino Linotype"/>
+          <w:b/>
+          <w:smallCaps/>
+          <w:spacing w:val="20"/>
+          <w:sz w:val="22"/>
+          <w:szCs w:val="22"/>
+        </w:rPr>
+        <w:t>Courses</w:t>
+      </w:r>
+      <w:r>
+        <w:rPr>
+          <w:rFonts w:ascii="Palatino Linotype" w:hAnsi="Palatino Linotype"/>
+          <w:smallCaps/>
+          <w:spacing w:val="20"/>
+          <w:sz w:val="22"/>
+          <w:szCs w:val="22"/>
+        </w:rPr>
+        <w:t>:</w:t>
+      </w:r>
+      <w:r>
+        <w:rPr>
+          <w:rFonts w:ascii="Palatino Linotype" w:hAnsi="Palatino Linotype"/>
+          <w:b/>
+          <w:smallCaps/>
+          <w:spacing w:val="20"/>
+          <w:sz w:val="22"/>
+          <w:szCs w:val="22"/>
+        </w:rPr>
+        <w:t xml:space="preserve"> </w:t>
       </w:r>
     </w:p>
     <w:p>
       <w:pPr>
+        <w:ind w:left="720"/>
+        <w:rPr>
+          <w:rFonts w:asciiTheme="minorHAnsi" w:hAnsiTheme="minorHAnsi"/>
+        </w:rPr>
+      </w:pPr>
+      <w:r>
+        <w:rPr>
+          <w:rFonts w:asciiTheme="minorHAnsi" w:hAnsiTheme="minorHAnsi"/>
+        </w:rPr>
+        <w:t>Linear Algebra, Calculus I &amp; II, Data Structures, Algorithms, Discrete Math</w:t>
+      </w:r>
+      <w:r>
+        <w:rPr>
+          <w:rFonts w:asciiTheme="minorHAnsi" w:hAnsiTheme="minorHAnsi"/>
+        </w:rPr>
+        <w:t xml:space="preserve"> I &amp; II</w:t>
+      </w:r>
+      <w:r>
+        <w:rPr>
+          <w:rFonts w:asciiTheme="minorHAnsi" w:hAnsiTheme="minorHAnsi"/>
+        </w:rPr>
+        <w:t>,</w:t>
+      </w:r>
+      <w:r>
+        <w:rPr>
+          <w:rFonts w:asciiTheme="minorHAnsi" w:hAnsiTheme="minorHAnsi"/>
+        </w:rPr>
+        <w:t xml:space="preserve"> </w:t>
+      </w:r>
+      <w:r>
+        <w:rPr>
+          <w:rFonts w:asciiTheme="minorHAnsi" w:hAnsiTheme="minorHAnsi"/>
+        </w:rPr>
+        <w:t>Web Engineering</w:t>
+      </w:r>
+      <w:r>
+        <w:rPr>
+          <w:rFonts w:asciiTheme="minorHAnsi" w:hAnsiTheme="minorHAnsi"/>
+        </w:rPr>
+        <w:t>, Computer Architecture</w:t>
+      </w:r>
+    </w:p>
+    <w:p>
+      <w:pPr>
         <w:ind w:left="360"/>
         <w:rPr>
           <w:rFonts w:ascii="Palatino Linotype" w:hAnsi="Palatino Linotype"/>
-          <w:smallCaps/>
-          <w:spacing w:val="20"/>
-          <w:sz w:val="20"/>
-          <w:szCs w:val="20"/>
+          <w:sz w:val="22"/>
+          <w:szCs w:val="22"/>
         </w:rPr>
       </w:pPr>
       <w:r>
@@ -568,77 +609,47 @@
           <w:b/>
           <w:smallCaps/>
           <w:spacing w:val="20"/>
-          <w:sz w:val="20"/>
-          <w:szCs w:val="20"/>
+          <w:sz w:val="22"/>
+          <w:szCs w:val="22"/>
         </w:rPr>
         <w:t>Extra-Curricular</w:t>
       </w:r>
       <w:r>
         <w:rPr>
           <w:rFonts w:ascii="Palatino Linotype" w:hAnsi="Palatino Linotype"/>
-          <w:sz w:val="20"/>
-          <w:szCs w:val="20"/>
+          <w:sz w:val="22"/>
+          <w:szCs w:val="22"/>
         </w:rPr>
         <w:t xml:space="preserve">: </w:t>
-      </w:r>
-      <w:r>
-        <w:rPr>
-          <w:rFonts w:ascii="Palatino Linotype" w:hAnsi="Palatino Linotype"/>
-          <w:smallCaps/>
-          <w:spacing w:val="20"/>
-          <w:sz w:val="20"/>
-          <w:szCs w:val="20"/>
-        </w:rPr>
-        <w:t>co-founder and secretary for artific</w:t>
-      </w:r>
-      <w:r>
-        <w:rPr>
-          <w:rFonts w:ascii="Palatino Linotype" w:hAnsi="Palatino Linotype"/>
-          <w:smallCaps/>
-          <w:spacing w:val="20"/>
-          <w:sz w:val="20"/>
-          <w:szCs w:val="20"/>
-        </w:rPr>
-        <w:t>i</w:t>
-      </w:r>
-      <w:r>
-        <w:rPr>
-          <w:rFonts w:ascii="Palatino Linotype" w:hAnsi="Palatino Linotype"/>
-          <w:smallCaps/>
-          <w:spacing w:val="20"/>
-          <w:sz w:val="20"/>
-          <w:szCs w:val="20"/>
-        </w:rPr>
-        <w:t xml:space="preserve">al intelligence society, lecturer for discrete math, and </w:t>
-      </w:r>
-      <w:r>
-        <w:rPr>
-          <w:rFonts w:ascii="Palatino Linotype" w:hAnsi="Palatino Linotype"/>
-          <w:smallCaps/>
-          <w:spacing w:val="20"/>
-          <w:sz w:val="20"/>
-          <w:szCs w:val="20"/>
-        </w:rPr>
-        <w:t>TA</w:t>
-      </w:r>
-      <w:r>
-        <w:rPr>
-          <w:rFonts w:ascii="Palatino Linotype" w:hAnsi="Palatino Linotype"/>
-          <w:smallCaps/>
-          <w:spacing w:val="20"/>
-          <w:sz w:val="20"/>
-          <w:szCs w:val="20"/>
-        </w:rPr>
-        <w:t xml:space="preserve"> for data structures course</w:t>
       </w:r>
     </w:p>
     <w:p>
       <w:pPr>
+        <w:ind w:left="720"/>
+        <w:rPr>
+          <w:rFonts w:asciiTheme="minorHAnsi" w:hAnsiTheme="minorHAnsi"/>
+        </w:rPr>
+      </w:pPr>
+      <w:r>
+        <w:rPr>
+          <w:rFonts w:asciiTheme="minorHAnsi" w:hAnsiTheme="minorHAnsi"/>
+        </w:rPr>
+        <w:t>C</w:t>
+      </w:r>
+      <w:r>
+        <w:rPr>
+          <w:rFonts w:asciiTheme="minorHAnsi" w:hAnsiTheme="minorHAnsi"/>
+        </w:rPr>
+        <w:t>o-founder and secretary for artificial intelligence society, lecturer for discrete math, and TA for data structures course</w:t>
+      </w:r>
+    </w:p>
+    <w:p>
+      <w:pPr>
         <w:ind w:left="360"/>
         <w:rPr>
           <w:rFonts w:ascii="Palatino Linotype" w:hAnsi="Palatino Linotype"/>
-          <w:sz w:val="20"/>
-          <w:szCs w:val="20"/>
+          <w:sz w:val="22"/>
+          <w:szCs w:val="22"/>
         </w:rPr>
       </w:pPr>
       <w:r>
@@ -647,174 +658,61 @@
           <w:b/>
           <w:smallCaps/>
           <w:spacing w:val="20"/>
-          <w:sz w:val="20"/>
-          <w:szCs w:val="20"/>
-        </w:rPr>
-        <w:t>Courses</w:t>
-      </w:r>
-      <w:r>
-        <w:rPr>
-          <w:rFonts w:ascii="Palatino Linotype" w:hAnsi="Palatino Linotype"/>
-          <w:smallCaps/>
-          <w:spacing w:val="20"/>
-          <w:sz w:val="20"/>
-          <w:szCs w:val="20"/>
-        </w:rPr>
-        <w:t>:</w:t>
-      </w:r>
-      <w:r>
-        <w:rPr>
-          <w:rFonts w:ascii="Palatino Linotype" w:hAnsi="Palatino Linotype"/>
-          <w:b/>
-          <w:smallCaps/>
-          <w:spacing w:val="20"/>
-          <w:sz w:val="20"/>
-          <w:szCs w:val="20"/>
-        </w:rPr>
-        <w:t xml:space="preserve"> </w:t>
-      </w:r>
-      <w:r>
-        <w:rPr>
-          <w:rFonts w:ascii="Palatino Linotype" w:hAnsi="Palatino Linotype"/>
-          <w:smallCaps/>
-          <w:spacing w:val="20"/>
-          <w:sz w:val="20"/>
-          <w:szCs w:val="20"/>
-        </w:rPr>
-        <w:t>Linear Algebra, Calculus I &amp; II, Data Structures, Algorithms, Discrete Math</w:t>
-      </w:r>
-      <w:r>
-        <w:rPr>
-          <w:rFonts w:ascii="Palatino Linotype" w:hAnsi="Palatino Linotype"/>
-          <w:smallCaps/>
-          <w:spacing w:val="20"/>
-          <w:sz w:val="20"/>
-          <w:szCs w:val="20"/>
-        </w:rPr>
-        <w:t xml:space="preserve"> I &amp; II</w:t>
-      </w:r>
-      <w:r>
-        <w:rPr>
-          <w:rFonts w:ascii="Palatino Linotype" w:hAnsi="Palatino Linotype"/>
-          <w:smallCaps/>
-          <w:spacing w:val="20"/>
-          <w:sz w:val="20"/>
-          <w:szCs w:val="20"/>
-        </w:rPr>
-        <w:t>,</w:t>
-      </w:r>
-      <w:r>
-        <w:rPr>
-          <w:rFonts w:ascii="Palatino Linotype" w:hAnsi="Palatino Linotype"/>
-          <w:smallCaps/>
-          <w:spacing w:val="20"/>
-          <w:sz w:val="20"/>
-          <w:szCs w:val="20"/>
-        </w:rPr>
-        <w:t xml:space="preserve"> </w:t>
-      </w:r>
-      <w:r>
-        <w:rPr>
-          <w:rFonts w:ascii="Palatino Linotype" w:hAnsi="Palatino Linotype"/>
-          <w:smallCaps/>
-          <w:spacing w:val="20"/>
-          <w:sz w:val="20"/>
-          <w:szCs w:val="20"/>
-        </w:rPr>
-        <w:t>Web Engineering</w:t>
-      </w:r>
-      <w:r>
-        <w:rPr>
-          <w:rFonts w:ascii="Palatino Linotype" w:hAnsi="Palatino Linotype"/>
-          <w:smallCaps/>
-          <w:spacing w:val="20"/>
-          <w:sz w:val="20"/>
-          <w:szCs w:val="20"/>
-        </w:rPr>
-        <w:t>, Computer Architecture</w:t>
+          <w:sz w:val="22"/>
+          <w:szCs w:val="22"/>
+        </w:rPr>
+        <w:t>Online Schooling:</w:t>
       </w:r>
     </w:p>
     <w:p>
       <w:pPr>
-        <w:ind w:left="360"/>
-        <w:rPr>
-          <w:rFonts w:ascii="Palatino Linotype" w:hAnsi="Palatino Linotype"/>
+        <w:ind w:left="720"/>
+        <w:rPr>
+          <w:rFonts w:asciiTheme="minorHAnsi" w:hAnsiTheme="minorHAnsi"/>
           <w:b/>
-          <w:smallCaps/>
           <w:color w:val="365F91"/>
-          <w:spacing w:val="20"/>
-          <w:sz w:val="20"/>
-          <w:szCs w:val="20"/>
-        </w:rPr>
-      </w:pPr>
-      <w:r>
-        <w:rPr>
-          <w:rFonts w:ascii="Palatino Linotype" w:hAnsi="Palatino Linotype"/>
+        </w:rPr>
+      </w:pPr>
+      <w:r>
+        <w:rPr>
+          <w:rFonts w:asciiTheme="minorHAnsi" w:hAnsiTheme="minorHAnsi"/>
           <w:b/>
-          <w:smallCaps/>
-          <w:spacing w:val="20"/>
-          <w:sz w:val="20"/>
-          <w:szCs w:val="20"/>
-        </w:rPr>
-        <w:t xml:space="preserve">Harvard Business School </w:t>
-      </w:r>
-      <w:proofErr w:type="spellStart"/>
-      <w:r>
-        <w:rPr>
-          <w:rFonts w:ascii="Palatino Linotype" w:hAnsi="Palatino Linotype"/>
+        </w:rPr>
+        <w:t>Harvard Business School Cor</w:t>
+      </w:r>
+      <w:r>
+        <w:rPr>
+          <w:rFonts w:asciiTheme="minorHAnsi" w:hAnsiTheme="minorHAnsi"/>
           <w:b/>
-          <w:smallCaps/>
-          <w:spacing w:val="20"/>
-          <w:sz w:val="20"/>
-          <w:szCs w:val="20"/>
-        </w:rPr>
-        <w:t>CORe</w:t>
-      </w:r>
-      <w:proofErr w:type="spellEnd"/>
-      <w:r>
-        <w:rPr>
-          <w:rFonts w:ascii="Palatino Linotype" w:hAnsi="Palatino Linotype"/>
-          <w:b/>
-          <w:smallCaps/>
-          <w:spacing w:val="20"/>
-          <w:sz w:val="20"/>
-          <w:szCs w:val="20"/>
-        </w:rPr>
-        <w:t xml:space="preserve"> – </w:t>
-      </w:r>
-      <w:r>
-        <w:rPr>
-          <w:rFonts w:ascii="Palatino Linotype" w:hAnsi="Palatino Linotype"/>
-          <w:smallCaps/>
-          <w:spacing w:val="20"/>
-          <w:sz w:val="20"/>
-          <w:szCs w:val="20"/>
-        </w:rPr>
-        <w:t xml:space="preserve">Accounting, Business Statistics, Economics,            </w:t>
-      </w:r>
-      <w:r>
-        <w:rPr>
-          <w:rFonts w:ascii="Palatino Linotype" w:hAnsi="Palatino Linotype"/>
-          <w:smallCaps/>
-          <w:spacing w:val="20"/>
-          <w:sz w:val="20"/>
-          <w:szCs w:val="20"/>
-        </w:rPr>
-        <w:t>Passed with Honors</w:t>
+        </w:rPr>
+        <w:t xml:space="preserve">e: </w:t>
+      </w:r>
+      <w:r>
+        <w:rPr>
+          <w:rFonts w:asciiTheme="minorHAnsi" w:hAnsiTheme="minorHAnsi"/>
+        </w:rPr>
+        <w:t>Accounting, Business St</w:t>
+      </w:r>
+      <w:r>
+        <w:rPr>
+          <w:rFonts w:asciiTheme="minorHAnsi" w:hAnsiTheme="minorHAnsi"/>
+        </w:rPr>
+        <w:t>atistics, Economics, P</w:t>
+      </w:r>
+      <w:r>
+        <w:rPr>
+          <w:rFonts w:asciiTheme="minorHAnsi" w:hAnsiTheme="minorHAnsi"/>
+        </w:rPr>
+        <w:t>assed with Honors</w:t>
       </w:r>
     </w:p>
     <w:p>
       <w:pPr>
-        <w:pStyle w:val="ListParagraph"/>
-        <w:ind w:left="360"/>
-        <w:rPr>
-          <w:rFonts w:ascii="Palatino Linotype" w:hAnsi="Palatino Linotype"/>
+        <w:ind w:left="720"/>
+        <w:rPr>
+          <w:rFonts w:asciiTheme="minorHAnsi" w:hAnsiTheme="minorHAnsi"/>
           <w:b/>
-          <w:smallCaps/>
           <w:color w:val="365F91"/>
-          <w:spacing w:val="20"/>
-          <w:sz w:val="20"/>
-          <w:szCs w:val="20"/>
         </w:rPr>
         <w:sectPr>
           <w:footerReference w:type="default" r:id="rId9"/>
@@ -827,34 +725,30 @@
       </w:pPr>
       <w:r>
         <w:rPr>
-          <w:rFonts w:ascii="Palatino Linotype" w:hAnsi="Palatino Linotype"/>
+          <w:rFonts w:asciiTheme="minorHAnsi" w:hAnsiTheme="minorHAnsi"/>
           <w:b/>
-          <w:smallCaps/>
-          <w:spacing w:val="20"/>
-          <w:sz w:val="20"/>
-          <w:szCs w:val="20"/>
         </w:rPr>
         <w:t>Coursera:</w:t>
       </w:r>
       <w:r>
         <w:rPr>
-          <w:rFonts w:ascii="Palatino Linotype" w:hAnsi="Palatino Linotype"/>
-          <w:smallCaps/>
-          <w:spacing w:val="20"/>
-          <w:sz w:val="20"/>
-          <w:szCs w:val="20"/>
-        </w:rPr>
-        <w:t xml:space="preserve"> algorithms, data structures, and graphs taught by University of California,</w:t>
-      </w:r>
-      <w:r>
-        <w:rPr>
-          <w:rFonts w:ascii="Palatino Linotype" w:hAnsi="Palatino Linotype"/>
-          <w:smallCaps/>
-          <w:spacing w:val="20"/>
-          <w:sz w:val="20"/>
-          <w:szCs w:val="20"/>
-        </w:rPr>
-        <w:t xml:space="preserve"> San Diego</w:t>
+          <w:rFonts w:asciiTheme="minorHAnsi" w:hAnsiTheme="minorHAnsi"/>
+        </w:rPr>
+        <w:t xml:space="preserve"> Algorithms, Data Structures, and G</w:t>
+      </w:r>
+      <w:r>
+        <w:rPr>
+          <w:rFonts w:asciiTheme="minorHAnsi" w:hAnsiTheme="minorHAnsi"/>
+        </w:rPr>
+        <w:t>raphs taught by University of California, San D</w:t>
+      </w:r>
+      <w:bookmarkStart w:id="0" w:name="_GoBack"/>
+      <w:bookmarkEnd w:id="0"/>
+      <w:r>
+        <w:rPr>
+          <w:rFonts w:asciiTheme="minorHAnsi" w:hAnsiTheme="minorHAnsi"/>
+        </w:rPr>
+        <w:t>iego</w:t>
       </w:r>
     </w:p>
     <w:p>
@@ -9272,7 +9166,7 @@
 </file>
 
 <file path=customXml/itemProps1.xml><?xml version="1.0" encoding="utf-8"?>
-<ds:datastoreItem xmlns:ds="http://schemas.openxmlformats.org/officeDocument/2006/customXml" ds:itemID="{EB781084-577B-4D68-97FE-FEAD0272CEEB}">
+<ds:datastoreItem xmlns:ds="http://schemas.openxmlformats.org/officeDocument/2006/customXml" ds:itemID="{87CCCDA5-0C0E-4D2B-9019-3C259CD51760}">
   <ds:schemaRefs>
     <ds:schemaRef ds:uri="http://schemas.openxmlformats.org/officeDocument/2006/bibliography"/>
   </ds:schemaRefs>

</xml_diff>